<commit_message>
Updated ALS - Project Document
</commit_message>
<xml_diff>
--- a/documentation/softdev/ALS - Project Document.docx
+++ b/documentation/softdev/ALS - Project Document.docx
@@ -194,26 +194,26 @@
       <w:pPr>
         <w:pStyle w:val="Heading1"/>
       </w:pPr>
-      <w:bookmarkStart w:id="2" w:name="_Toc523878297"/>
-      <w:bookmarkStart w:id="3" w:name="_Toc436203377"/>
-      <w:bookmarkStart w:id="4" w:name="_Toc452813577"/>
-      <w:bookmarkStart w:id="5" w:name="_Toc105907879"/>
-      <w:bookmarkStart w:id="6" w:name="_Toc106079189"/>
-      <w:bookmarkStart w:id="7" w:name="_Toc106079514"/>
-      <w:bookmarkStart w:id="8" w:name="_Toc106079783"/>
-      <w:bookmarkStart w:id="9" w:name="_Toc107027559"/>
-      <w:bookmarkStart w:id="10" w:name="_Toc107027769"/>
-      <w:bookmarkStart w:id="11" w:name="_Toc456598586"/>
-      <w:bookmarkStart w:id="12" w:name="_Toc456600917"/>
-      <w:bookmarkStart w:id="13" w:name="_Toc494193639"/>
+      <w:bookmarkStart w:id="2" w:name="_Toc456598586"/>
+      <w:bookmarkStart w:id="3" w:name="_Toc456600917"/>
+      <w:bookmarkStart w:id="4" w:name="_Toc494193639"/>
+      <w:bookmarkStart w:id="5" w:name="_Toc523878297"/>
+      <w:bookmarkStart w:id="6" w:name="_Toc436203377"/>
+      <w:bookmarkStart w:id="7" w:name="_Toc452813577"/>
+      <w:bookmarkStart w:id="8" w:name="_Toc105907879"/>
+      <w:bookmarkStart w:id="9" w:name="_Toc106079189"/>
+      <w:bookmarkStart w:id="10" w:name="_Toc106079514"/>
+      <w:bookmarkStart w:id="11" w:name="_Toc106079783"/>
+      <w:bookmarkStart w:id="12" w:name="_Toc107027559"/>
+      <w:bookmarkStart w:id="13" w:name="_Toc107027769"/>
       <w:bookmarkEnd w:id="0"/>
       <w:r>
         <w:br w:type="page"/>
       </w:r>
       <w:bookmarkStart w:id="14" w:name="_Toc415838251"/>
-      <w:bookmarkEnd w:id="11"/>
-      <w:bookmarkEnd w:id="12"/>
-      <w:bookmarkEnd w:id="13"/>
+      <w:bookmarkEnd w:id="2"/>
+      <w:bookmarkEnd w:id="3"/>
+      <w:bookmarkEnd w:id="4"/>
       <w:r>
         <w:lastRenderedPageBreak/>
         <w:t>Project team</w:t>
@@ -582,52 +582,7 @@
           <w:sz w:val="24"/>
           <w:szCs w:val="24"/>
         </w:rPr>
-        <w:t>are the</w:t>
-      </w:r>
-      <w:r>
-        <w:rPr>
-          <w:b w:val="0"/>
-          <w:caps w:val="0"/>
-          <w:sz w:val="24"/>
-          <w:szCs w:val="24"/>
-        </w:rPr>
-        <w:t xml:space="preserve"> advisers of the fore-mentioned students</w:t>
-      </w:r>
-      <w:r>
-        <w:rPr>
-          <w:b w:val="0"/>
-          <w:caps w:val="0"/>
-          <w:sz w:val="24"/>
-          <w:szCs w:val="24"/>
-        </w:rPr>
-        <w:t xml:space="preserve"> </w:t>
-      </w:r>
-      <w:r>
-        <w:rPr>
-          <w:b w:val="0"/>
-          <w:caps w:val="0"/>
-          <w:sz w:val="24"/>
-          <w:szCs w:val="24"/>
-        </w:rPr>
-        <w:t>for</w:t>
-      </w:r>
-      <w:r>
-        <w:rPr>
-          <w:b w:val="0"/>
-          <w:caps w:val="0"/>
-          <w:sz w:val="24"/>
-          <w:szCs w:val="24"/>
-        </w:rPr>
-        <w:t xml:space="preserve"> the</w:t>
-      </w:r>
-      <w:r>
-        <w:rPr>
-          <w:b w:val="0"/>
-          <w:caps w:val="0"/>
-          <w:sz w:val="24"/>
-          <w:szCs w:val="24"/>
-        </w:rPr>
-        <w:t xml:space="preserve"> </w:t>
+        <w:t xml:space="preserve">are the advisers of the fore-mentioned students for the </w:t>
       </w:r>
       <w:r>
         <w:rPr>
@@ -929,12 +884,12 @@
       <w:pPr>
         <w:pStyle w:val="Heading1"/>
       </w:pPr>
-      <w:bookmarkStart w:id="17" w:name="_Toc494193648"/>
-      <w:bookmarkStart w:id="18" w:name="_Toc415838254"/>
+      <w:bookmarkStart w:id="17" w:name="_Toc415838254"/>
+      <w:bookmarkStart w:id="18" w:name="_Toc494193648"/>
       <w:r>
         <w:t>brief description</w:t>
       </w:r>
-      <w:bookmarkEnd w:id="18"/>
+      <w:bookmarkEnd w:id="17"/>
     </w:p>
     <w:p>
       <w:pPr>
@@ -5031,70 +4986,7 @@
           <w:sz w:val="24"/>
           <w:szCs w:val="24"/>
         </w:rPr>
-        <w:t>g of events within certain years, and this encompasses the logic created by the developers within the code, when this scenarios are encountered</w:t>
-      </w:r>
-      <w:r>
-        <w:rPr>
-          <w:b w:val="0"/>
-          <w:caps w:val="0"/>
-          <w:sz w:val="24"/>
-          <w:szCs w:val="24"/>
-        </w:rPr>
-        <w:t>,</w:t>
-      </w:r>
-      <w:r>
-        <w:rPr>
-          <w:b w:val="0"/>
-          <w:caps w:val="0"/>
-          <w:sz w:val="24"/>
-          <w:szCs w:val="24"/>
-        </w:rPr>
-        <w:t xml:space="preserve"> we highly recommend</w:t>
-      </w:r>
-      <w:r>
-        <w:rPr>
-          <w:b w:val="0"/>
-          <w:caps w:val="0"/>
-          <w:sz w:val="24"/>
-          <w:szCs w:val="24"/>
-        </w:rPr>
-        <w:t xml:space="preserve"> the client </w:t>
-      </w:r>
-      <w:r>
-        <w:rPr>
-          <w:b w:val="0"/>
-          <w:caps w:val="0"/>
-          <w:sz w:val="24"/>
-          <w:szCs w:val="24"/>
-        </w:rPr>
-        <w:t>to inform</w:t>
-      </w:r>
-      <w:r>
-        <w:rPr>
-          <w:b w:val="0"/>
-          <w:caps w:val="0"/>
-          <w:sz w:val="24"/>
-          <w:szCs w:val="24"/>
-        </w:rPr>
-        <w:t xml:space="preserve"> other developers</w:t>
-      </w:r>
-      <w:r>
-        <w:rPr>
-          <w:b w:val="0"/>
-          <w:caps w:val="0"/>
-          <w:sz w:val="24"/>
-          <w:szCs w:val="24"/>
-        </w:rPr>
-        <w:t>, that they have hired that they may tweak the</w:t>
-      </w:r>
-      <w:r>
-        <w:rPr>
-          <w:b w:val="0"/>
-          <w:caps w:val="0"/>
-          <w:sz w:val="24"/>
-          <w:szCs w:val="24"/>
-        </w:rPr>
-        <w:t xml:space="preserve"> </w:t>
+        <w:t xml:space="preserve">g of events within certain years, and this encompasses the logic created by the developers within the code, when this scenarios are encountered, we highly recommend the client to inform other developers, that they have hired that they may tweak the </w:t>
       </w:r>
       <w:r>
         <w:rPr>
@@ -5113,16 +5005,7 @@
           <w:sz w:val="24"/>
           <w:szCs w:val="24"/>
         </w:rPr>
-        <w:t>code</w:t>
-      </w:r>
-      <w:r>
-        <w:rPr>
-          <w:b w:val="0"/>
-          <w:caps w:val="0"/>
-          <w:sz w:val="24"/>
-          <w:szCs w:val="24"/>
-        </w:rPr>
-        <w:t xml:space="preserve">, or the </w:t>
+        <w:t xml:space="preserve">code, or the </w:t>
       </w:r>
       <w:r>
         <w:rPr>
@@ -5141,25 +5024,7 @@
           <w:sz w:val="24"/>
           <w:szCs w:val="24"/>
         </w:rPr>
-        <w:t>codes,</w:t>
-      </w:r>
-      <w:r>
-        <w:rPr>
-          <w:b w:val="0"/>
-          <w:caps w:val="0"/>
-          <w:sz w:val="24"/>
-          <w:szCs w:val="24"/>
-        </w:rPr>
-        <w:t xml:space="preserve"> </w:t>
-      </w:r>
-      <w:r>
-        <w:rPr>
-          <w:b w:val="0"/>
-          <w:caps w:val="0"/>
-          <w:sz w:val="24"/>
-          <w:szCs w:val="24"/>
-        </w:rPr>
-        <w:t>to be able to fix the said dates.</w:t>
+        <w:t>codes, to be able to fix the said dates.</w:t>
       </w:r>
     </w:p>
     <w:p>
@@ -5920,7 +5785,7 @@
           <w:sz w:val="24"/>
           <w:szCs w:val="24"/>
         </w:rPr>
-        <w:t>Security of User Registration and Login (Registration and Login)</w:t>
+        <w:t>System / Site Registration and Login</w:t>
       </w:r>
     </w:p>
     <w:p>
@@ -5943,7 +5808,23 @@
           <w:sz w:val="24"/>
           <w:szCs w:val="24"/>
         </w:rPr>
-        <w:t>User Site Access</w:t>
+        <w:t>S</w:t>
+      </w:r>
+      <w:r>
+        <w:rPr>
+          <w:rFonts w:ascii="Arial" w:hAnsi="Arial" w:cs="Arial"/>
+          <w:sz w:val="24"/>
+          <w:szCs w:val="24"/>
+        </w:rPr>
+        <w:t>ystem</w:t>
+      </w:r>
+      <w:r>
+        <w:rPr>
+          <w:rFonts w:ascii="Arial" w:hAnsi="Arial" w:cs="Arial"/>
+          <w:sz w:val="24"/>
+          <w:szCs w:val="24"/>
+        </w:rPr>
+        <w:t xml:space="preserve"> Registration</w:t>
       </w:r>
     </w:p>
     <w:p>
@@ -5966,7 +5847,48 @@
           <w:sz w:val="24"/>
           <w:szCs w:val="24"/>
         </w:rPr>
-        <w:t>User Site Registration</w:t>
+        <w:t>S</w:t>
+      </w:r>
+      <w:r>
+        <w:rPr>
+          <w:rFonts w:ascii="Arial" w:hAnsi="Arial" w:cs="Arial"/>
+          <w:sz w:val="24"/>
+          <w:szCs w:val="24"/>
+        </w:rPr>
+        <w:t>ystem</w:t>
+      </w:r>
+      <w:r>
+        <w:rPr>
+          <w:rFonts w:ascii="Arial" w:hAnsi="Arial" w:cs="Arial"/>
+          <w:sz w:val="24"/>
+          <w:szCs w:val="24"/>
+        </w:rPr>
+        <w:t xml:space="preserve"> Login</w:t>
+      </w:r>
+    </w:p>
+    <w:p>
+      <w:pPr>
+        <w:numPr>
+          <w:ilvl w:val="1"/>
+          <w:numId w:val="21"/>
+        </w:numPr>
+        <w:spacing w:after="0" w:line="276" w:lineRule="auto"/>
+        <w:contextualSpacing/>
+        <w:rPr>
+          <w:rFonts w:ascii="Arial" w:hAnsi="Arial" w:cs="Arial"/>
+          <w:b/>
+          <w:sz w:val="24"/>
+          <w:szCs w:val="24"/>
+        </w:rPr>
+      </w:pPr>
+      <w:r>
+        <w:rPr>
+          <w:rFonts w:ascii="Arial" w:hAnsi="Arial" w:cs="Arial"/>
+          <w:b/>
+          <w:sz w:val="24"/>
+          <w:szCs w:val="24"/>
+        </w:rPr>
+        <w:t>Calendar Display</w:t>
       </w:r>
     </w:p>
     <w:p>
@@ -5989,7 +5911,115 @@
           <w:sz w:val="24"/>
           <w:szCs w:val="24"/>
         </w:rPr>
-        <w:t>User Site Login</w:t>
+        <w:t xml:space="preserve">Calendar </w:t>
+      </w:r>
+      <w:r>
+        <w:rPr>
+          <w:rFonts w:ascii="Arial" w:hAnsi="Arial" w:cs="Arial"/>
+          <w:sz w:val="24"/>
+          <w:szCs w:val="24"/>
+        </w:rPr>
+        <w:t>View</w:t>
+      </w:r>
+    </w:p>
+    <w:p>
+      <w:pPr>
+        <w:numPr>
+          <w:ilvl w:val="2"/>
+          <w:numId w:val="21"/>
+        </w:numPr>
+        <w:spacing w:after="0" w:line="276" w:lineRule="auto"/>
+        <w:contextualSpacing/>
+        <w:rPr>
+          <w:rFonts w:ascii="Arial" w:hAnsi="Arial" w:cs="Arial"/>
+          <w:sz w:val="24"/>
+          <w:szCs w:val="24"/>
+        </w:rPr>
+      </w:pPr>
+      <w:r>
+        <w:rPr>
+          <w:rFonts w:ascii="Arial" w:hAnsi="Arial" w:cs="Arial"/>
+          <w:sz w:val="24"/>
+          <w:szCs w:val="24"/>
+        </w:rPr>
+        <w:t>Event Display</w:t>
+      </w:r>
+    </w:p>
+    <w:p>
+      <w:pPr>
+        <w:numPr>
+          <w:ilvl w:val="3"/>
+          <w:numId w:val="21"/>
+        </w:numPr>
+        <w:spacing w:after="0" w:line="276" w:lineRule="auto"/>
+        <w:contextualSpacing/>
+        <w:rPr>
+          <w:rFonts w:ascii="Arial" w:hAnsi="Arial" w:cs="Arial"/>
+          <w:sz w:val="24"/>
+          <w:szCs w:val="24"/>
+        </w:rPr>
+      </w:pPr>
+      <w:r>
+        <w:rPr>
+          <w:rFonts w:ascii="Arial" w:hAnsi="Arial" w:cs="Arial"/>
+          <w:sz w:val="24"/>
+          <w:szCs w:val="24"/>
+        </w:rPr>
+        <w:t>Event Hover</w:t>
+      </w:r>
+    </w:p>
+    <w:p>
+      <w:pPr>
+        <w:numPr>
+          <w:ilvl w:val="3"/>
+          <w:numId w:val="21"/>
+        </w:numPr>
+        <w:spacing w:after="0" w:line="276" w:lineRule="auto"/>
+        <w:contextualSpacing/>
+        <w:rPr>
+          <w:rFonts w:ascii="Arial" w:hAnsi="Arial" w:cs="Arial"/>
+          <w:sz w:val="24"/>
+          <w:szCs w:val="24"/>
+        </w:rPr>
+      </w:pPr>
+      <w:r>
+        <w:rPr>
+          <w:rFonts w:ascii="Arial" w:hAnsi="Arial" w:cs="Arial"/>
+          <w:sz w:val="24"/>
+          <w:szCs w:val="24"/>
+        </w:rPr>
+        <w:t>Event Popup</w:t>
+      </w:r>
+    </w:p>
+    <w:p>
+      <w:pPr>
+        <w:numPr>
+          <w:ilvl w:val="2"/>
+          <w:numId w:val="21"/>
+        </w:numPr>
+        <w:spacing w:after="0" w:line="276" w:lineRule="auto"/>
+        <w:contextualSpacing/>
+        <w:rPr>
+          <w:rFonts w:ascii="Arial" w:hAnsi="Arial" w:cs="Arial"/>
+          <w:sz w:val="24"/>
+          <w:szCs w:val="24"/>
+        </w:rPr>
+      </w:pPr>
+      <w:r>
+        <w:rPr>
+          <w:rFonts w:ascii="Arial" w:hAnsi="Arial" w:cs="Arial"/>
+          <w:sz w:val="24"/>
+          <w:szCs w:val="24"/>
+        </w:rPr>
+        <w:t xml:space="preserve">Event </w:t>
+      </w:r>
+      <w:r>
+        <w:rPr>
+          <w:rFonts w:ascii="Arial" w:hAnsi="Arial" w:cs="Arial"/>
+          <w:sz w:val="24"/>
+          <w:szCs w:val="24"/>
+        </w:rPr>
+        <w:t>View</w:t>
       </w:r>
     </w:p>
     <w:p>
@@ -6014,16 +6044,26 @@
           <w:sz w:val="24"/>
           <w:szCs w:val="24"/>
         </w:rPr>
-        <w:t>Display</w:t>
-      </w:r>
-      <w:r>
-        <w:rPr>
-          <w:rFonts w:ascii="Arial" w:hAnsi="Arial" w:cs="Arial"/>
-          <w:b/>
-          <w:sz w:val="24"/>
-          <w:szCs w:val="24"/>
-        </w:rPr>
-        <w:t xml:space="preserve"> of calendar events (Event view)</w:t>
+        <w:t>Administrator Privileges (CRUD)*</w:t>
+      </w:r>
+    </w:p>
+    <w:p>
+      <w:pPr>
+        <w:spacing w:line="276" w:lineRule="auto"/>
+        <w:contextualSpacing/>
+        <w:rPr>
+          <w:rFonts w:ascii="Arial" w:hAnsi="Arial" w:cs="Arial"/>
+          <w:sz w:val="24"/>
+          <w:szCs w:val="24"/>
+        </w:rPr>
+      </w:pPr>
+      <w:r>
+        <w:rPr>
+          <w:rFonts w:ascii="Arial" w:hAnsi="Arial" w:cs="Arial"/>
+          <w:sz w:val="24"/>
+          <w:szCs w:val="24"/>
+        </w:rPr>
+        <w:t>*It is important to note, that not all items have CRUD functionalities, this will be explained in detailed in the Features not to be tested</w:t>
       </w:r>
     </w:p>
     <w:p>
@@ -6046,7 +6086,107 @@
           <w:sz w:val="24"/>
           <w:szCs w:val="24"/>
         </w:rPr>
-        <w:t>Calendar Display</w:t>
+        <w:t>Event Determinant</w:t>
+      </w:r>
+    </w:p>
+    <w:p>
+      <w:pPr>
+        <w:numPr>
+          <w:ilvl w:val="3"/>
+          <w:numId w:val="21"/>
+        </w:numPr>
+        <w:spacing w:after="0" w:line="276" w:lineRule="auto"/>
+        <w:contextualSpacing/>
+        <w:rPr>
+          <w:rFonts w:ascii="Arial" w:hAnsi="Arial" w:cs="Arial"/>
+          <w:sz w:val="24"/>
+          <w:szCs w:val="24"/>
+        </w:rPr>
+      </w:pPr>
+      <w:r>
+        <w:rPr>
+          <w:rFonts w:ascii="Arial" w:hAnsi="Arial" w:cs="Arial"/>
+          <w:sz w:val="24"/>
+          <w:szCs w:val="24"/>
+        </w:rPr>
+        <w:t>Create Event Determinant</w:t>
+      </w:r>
+    </w:p>
+    <w:p>
+      <w:pPr>
+        <w:numPr>
+          <w:ilvl w:val="3"/>
+          <w:numId w:val="21"/>
+        </w:numPr>
+        <w:spacing w:after="0" w:line="276" w:lineRule="auto"/>
+        <w:contextualSpacing/>
+        <w:rPr>
+          <w:rFonts w:ascii="Arial" w:hAnsi="Arial" w:cs="Arial"/>
+          <w:sz w:val="24"/>
+          <w:szCs w:val="24"/>
+        </w:rPr>
+      </w:pPr>
+      <w:r>
+        <w:rPr>
+          <w:rFonts w:ascii="Arial" w:hAnsi="Arial" w:cs="Arial"/>
+          <w:sz w:val="24"/>
+          <w:szCs w:val="24"/>
+        </w:rPr>
+        <w:t>View Event Determinant</w:t>
+      </w:r>
+    </w:p>
+    <w:p>
+      <w:pPr>
+        <w:numPr>
+          <w:ilvl w:val="3"/>
+          <w:numId w:val="21"/>
+        </w:numPr>
+        <w:spacing w:after="0" w:line="276" w:lineRule="auto"/>
+        <w:contextualSpacing/>
+        <w:rPr>
+          <w:rFonts w:ascii="Arial" w:hAnsi="Arial" w:cs="Arial"/>
+          <w:sz w:val="24"/>
+          <w:szCs w:val="24"/>
+        </w:rPr>
+      </w:pPr>
+      <w:r>
+        <w:rPr>
+          <w:rFonts w:ascii="Arial" w:hAnsi="Arial" w:cs="Arial"/>
+          <w:sz w:val="24"/>
+          <w:szCs w:val="24"/>
+        </w:rPr>
+        <w:t>Update</w:t>
+      </w:r>
+      <w:r>
+        <w:rPr>
+          <w:rFonts w:ascii="Arial" w:hAnsi="Arial" w:cs="Arial"/>
+          <w:sz w:val="24"/>
+          <w:szCs w:val="24"/>
+        </w:rPr>
+        <w:t xml:space="preserve"> Event Determinant</w:t>
+      </w:r>
+    </w:p>
+    <w:p>
+      <w:pPr>
+        <w:numPr>
+          <w:ilvl w:val="3"/>
+          <w:numId w:val="21"/>
+        </w:numPr>
+        <w:spacing w:after="0" w:line="276" w:lineRule="auto"/>
+        <w:contextualSpacing/>
+        <w:rPr>
+          <w:rFonts w:ascii="Arial" w:hAnsi="Arial" w:cs="Arial"/>
+          <w:sz w:val="24"/>
+          <w:szCs w:val="24"/>
+        </w:rPr>
+      </w:pPr>
+      <w:r>
+        <w:rPr>
+          <w:rFonts w:ascii="Arial" w:hAnsi="Arial" w:cs="Arial"/>
+          <w:sz w:val="24"/>
+          <w:szCs w:val="24"/>
+        </w:rPr>
+        <w:t>Delete Event Determinant</w:t>
       </w:r>
     </w:p>
     <w:p>
@@ -6069,7 +6209,7 @@
           <w:sz w:val="24"/>
           <w:szCs w:val="24"/>
         </w:rPr>
-        <w:t>Event Display</w:t>
+        <w:t>Events</w:t>
       </w:r>
     </w:p>
     <w:p>
@@ -6092,7 +6232,7 @@
           <w:sz w:val="24"/>
           <w:szCs w:val="24"/>
         </w:rPr>
-        <w:t>Event Hover</w:t>
+        <w:t>View Events</w:t>
       </w:r>
     </w:p>
     <w:p>
@@ -6115,7 +6255,7 @@
           <w:sz w:val="24"/>
           <w:szCs w:val="24"/>
         </w:rPr>
-        <w:t>Event Popup</w:t>
+        <w:t>Update Events</w:t>
       </w:r>
     </w:p>
     <w:p>
@@ -6138,50 +6278,53 @@
           <w:sz w:val="24"/>
           <w:szCs w:val="24"/>
         </w:rPr>
-        <w:t>Event Readability</w:t>
+        <w:t>Solemnities, Feasts and Memorials</w:t>
       </w:r>
     </w:p>
     <w:p>
       <w:pPr>
         <w:numPr>
-          <w:ilvl w:val="1"/>
+          <w:ilvl w:val="3"/>
           <w:numId w:val="21"/>
         </w:numPr>
         <w:spacing w:after="0" w:line="276" w:lineRule="auto"/>
         <w:contextualSpacing/>
         <w:rPr>
           <w:rFonts w:ascii="Arial" w:hAnsi="Arial" w:cs="Arial"/>
-          <w:b/>
-          <w:sz w:val="24"/>
-          <w:szCs w:val="24"/>
-        </w:rPr>
-      </w:pPr>
-      <w:r>
-        <w:rPr>
-          <w:rFonts w:ascii="Arial" w:hAnsi="Arial" w:cs="Arial"/>
-          <w:b/>
-          <w:sz w:val="24"/>
-          <w:szCs w:val="24"/>
-        </w:rPr>
-        <w:t>Event Rendering in the calendar</w:t>
-      </w:r>
-      <w:r>
-        <w:rPr>
-          <w:rFonts w:ascii="Arial" w:hAnsi="Arial" w:cs="Arial"/>
-          <w:b/>
-          <w:sz w:val="24"/>
-          <w:szCs w:val="24"/>
-        </w:rPr>
-        <w:t xml:space="preserve"> </w:t>
-      </w:r>
-      <w:r>
-        <w:rPr>
-          <w:rFonts w:ascii="Arial" w:hAnsi="Arial" w:cs="Arial"/>
-          <w:b/>
-          <w:sz w:val="24"/>
-          <w:szCs w:val="24"/>
-        </w:rPr>
-        <w:t>(Event Plotting)</w:t>
+          <w:sz w:val="24"/>
+          <w:szCs w:val="24"/>
+        </w:rPr>
+      </w:pPr>
+      <w:r>
+        <w:rPr>
+          <w:rFonts w:ascii="Arial" w:hAnsi="Arial" w:cs="Arial"/>
+          <w:sz w:val="24"/>
+          <w:szCs w:val="24"/>
+        </w:rPr>
+        <w:t>View Solemnities Feasts and Memorials</w:t>
+      </w:r>
+    </w:p>
+    <w:p>
+      <w:pPr>
+        <w:numPr>
+          <w:ilvl w:val="3"/>
+          <w:numId w:val="21"/>
+        </w:numPr>
+        <w:spacing w:after="0" w:line="276" w:lineRule="auto"/>
+        <w:contextualSpacing/>
+        <w:rPr>
+          <w:rFonts w:ascii="Arial" w:hAnsi="Arial" w:cs="Arial"/>
+          <w:sz w:val="24"/>
+          <w:szCs w:val="24"/>
+        </w:rPr>
+      </w:pPr>
+      <w:r>
+        <w:rPr>
+          <w:rFonts w:ascii="Arial" w:hAnsi="Arial" w:cs="Arial"/>
+          <w:sz w:val="24"/>
+          <w:szCs w:val="24"/>
+        </w:rPr>
+        <w:t>Update Solemnities Feasts and Memorials</w:t>
       </w:r>
     </w:p>
     <w:p>
@@ -6204,7 +6347,7 @@
           <w:sz w:val="24"/>
           <w:szCs w:val="24"/>
         </w:rPr>
-        <w:t xml:space="preserve">Moveable Feasts </w:t>
+        <w:t>Sunday and Weekday Readings</w:t>
       </w:r>
     </w:p>
     <w:p>
@@ -6227,7 +6370,7 @@
           <w:sz w:val="24"/>
           <w:szCs w:val="24"/>
         </w:rPr>
-        <w:t>Ash Wednesday</w:t>
+        <w:t>View Readings</w:t>
       </w:r>
     </w:p>
     <w:p>
@@ -6250,7 +6393,30 @@
           <w:sz w:val="24"/>
           <w:szCs w:val="24"/>
         </w:rPr>
-        <w:t>Easter Sunday</w:t>
+        <w:t>Update Readings</w:t>
+      </w:r>
+    </w:p>
+    <w:p>
+      <w:pPr>
+        <w:numPr>
+          <w:ilvl w:val="2"/>
+          <w:numId w:val="21"/>
+        </w:numPr>
+        <w:spacing w:after="0" w:line="276" w:lineRule="auto"/>
+        <w:contextualSpacing/>
+        <w:rPr>
+          <w:rFonts w:ascii="Arial" w:hAnsi="Arial" w:cs="Arial"/>
+          <w:sz w:val="24"/>
+          <w:szCs w:val="24"/>
+        </w:rPr>
+      </w:pPr>
+      <w:r>
+        <w:rPr>
+          <w:rFonts w:ascii="Arial" w:hAnsi="Arial" w:cs="Arial"/>
+          <w:sz w:val="24"/>
+          <w:szCs w:val="24"/>
+        </w:rPr>
+        <w:t>Users</w:t>
       </w:r>
     </w:p>
     <w:p>
@@ -6273,213 +6439,10 @@
           <w:sz w:val="24"/>
           <w:szCs w:val="24"/>
         </w:rPr>
-        <w:t>Pentecost Sunday</w:t>
-      </w:r>
-    </w:p>
-    <w:p>
-      <w:pPr>
-        <w:numPr>
-          <w:ilvl w:val="3"/>
-          <w:numId w:val="21"/>
-        </w:numPr>
-        <w:spacing w:after="0" w:line="276" w:lineRule="auto"/>
-        <w:contextualSpacing/>
-        <w:rPr>
-          <w:rFonts w:ascii="Arial" w:hAnsi="Arial" w:cs="Arial"/>
-          <w:sz w:val="24"/>
-          <w:szCs w:val="24"/>
-        </w:rPr>
-      </w:pPr>
-      <w:r>
-        <w:rPr>
-          <w:rFonts w:ascii="Arial" w:hAnsi="Arial" w:cs="Arial"/>
-          <w:sz w:val="24"/>
-          <w:szCs w:val="24"/>
-        </w:rPr>
-        <w:t>First Sunday of Advent</w:t>
-      </w:r>
-    </w:p>
-    <w:p>
-      <w:pPr>
-        <w:numPr>
-          <w:ilvl w:val="2"/>
-          <w:numId w:val="21"/>
-        </w:numPr>
-        <w:spacing w:after="0" w:line="276" w:lineRule="auto"/>
-        <w:contextualSpacing/>
-        <w:rPr>
-          <w:rFonts w:ascii="Arial" w:hAnsi="Arial" w:cs="Arial"/>
-          <w:sz w:val="24"/>
-          <w:szCs w:val="24"/>
-        </w:rPr>
-      </w:pPr>
-      <w:r>
-        <w:rPr>
-          <w:rFonts w:ascii="Arial" w:hAnsi="Arial" w:cs="Arial"/>
-          <w:sz w:val="24"/>
-          <w:szCs w:val="24"/>
-        </w:rPr>
-        <w:t>Months</w:t>
-      </w:r>
-    </w:p>
-    <w:p>
-      <w:pPr>
-        <w:numPr>
-          <w:ilvl w:val="3"/>
-          <w:numId w:val="21"/>
-        </w:numPr>
-        <w:spacing w:after="0" w:line="276" w:lineRule="auto"/>
-        <w:contextualSpacing/>
-        <w:rPr>
-          <w:rFonts w:ascii="Arial" w:hAnsi="Arial" w:cs="Arial"/>
-          <w:sz w:val="24"/>
-          <w:szCs w:val="24"/>
-        </w:rPr>
-      </w:pPr>
-      <w:r>
-        <w:rPr>
-          <w:rFonts w:ascii="Arial" w:hAnsi="Arial" w:cs="Arial"/>
-          <w:sz w:val="24"/>
-          <w:szCs w:val="24"/>
-        </w:rPr>
-        <w:t>January – December</w:t>
-      </w:r>
-    </w:p>
-    <w:p>
-      <w:pPr>
-        <w:numPr>
-          <w:ilvl w:val="1"/>
-          <w:numId w:val="21"/>
-        </w:numPr>
-        <w:spacing w:after="0" w:line="276" w:lineRule="auto"/>
-        <w:contextualSpacing/>
-        <w:rPr>
-          <w:rFonts w:ascii="Arial" w:hAnsi="Arial" w:cs="Arial"/>
-          <w:b/>
-          <w:sz w:val="24"/>
-          <w:szCs w:val="24"/>
-        </w:rPr>
-      </w:pPr>
-      <w:r>
-        <w:rPr>
-          <w:rFonts w:ascii="Arial" w:hAnsi="Arial" w:cs="Arial"/>
-          <w:b/>
-          <w:sz w:val="24"/>
-          <w:szCs w:val="24"/>
-        </w:rPr>
-        <w:t>Administrator Privileges (CRUD)*</w:t>
-      </w:r>
-    </w:p>
-    <w:p>
-      <w:pPr>
-        <w:spacing w:line="276" w:lineRule="auto"/>
-        <w:contextualSpacing/>
-        <w:rPr>
-          <w:rFonts w:ascii="Arial" w:hAnsi="Arial" w:cs="Arial"/>
-          <w:sz w:val="24"/>
-          <w:szCs w:val="24"/>
-        </w:rPr>
-      </w:pPr>
-      <w:r>
-        <w:rPr>
-          <w:rFonts w:ascii="Arial" w:hAnsi="Arial" w:cs="Arial"/>
-          <w:sz w:val="24"/>
-          <w:szCs w:val="24"/>
-        </w:rPr>
-        <w:t>*It is important to note, that not all items have CRUD functionalities, this will be explained in detailed in the Features not to be tested</w:t>
-      </w:r>
-    </w:p>
-    <w:p>
-      <w:pPr>
-        <w:numPr>
-          <w:ilvl w:val="2"/>
-          <w:numId w:val="21"/>
-        </w:numPr>
-        <w:spacing w:after="0" w:line="276" w:lineRule="auto"/>
-        <w:contextualSpacing/>
-        <w:rPr>
-          <w:rFonts w:ascii="Arial" w:hAnsi="Arial" w:cs="Arial"/>
-          <w:sz w:val="24"/>
-          <w:szCs w:val="24"/>
-        </w:rPr>
-      </w:pPr>
-      <w:r>
-        <w:rPr>
-          <w:rFonts w:ascii="Arial" w:hAnsi="Arial" w:cs="Arial"/>
-          <w:sz w:val="24"/>
-          <w:szCs w:val="24"/>
-        </w:rPr>
-        <w:t>Create Items</w:t>
-      </w:r>
-    </w:p>
-    <w:p>
-      <w:pPr>
-        <w:numPr>
-          <w:ilvl w:val="2"/>
-          <w:numId w:val="21"/>
-        </w:numPr>
-        <w:spacing w:after="0" w:line="276" w:lineRule="auto"/>
-        <w:contextualSpacing/>
-        <w:rPr>
-          <w:rFonts w:ascii="Arial" w:hAnsi="Arial" w:cs="Arial"/>
-          <w:sz w:val="24"/>
-          <w:szCs w:val="24"/>
-        </w:rPr>
-      </w:pPr>
-      <w:r>
-        <w:rPr>
-          <w:rFonts w:ascii="Arial" w:hAnsi="Arial" w:cs="Arial"/>
-          <w:sz w:val="24"/>
-          <w:szCs w:val="24"/>
-        </w:rPr>
-        <w:t>Read Items</w:t>
-      </w:r>
-    </w:p>
-    <w:p>
-      <w:pPr>
-        <w:numPr>
-          <w:ilvl w:val="2"/>
-          <w:numId w:val="21"/>
-        </w:numPr>
-        <w:spacing w:after="0" w:line="276" w:lineRule="auto"/>
-        <w:contextualSpacing/>
-        <w:rPr>
-          <w:rFonts w:ascii="Arial" w:hAnsi="Arial" w:cs="Arial"/>
-          <w:sz w:val="24"/>
-          <w:szCs w:val="24"/>
-        </w:rPr>
-      </w:pPr>
-      <w:r>
-        <w:rPr>
-          <w:rFonts w:ascii="Arial" w:hAnsi="Arial" w:cs="Arial"/>
-          <w:sz w:val="24"/>
-          <w:szCs w:val="24"/>
-        </w:rPr>
-        <w:t>Update Items</w:t>
-      </w:r>
-    </w:p>
-    <w:p>
-      <w:pPr>
-        <w:numPr>
-          <w:ilvl w:val="2"/>
-          <w:numId w:val="21"/>
-        </w:numPr>
-        <w:spacing w:after="0" w:line="276" w:lineRule="auto"/>
-        <w:contextualSpacing/>
-        <w:rPr>
-          <w:rFonts w:ascii="Arial" w:hAnsi="Arial" w:cs="Arial"/>
-          <w:sz w:val="24"/>
-          <w:szCs w:val="24"/>
-        </w:rPr>
-      </w:pPr>
-      <w:r>
-        <w:rPr>
-          <w:rFonts w:ascii="Arial" w:hAnsi="Arial" w:cs="Arial"/>
-          <w:sz w:val="24"/>
-          <w:szCs w:val="24"/>
-        </w:rPr>
-        <w:t>Delete Items</w:t>
-      </w:r>
+        <w:t>View Users</w:t>
+      </w:r>
+      <w:bookmarkStart w:id="57" w:name="_GoBack"/>
+      <w:bookmarkEnd w:id="57"/>
     </w:p>
     <w:p>
       <w:pPr>
@@ -6495,11 +6458,11 @@
       <w:pPr>
         <w:pStyle w:val="Heading1"/>
       </w:pPr>
-      <w:bookmarkStart w:id="57" w:name="_Toc415838296"/>
+      <w:bookmarkStart w:id="58" w:name="_Toc415838296"/>
       <w:r>
         <w:t>system design and diagrams</w:t>
       </w:r>
-      <w:bookmarkEnd w:id="57"/>
+      <w:bookmarkEnd w:id="58"/>
     </w:p>
     <w:p>
       <w:pPr>
@@ -6515,7 +6478,7 @@
           <w:szCs w:val="24"/>
         </w:rPr>
       </w:pPr>
-      <w:bookmarkStart w:id="58" w:name="_Toc415838297"/>
+      <w:bookmarkStart w:id="59" w:name="_Toc415838297"/>
       <w:r>
         <w:rPr>
           <w:b w:val="0"/>
@@ -6559,7 +6522,7 @@
         </w:rPr>
         <w:t xml:space="preserve"> team:</w:t>
       </w:r>
-      <w:bookmarkEnd w:id="58"/>
+      <w:bookmarkEnd w:id="59"/>
     </w:p>
     <w:p>
       <w:pPr>
@@ -6575,11 +6538,11 @@
       <w:pPr>
         <w:pStyle w:val="Heading1"/>
       </w:pPr>
-      <w:bookmarkStart w:id="59" w:name="_Toc415838298"/>
+      <w:bookmarkStart w:id="60" w:name="_Toc415838298"/>
       <w:r>
         <w:t>iterations</w:t>
       </w:r>
-      <w:bookmarkEnd w:id="59"/>
+      <w:bookmarkEnd w:id="60"/>
     </w:p>
     <w:p>
       <w:pPr>
@@ -6603,7 +6566,6 @@
           <w:sz w:val="24"/>
           <w:szCs w:val="24"/>
         </w:rPr>
-        <w:lastRenderedPageBreak/>
         <w:t>Each of the mentioned iterations below were the scheduled sprints for the team. The following</w:t>
       </w:r>
       <w:r>
@@ -6746,11 +6708,11 @@
       <w:pPr>
         <w:pStyle w:val="Heading1"/>
       </w:pPr>
-      <w:bookmarkStart w:id="60" w:name="_Toc415838300"/>
+      <w:bookmarkStart w:id="61" w:name="_Toc415838300"/>
       <w:r>
         <w:t>source code</w:t>
       </w:r>
-      <w:bookmarkEnd w:id="60"/>
+      <w:bookmarkEnd w:id="61"/>
     </w:p>
     <w:p>
       <w:pPr>
@@ -6820,11 +6782,11 @@
       <w:pPr>
         <w:pStyle w:val="Heading1"/>
       </w:pPr>
-      <w:bookmarkStart w:id="61" w:name="_Toc415838302"/>
+      <w:bookmarkStart w:id="62" w:name="_Toc415838302"/>
       <w:r>
         <w:t>hyperlinks and references</w:t>
       </w:r>
-      <w:bookmarkEnd w:id="61"/>
+      <w:bookmarkEnd w:id="62"/>
     </w:p>
     <w:p>
       <w:pPr>
@@ -7207,19 +7169,7 @@
               <w:rPr>
                 <w:rFonts w:ascii="Arial" w:hAnsi="Arial" w:cs="Arial"/>
               </w:rPr>
-              <w:t xml:space="preserve">AngSalitaNgDiyos.com </w:t>
-            </w:r>
-            <w:r>
-              <w:rPr>
-                <w:rFonts w:ascii="Arial" w:hAnsi="Arial" w:cs="Arial"/>
-              </w:rPr>
-              <w:t>Software Development</w:t>
-            </w:r>
-            <w:r>
-              <w:rPr>
-                <w:rFonts w:ascii="Arial" w:hAnsi="Arial" w:cs="Arial"/>
-              </w:rPr>
-              <w:t xml:space="preserve"> Wiki Site</w:t>
+              <w:t>AngSalitaNgDiyos.com Software Development Wiki Site</w:t>
             </w:r>
           </w:p>
         </w:tc>
@@ -7347,11 +7297,12 @@
       <w:pPr>
         <w:pStyle w:val="Heading1"/>
       </w:pPr>
-      <w:bookmarkStart w:id="62" w:name="_Toc415838304"/>
-      <w:r>
+      <w:bookmarkStart w:id="63" w:name="_Toc415838304"/>
+      <w:r>
+        <w:lastRenderedPageBreak/>
         <w:t>user manual</w:t>
       </w:r>
-      <w:bookmarkEnd w:id="62"/>
+      <w:bookmarkEnd w:id="63"/>
     </w:p>
     <w:p>
       <w:pPr>
@@ -7409,11 +7360,11 @@
       <w:pPr>
         <w:pStyle w:val="Heading1"/>
       </w:pPr>
-      <w:bookmarkStart w:id="63" w:name="_Toc415838306"/>
+      <w:bookmarkStart w:id="64" w:name="_Toc415838306"/>
       <w:r>
         <w:t>name of team members and duties</w:t>
       </w:r>
-      <w:bookmarkEnd w:id="63"/>
+      <w:bookmarkEnd w:id="64"/>
     </w:p>
     <w:p>
       <w:pPr>
@@ -7430,7 +7381,7 @@
           <w:szCs w:val="24"/>
         </w:rPr>
       </w:pPr>
-      <w:bookmarkStart w:id="64" w:name="_Toc415838307"/>
+      <w:bookmarkStart w:id="65" w:name="_Toc415838307"/>
       <w:r>
         <w:rPr>
           <w:b w:val="0"/>
@@ -7450,17 +7401,17 @@
         <w:t xml:space="preserve">are the </w:t>
       </w:r>
       <w:bookmarkEnd w:id="1"/>
-      <w:bookmarkEnd w:id="2"/>
-      <w:bookmarkEnd w:id="3"/>
-      <w:bookmarkEnd w:id="4"/>
       <w:bookmarkEnd w:id="5"/>
       <w:bookmarkEnd w:id="6"/>
       <w:bookmarkEnd w:id="7"/>
       <w:bookmarkEnd w:id="8"/>
       <w:bookmarkEnd w:id="9"/>
       <w:bookmarkEnd w:id="10"/>
-      <w:bookmarkEnd w:id="17"/>
-      <w:bookmarkEnd w:id="64"/>
+      <w:bookmarkEnd w:id="11"/>
+      <w:bookmarkEnd w:id="12"/>
+      <w:bookmarkEnd w:id="13"/>
+      <w:bookmarkEnd w:id="18"/>
+      <w:bookmarkEnd w:id="65"/>
       <w:r>
         <w:rPr>
           <w:b w:val="0"/>
@@ -7470,8 +7421,6 @@
         </w:rPr>
         <w:t>responsibilities of each team member, alongside their role in the development and design process of the team:</w:t>
       </w:r>
-      <w:bookmarkStart w:id="65" w:name="_GoBack"/>
-      <w:bookmarkEnd w:id="65"/>
     </w:p>
     <w:tbl>
       <w:tblPr>
@@ -8193,7 +8142,7 @@
         <w:sz w:val="18"/>
         <w:szCs w:val="18"/>
       </w:rPr>
-      <w:t>14</w:t>
+      <w:t>12</w:t>
     </w:r>
     <w:r>
       <w:rPr>
@@ -11805,6 +11754,7 @@
   <w:style w:type="character" w:default="1" w:styleId="DefaultParagraphFont">
     <w:name w:val="Default Paragraph Font"/>
     <w:uiPriority w:val="1"/>
+    <w:semiHidden/>
     <w:unhideWhenUsed/>
   </w:style>
   <w:style w:type="table" w:default="1" w:styleId="TableNormal">

</xml_diff>

<commit_message>
Updated ALS - Project Document for diagrams
</commit_message>
<xml_diff>
--- a/documentation/softdev/ALS - Project Document.docx
+++ b/documentation/softdev/ALS - Project Document.docx
@@ -194,26 +194,26 @@
       <w:pPr>
         <w:pStyle w:val="Heading1"/>
       </w:pPr>
-      <w:bookmarkStart w:id="2" w:name="_Toc456598586"/>
-      <w:bookmarkStart w:id="3" w:name="_Toc456600917"/>
-      <w:bookmarkStart w:id="4" w:name="_Toc494193639"/>
-      <w:bookmarkStart w:id="5" w:name="_Toc523878297"/>
-      <w:bookmarkStart w:id="6" w:name="_Toc436203377"/>
-      <w:bookmarkStart w:id="7" w:name="_Toc452813577"/>
-      <w:bookmarkStart w:id="8" w:name="_Toc105907879"/>
-      <w:bookmarkStart w:id="9" w:name="_Toc106079189"/>
-      <w:bookmarkStart w:id="10" w:name="_Toc106079514"/>
-      <w:bookmarkStart w:id="11" w:name="_Toc106079783"/>
-      <w:bookmarkStart w:id="12" w:name="_Toc107027559"/>
-      <w:bookmarkStart w:id="13" w:name="_Toc107027769"/>
+      <w:bookmarkStart w:id="2" w:name="_Toc523878297"/>
+      <w:bookmarkStart w:id="3" w:name="_Toc436203377"/>
+      <w:bookmarkStart w:id="4" w:name="_Toc452813577"/>
+      <w:bookmarkStart w:id="5" w:name="_Toc105907879"/>
+      <w:bookmarkStart w:id="6" w:name="_Toc106079189"/>
+      <w:bookmarkStart w:id="7" w:name="_Toc106079514"/>
+      <w:bookmarkStart w:id="8" w:name="_Toc106079783"/>
+      <w:bookmarkStart w:id="9" w:name="_Toc107027559"/>
+      <w:bookmarkStart w:id="10" w:name="_Toc107027769"/>
+      <w:bookmarkStart w:id="11" w:name="_Toc456598586"/>
+      <w:bookmarkStart w:id="12" w:name="_Toc456600917"/>
+      <w:bookmarkStart w:id="13" w:name="_Toc494193639"/>
       <w:bookmarkEnd w:id="0"/>
       <w:r>
         <w:br w:type="page"/>
       </w:r>
       <w:bookmarkStart w:id="14" w:name="_Toc415838251"/>
-      <w:bookmarkEnd w:id="2"/>
-      <w:bookmarkEnd w:id="3"/>
-      <w:bookmarkEnd w:id="4"/>
+      <w:bookmarkEnd w:id="11"/>
+      <w:bookmarkEnd w:id="12"/>
+      <w:bookmarkEnd w:id="13"/>
       <w:r>
         <w:lastRenderedPageBreak/>
         <w:t>Project team</w:t>
@@ -429,8 +429,16 @@
               <w:rPr>
                 <w:rFonts w:ascii="Arial" w:hAnsi="Arial" w:cs="Arial"/>
               </w:rPr>
-              <w:t>Joshua C. Dimapilis</w:t>
+              <w:t xml:space="preserve">Joshua C. </w:t>
             </w:r>
+            <w:proofErr w:type="spellStart"/>
+            <w:r>
+              <w:rPr>
+                <w:rFonts w:ascii="Arial" w:hAnsi="Arial" w:cs="Arial"/>
+              </w:rPr>
+              <w:t>Dimapilis</w:t>
+            </w:r>
+            <w:proofErr w:type="spellEnd"/>
           </w:p>
         </w:tc>
         <w:tc>
@@ -520,12 +528,28 @@
                 <w:rFonts w:ascii="Arial" w:hAnsi="Arial" w:cs="Arial"/>
               </w:rPr>
             </w:pPr>
+            <w:proofErr w:type="spellStart"/>
             <w:r>
               <w:rPr>
                 <w:rFonts w:ascii="Arial" w:hAnsi="Arial" w:cs="Arial"/>
               </w:rPr>
-              <w:t>Trixia Marie A. Urquiza</w:t>
+              <w:t>Trixia</w:t>
             </w:r>
+            <w:proofErr w:type="spellEnd"/>
+            <w:r>
+              <w:rPr>
+                <w:rFonts w:ascii="Arial" w:hAnsi="Arial" w:cs="Arial"/>
+              </w:rPr>
+              <w:t xml:space="preserve"> Marie A. </w:t>
+            </w:r>
+            <w:proofErr w:type="spellStart"/>
+            <w:r>
+              <w:rPr>
+                <w:rFonts w:ascii="Arial" w:hAnsi="Arial" w:cs="Arial"/>
+              </w:rPr>
+              <w:t>Urquiza</w:t>
+            </w:r>
+            <w:proofErr w:type="spellEnd"/>
           </w:p>
         </w:tc>
         <w:tc>
@@ -702,8 +726,16 @@
               <w:rPr>
                 <w:rFonts w:ascii="Arial" w:hAnsi="Arial" w:cs="Arial"/>
               </w:rPr>
-              <w:t>Mr. Allan B. Cotecson</w:t>
+              <w:t xml:space="preserve">Mr. Allan B. </w:t>
             </w:r>
+            <w:proofErr w:type="spellStart"/>
+            <w:r>
+              <w:rPr>
+                <w:rFonts w:ascii="Arial" w:hAnsi="Arial" w:cs="Arial"/>
+              </w:rPr>
+              <w:t>Cotecson</w:t>
+            </w:r>
+            <w:proofErr w:type="spellEnd"/>
           </w:p>
         </w:tc>
         <w:tc>
@@ -749,8 +781,16 @@
               <w:rPr>
                 <w:rFonts w:ascii="Arial" w:hAnsi="Arial" w:cs="Arial"/>
               </w:rPr>
-              <w:t>Mr. Ernesto Boydon</w:t>
+              <w:t xml:space="preserve">Mr. Ernesto </w:t>
             </w:r>
+            <w:proofErr w:type="spellStart"/>
+            <w:r>
+              <w:rPr>
+                <w:rFonts w:ascii="Arial" w:hAnsi="Arial" w:cs="Arial"/>
+              </w:rPr>
+              <w:t>Boydon</w:t>
+            </w:r>
+            <w:proofErr w:type="spellEnd"/>
           </w:p>
         </w:tc>
         <w:tc>
@@ -797,8 +837,16 @@
               <w:rPr>
                 <w:rFonts w:ascii="Arial" w:hAnsi="Arial" w:cs="Arial"/>
               </w:rPr>
-              <w:t>Ms. Ma. Teresa Montemayor</w:t>
+              <w:t xml:space="preserve">Ms. Ma. Teresa </w:t>
             </w:r>
+            <w:proofErr w:type="spellStart"/>
+            <w:r>
+              <w:rPr>
+                <w:rFonts w:ascii="Arial" w:hAnsi="Arial" w:cs="Arial"/>
+              </w:rPr>
+              <w:t>Montemayor</w:t>
+            </w:r>
+            <w:proofErr w:type="spellEnd"/>
           </w:p>
         </w:tc>
         <w:tc>
@@ -2591,7 +2639,25 @@
           <w:sz w:val="24"/>
           <w:szCs w:val="24"/>
         </w:rPr>
-        <w:t>Tool for Client (System in yii)</w:t>
+        <w:t xml:space="preserve">Tool for Client (System in </w:t>
+      </w:r>
+      <w:proofErr w:type="spellStart"/>
+      <w:r>
+        <w:rPr>
+          <w:rFonts w:cs="Arial"/>
+          <w:sz w:val="24"/>
+          <w:szCs w:val="24"/>
+        </w:rPr>
+        <w:t>yii</w:t>
+      </w:r>
+      <w:proofErr w:type="spellEnd"/>
+      <w:r>
+        <w:rPr>
+          <w:rFonts w:cs="Arial"/>
+          <w:sz w:val="24"/>
+          <w:szCs w:val="24"/>
+        </w:rPr>
+        <w:t>)</w:t>
       </w:r>
     </w:p>
     <w:p>
@@ -3266,7 +3332,7 @@
         </w:rPr>
         <w:lastRenderedPageBreak/>
         <w:drawing>
-          <wp:inline distT="0" distB="0" distL="0" distR="0" wp14:anchorId="73210289" wp14:editId="546B383B">
+          <wp:inline distT="0" distB="0" distL="0" distR="0" wp14:anchorId="3772FB04" wp14:editId="51148D9C">
             <wp:extent cx="4162425" cy="3126829"/>
             <wp:effectExtent l="0" t="0" r="0" b="0"/>
             <wp:docPr id="2" name="Picture 2" descr="C:\Users\Josh\Desktop\Agile Development.jpg"/>
@@ -3448,7 +3514,7 @@
           <w:lang w:eastAsia="en-PH"/>
         </w:rPr>
         <w:drawing>
-          <wp:inline distT="0" distB="0" distL="0" distR="0" wp14:anchorId="30591004" wp14:editId="63C84876">
+          <wp:inline distT="0" distB="0" distL="0" distR="0" wp14:anchorId="1C898C9D" wp14:editId="63E42EF0">
             <wp:extent cx="3320748" cy="3009900"/>
             <wp:effectExtent l="0" t="0" r="0" b="0"/>
             <wp:docPr id="3" name="Picture 3" descr="scrum.png (438×397)"/>
@@ -3764,7 +3830,7 @@
           <w:lang w:eastAsia="en-PH"/>
         </w:rPr>
         <w:drawing>
-          <wp:inline distT="0" distB="0" distL="0" distR="0" wp14:anchorId="1590BCFF" wp14:editId="6CAF4C37">
+          <wp:inline distT="0" distB="0" distL="0" distR="0" wp14:anchorId="43E9871A" wp14:editId="70F0C915">
             <wp:extent cx="5495925" cy="3919404"/>
             <wp:effectExtent l="0" t="0" r="0" b="5080"/>
             <wp:docPr id="4" name="Picture 4" descr="diagram.png (502×358)"/>
@@ -5033,8 +5099,6 @@
         </w:rPr>
         <w:t>e</w:t>
       </w:r>
-      <w:bookmarkStart w:id="52" w:name="_GoBack"/>
-      <w:bookmarkEnd w:id="52"/>
       <w:r>
         <w:rPr>
           <w:b w:val="0"/>
@@ -5044,6 +5108,7 @@
         </w:rPr>
         <w:t xml:space="preserve"> scenarios are encountered, we highly recommend the client to inform other developers, that they have hired that they may tweak the </w:t>
       </w:r>
+      <w:proofErr w:type="spellStart"/>
       <w:r>
         <w:rPr>
           <w:b w:val="0"/>
@@ -5052,7 +5117,18 @@
           <w:sz w:val="24"/>
           <w:szCs w:val="24"/>
         </w:rPr>
-        <w:t xml:space="preserve">yii </w:t>
+        <w:t>yii</w:t>
+      </w:r>
+      <w:proofErr w:type="spellEnd"/>
+      <w:r>
+        <w:rPr>
+          <w:b w:val="0"/>
+          <w:i/>
+          <w:caps w:val="0"/>
+          <w:sz w:val="24"/>
+          <w:szCs w:val="24"/>
+        </w:rPr>
+        <w:t xml:space="preserve"> </w:t>
       </w:r>
       <w:r>
         <w:rPr>
@@ -5102,12 +5178,12 @@
       <w:pPr>
         <w:pStyle w:val="Heading1"/>
       </w:pPr>
-      <w:bookmarkStart w:id="53" w:name="_Toc415838290"/>
+      <w:bookmarkStart w:id="52" w:name="_Toc415838290"/>
       <w:r>
         <w:lastRenderedPageBreak/>
         <w:t>target user beneficiaries</w:t>
       </w:r>
-      <w:bookmarkEnd w:id="53"/>
+      <w:bookmarkEnd w:id="52"/>
     </w:p>
     <w:p>
       <w:pPr>
@@ -5123,7 +5199,7 @@
           <w:szCs w:val="24"/>
         </w:rPr>
       </w:pPr>
-      <w:bookmarkStart w:id="54" w:name="_Toc415838291"/>
+      <w:bookmarkStart w:id="53" w:name="_Toc415838291"/>
       <w:r>
         <w:rPr>
           <w:b w:val="0"/>
@@ -5203,7 +5279,7 @@
         </w:rPr>
         <w:t xml:space="preserve"> team:</w:t>
       </w:r>
-      <w:bookmarkEnd w:id="54"/>
+      <w:bookmarkEnd w:id="53"/>
     </w:p>
     <w:tbl>
       <w:tblPr>
@@ -5568,11 +5644,11 @@
       <w:pPr>
         <w:pStyle w:val="Heading1"/>
       </w:pPr>
-      <w:bookmarkStart w:id="55" w:name="_Toc415838292"/>
+      <w:bookmarkStart w:id="54" w:name="_Toc415838292"/>
       <w:r>
         <w:t>system failure</w:t>
       </w:r>
-      <w:bookmarkEnd w:id="55"/>
+      <w:bookmarkEnd w:id="54"/>
     </w:p>
     <w:p>
       <w:pPr>
@@ -5654,7 +5730,25 @@
           <w:sz w:val="24"/>
           <w:szCs w:val="24"/>
         </w:rPr>
-        <w:t xml:space="preserve"> (Some factors that inhibit the developers from including multiple years in the calendar include the system slowing down and failing, upon requiring multiple events for all years, system is limited to only retrieving json data for it to display events, etc.)</w:t>
+        <w:t xml:space="preserve"> (Some factors that inhibit the developers from including multiple years in the calendar include the system slowing down and failing, upon requiring multiple events for all years, system is limited to only retrieving </w:t>
+      </w:r>
+      <w:proofErr w:type="spellStart"/>
+      <w:r>
+        <w:rPr>
+          <w:rFonts w:cs="Arial"/>
+          <w:sz w:val="24"/>
+          <w:szCs w:val="24"/>
+        </w:rPr>
+        <w:t>json</w:t>
+      </w:r>
+      <w:proofErr w:type="spellEnd"/>
+      <w:r>
+        <w:rPr>
+          <w:rFonts w:cs="Arial"/>
+          <w:sz w:val="24"/>
+          <w:szCs w:val="24"/>
+        </w:rPr>
+        <w:t xml:space="preserve"> data for it to display events, etc.)</w:t>
       </w:r>
     </w:p>
     <w:p>
@@ -5777,11 +5871,11 @@
       <w:pPr>
         <w:pStyle w:val="Heading1"/>
       </w:pPr>
-      <w:bookmarkStart w:id="56" w:name="_Toc415838294"/>
+      <w:bookmarkStart w:id="55" w:name="_Toc415838294"/>
       <w:r>
         <w:t>system functions</w:t>
       </w:r>
-      <w:bookmarkEnd w:id="56"/>
+      <w:bookmarkEnd w:id="55"/>
     </w:p>
     <w:p>
       <w:pPr>
@@ -5798,7 +5892,7 @@
           <w:szCs w:val="24"/>
         </w:rPr>
       </w:pPr>
-      <w:bookmarkStart w:id="57" w:name="_Toc415838295"/>
+      <w:bookmarkStart w:id="56" w:name="_Toc415838295"/>
       <w:r>
         <w:rPr>
           <w:b w:val="0"/>
@@ -5808,7 +5902,7 @@
         </w:rPr>
         <w:t xml:space="preserve">The following are the </w:t>
       </w:r>
-      <w:bookmarkEnd w:id="57"/>
+      <w:bookmarkEnd w:id="56"/>
       <w:r>
         <w:rPr>
           <w:b w:val="0"/>
@@ -6512,11 +6606,11 @@
       <w:pPr>
         <w:pStyle w:val="Heading1"/>
       </w:pPr>
-      <w:bookmarkStart w:id="58" w:name="_Toc415838296"/>
+      <w:bookmarkStart w:id="57" w:name="_Toc415838296"/>
       <w:r>
         <w:t>system design and diagrams</w:t>
       </w:r>
-      <w:bookmarkEnd w:id="58"/>
+      <w:bookmarkEnd w:id="57"/>
     </w:p>
     <w:p>
       <w:pPr>
@@ -6528,11 +6622,12 @@
         <w:ind w:left="432"/>
         <w:rPr>
           <w:b w:val="0"/>
-          <w:sz w:val="24"/>
-          <w:szCs w:val="24"/>
-        </w:rPr>
-      </w:pPr>
-      <w:bookmarkStart w:id="59" w:name="_Toc415838297"/>
+          <w:caps w:val="0"/>
+          <w:sz w:val="24"/>
+          <w:szCs w:val="24"/>
+        </w:rPr>
+      </w:pPr>
+      <w:bookmarkStart w:id="58" w:name="_Toc415838297"/>
       <w:r>
         <w:rPr>
           <w:b w:val="0"/>
@@ -6542,40 +6637,121 @@
         </w:rPr>
         <w:t xml:space="preserve">The following </w:t>
       </w:r>
-      <w:r>
-        <w:rPr>
-          <w:b w:val="0"/>
-          <w:caps w:val="0"/>
-          <w:sz w:val="24"/>
-          <w:szCs w:val="24"/>
-        </w:rPr>
-        <w:t xml:space="preserve">are the advisers of the fore-mentioned students for the </w:t>
-      </w:r>
-      <w:r>
-        <w:rPr>
-          <w:caps w:val="0"/>
-          <w:sz w:val="24"/>
-          <w:szCs w:val="24"/>
-        </w:rPr>
-        <w:t>ASND – LCMAM</w:t>
-      </w:r>
-      <w:r>
-        <w:rPr>
-          <w:caps w:val="0"/>
-          <w:sz w:val="24"/>
-          <w:szCs w:val="24"/>
-        </w:rPr>
-        <w:t>: LS</w:t>
-      </w:r>
-      <w:r>
-        <w:rPr>
-          <w:b w:val="0"/>
-          <w:caps w:val="0"/>
-          <w:sz w:val="24"/>
-          <w:szCs w:val="24"/>
-        </w:rPr>
-        <w:t xml:space="preserve"> team:</w:t>
-      </w:r>
+      <w:bookmarkEnd w:id="58"/>
+      <w:r>
+        <w:rPr>
+          <w:b w:val="0"/>
+          <w:caps w:val="0"/>
+          <w:sz w:val="24"/>
+          <w:szCs w:val="24"/>
+        </w:rPr>
+        <w:t>system diagrams were created during the design phase of the proponents. The following list may summarize these diagrams:</w:t>
+      </w:r>
+    </w:p>
+    <w:p>
+      <w:pPr>
+        <w:pStyle w:val="Heading1"/>
+        <w:numPr>
+          <w:ilvl w:val="0"/>
+          <w:numId w:val="25"/>
+        </w:numPr>
+        <w:rPr>
+          <w:b w:val="0"/>
+          <w:sz w:val="24"/>
+          <w:szCs w:val="24"/>
+        </w:rPr>
+      </w:pPr>
+      <w:r>
+        <w:rPr>
+          <w:b w:val="0"/>
+          <w:caps w:val="0"/>
+          <w:sz w:val="24"/>
+          <w:szCs w:val="24"/>
+        </w:rPr>
+        <w:lastRenderedPageBreak/>
+        <w:t>Use Case Diagram</w:t>
+      </w:r>
+    </w:p>
+    <w:p>
+      <w:pPr>
+        <w:pStyle w:val="Heading1"/>
+        <w:numPr>
+          <w:ilvl w:val="0"/>
+          <w:numId w:val="25"/>
+        </w:numPr>
+        <w:rPr>
+          <w:b w:val="0"/>
+          <w:sz w:val="24"/>
+          <w:szCs w:val="24"/>
+        </w:rPr>
+      </w:pPr>
+      <w:r>
+        <w:rPr>
+          <w:b w:val="0"/>
+          <w:caps w:val="0"/>
+          <w:sz w:val="24"/>
+          <w:szCs w:val="24"/>
+        </w:rPr>
+        <w:t>Entity Relationship Diagram</w:t>
+      </w:r>
+    </w:p>
+    <w:p>
+      <w:pPr>
+        <w:pStyle w:val="Heading1"/>
+        <w:numPr>
+          <w:ilvl w:val="0"/>
+          <w:numId w:val="25"/>
+        </w:numPr>
+        <w:rPr>
+          <w:b w:val="0"/>
+          <w:sz w:val="24"/>
+          <w:szCs w:val="24"/>
+        </w:rPr>
+      </w:pPr>
+      <w:r>
+        <w:rPr>
+          <w:b w:val="0"/>
+          <w:caps w:val="0"/>
+          <w:sz w:val="24"/>
+          <w:szCs w:val="24"/>
+        </w:rPr>
+        <w:t>Data Dictionary</w:t>
+      </w:r>
+    </w:p>
+    <w:p>
+      <w:pPr>
+        <w:pStyle w:val="Heading1"/>
+        <w:numPr>
+          <w:ilvl w:val="0"/>
+          <w:numId w:val="25"/>
+        </w:numPr>
+        <w:rPr>
+          <w:b w:val="0"/>
+          <w:sz w:val="24"/>
+          <w:szCs w:val="24"/>
+        </w:rPr>
+      </w:pPr>
+      <w:proofErr w:type="spellStart"/>
+      <w:r>
+        <w:rPr>
+          <w:b w:val="0"/>
+          <w:caps w:val="0"/>
+          <w:sz w:val="24"/>
+          <w:szCs w:val="24"/>
+        </w:rPr>
+        <w:t>Swimlane</w:t>
+      </w:r>
+      <w:proofErr w:type="spellEnd"/>
+      <w:r>
+        <w:rPr>
+          <w:b w:val="0"/>
+          <w:caps w:val="0"/>
+          <w:sz w:val="24"/>
+          <w:szCs w:val="24"/>
+        </w:rPr>
+        <w:t xml:space="preserve"> Diagram</w:t>
+      </w:r>
+      <w:bookmarkStart w:id="59" w:name="_GoBack"/>
       <w:bookmarkEnd w:id="59"/>
     </w:p>
     <w:p>
@@ -6846,6 +7022,7 @@
         <w:t xml:space="preserve">The source code is located in the </w:t>
       </w:r>
       <w:hyperlink r:id="rId16" w:history="1">
+        <w:proofErr w:type="spellStart"/>
         <w:r>
           <w:rPr>
             <w:rStyle w:val="Hyperlink"/>
@@ -6854,7 +7031,18 @@
             <w:sz w:val="24"/>
             <w:szCs w:val="24"/>
           </w:rPr>
-          <w:t>asnd_lcmam application</w:t>
+          <w:t>asnd_lcmam</w:t>
+        </w:r>
+        <w:proofErr w:type="spellEnd"/>
+        <w:r>
+          <w:rPr>
+            <w:rStyle w:val="Hyperlink"/>
+            <w:i/>
+            <w:caps w:val="0"/>
+            <w:sz w:val="24"/>
+            <w:szCs w:val="24"/>
+          </w:rPr>
+          <w:t xml:space="preserve"> application</w:t>
         </w:r>
       </w:hyperlink>
       <w:r>
@@ -7108,7 +7296,23 @@
                 <w:rFonts w:ascii="Arial" w:hAnsi="Arial" w:cs="Arial"/>
                 <w:b/>
               </w:rPr>
-              <w:t>ALS Github Repo</w:t>
+              <w:t xml:space="preserve">ALS </w:t>
+            </w:r>
+            <w:proofErr w:type="spellStart"/>
+            <w:r>
+              <w:rPr>
+                <w:rFonts w:ascii="Arial" w:hAnsi="Arial" w:cs="Arial"/>
+                <w:b/>
+              </w:rPr>
+              <w:t>Github</w:t>
+            </w:r>
+            <w:proofErr w:type="spellEnd"/>
+            <w:r>
+              <w:rPr>
+                <w:rFonts w:ascii="Arial" w:hAnsi="Arial" w:cs="Arial"/>
+                <w:b/>
+              </w:rPr>
+              <w:t xml:space="preserve"> Repo</w:t>
             </w:r>
           </w:p>
         </w:tc>
@@ -7147,12 +7351,21 @@
               </w:rPr>
             </w:pPr>
             <w:hyperlink r:id="rId18" w:history="1">
+              <w:proofErr w:type="spellStart"/>
               <w:r>
                 <w:rPr>
                   <w:rStyle w:val="Hyperlink"/>
                   <w:rFonts w:ascii="Arial" w:hAnsi="Arial" w:cs="Arial"/>
                 </w:rPr>
-                <w:t>Github Repository</w:t>
+                <w:t>Github</w:t>
+              </w:r>
+              <w:proofErr w:type="spellEnd"/>
+              <w:r>
+                <w:rPr>
+                  <w:rStyle w:val="Hyperlink"/>
+                  <w:rFonts w:ascii="Arial" w:hAnsi="Arial" w:cs="Arial"/>
+                </w:rPr>
+                <w:t xml:space="preserve"> Repository</w:t>
               </w:r>
             </w:hyperlink>
           </w:p>
@@ -7256,7 +7469,24 @@
                 <w:rFonts w:ascii="Arial" w:hAnsi="Arial" w:cs="Arial"/>
                 <w:b/>
               </w:rPr>
-              <w:t>ALS Softdev Wiki</w:t>
+              <w:lastRenderedPageBreak/>
+              <w:t xml:space="preserve">ALS </w:t>
+            </w:r>
+            <w:proofErr w:type="spellStart"/>
+            <w:r>
+              <w:rPr>
+                <w:rFonts w:ascii="Arial" w:hAnsi="Arial" w:cs="Arial"/>
+                <w:b/>
+              </w:rPr>
+              <w:t>Softdev</w:t>
+            </w:r>
+            <w:proofErr w:type="spellEnd"/>
+            <w:r>
+              <w:rPr>
+                <w:rFonts w:ascii="Arial" w:hAnsi="Arial" w:cs="Arial"/>
+                <w:b/>
+              </w:rPr>
+              <w:t xml:space="preserve"> Wiki</w:t>
             </w:r>
           </w:p>
         </w:tc>
@@ -7407,7 +7637,6 @@
       </w:pPr>
       <w:bookmarkStart w:id="63" w:name="_Toc415838304"/>
       <w:r>
-        <w:lastRenderedPageBreak/>
         <w:t>user manual</w:t>
       </w:r>
       <w:bookmarkEnd w:id="63"/>
@@ -7509,15 +7738,15 @@
         <w:t xml:space="preserve">are the </w:t>
       </w:r>
       <w:bookmarkEnd w:id="1"/>
+      <w:bookmarkEnd w:id="2"/>
+      <w:bookmarkEnd w:id="3"/>
+      <w:bookmarkEnd w:id="4"/>
       <w:bookmarkEnd w:id="5"/>
       <w:bookmarkEnd w:id="6"/>
       <w:bookmarkEnd w:id="7"/>
       <w:bookmarkEnd w:id="8"/>
       <w:bookmarkEnd w:id="9"/>
       <w:bookmarkEnd w:id="10"/>
-      <w:bookmarkEnd w:id="11"/>
-      <w:bookmarkEnd w:id="12"/>
-      <w:bookmarkEnd w:id="13"/>
       <w:bookmarkEnd w:id="18"/>
       <w:bookmarkEnd w:id="65"/>
       <w:r>
@@ -7661,8 +7890,19 @@
                 <w:szCs w:val="24"/>
                 <w:lang w:val="en-US"/>
               </w:rPr>
-              <w:t>Joshua C. Dimapilis</w:t>
+              <w:t xml:space="preserve">Joshua C. </w:t>
             </w:r>
+            <w:proofErr w:type="spellStart"/>
+            <w:r>
+              <w:rPr>
+                <w:rFonts w:ascii="Arial" w:eastAsia="Times New Roman" w:hAnsi="Arial" w:cs="Times New Roman"/>
+                <w:sz w:val="24"/>
+                <w:szCs w:val="24"/>
+                <w:lang w:val="en-US"/>
+              </w:rPr>
+              <w:t>Dimapilis</w:t>
+            </w:r>
+            <w:proofErr w:type="spellEnd"/>
           </w:p>
         </w:tc>
         <w:tc>
@@ -7943,6 +8183,7 @@
                 <w:lang w:val="en-US"/>
               </w:rPr>
             </w:pPr>
+            <w:proofErr w:type="spellStart"/>
             <w:r>
               <w:rPr>
                 <w:rFonts w:ascii="Arial" w:eastAsia="Times New Roman" w:hAnsi="Arial" w:cs="Times New Roman"/>
@@ -7950,8 +8191,29 @@
                 <w:szCs w:val="24"/>
                 <w:lang w:val="en-US"/>
               </w:rPr>
-              <w:t>Trixia Marie A. Urquiza</w:t>
+              <w:t>Trixia</w:t>
             </w:r>
+            <w:proofErr w:type="spellEnd"/>
+            <w:r>
+              <w:rPr>
+                <w:rFonts w:ascii="Arial" w:eastAsia="Times New Roman" w:hAnsi="Arial" w:cs="Times New Roman"/>
+                <w:sz w:val="24"/>
+                <w:szCs w:val="24"/>
+                <w:lang w:val="en-US"/>
+              </w:rPr>
+              <w:t xml:space="preserve"> Marie A. </w:t>
+            </w:r>
+            <w:proofErr w:type="spellStart"/>
+            <w:r>
+              <w:rPr>
+                <w:rFonts w:ascii="Arial" w:eastAsia="Times New Roman" w:hAnsi="Arial" w:cs="Times New Roman"/>
+                <w:sz w:val="24"/>
+                <w:szCs w:val="24"/>
+                <w:lang w:val="en-US"/>
+              </w:rPr>
+              <w:t>Urquiza</w:t>
+            </w:r>
+            <w:proofErr w:type="spellEnd"/>
           </w:p>
         </w:tc>
         <w:tc>
@@ -9508,6 +9770,119 @@
     </w:lvl>
   </w:abstractNum>
   <w:abstractNum w:abstractNumId="9">
+    <w:nsid w:val="53274DE4"/>
+    <w:multiLevelType w:val="hybridMultilevel"/>
+    <w:tmpl w:val="CB5E59F4"/>
+    <w:lvl w:ilvl="0" w:tplc="34090001">
+      <w:start w:val="1"/>
+      <w:numFmt w:val="bullet"/>
+      <w:lvlText w:val=""/>
+      <w:lvlJc w:val="left"/>
+      <w:pPr>
+        <w:ind w:left="1152" w:hanging="360"/>
+      </w:pPr>
+      <w:rPr>
+        <w:rFonts w:ascii="Symbol" w:hAnsi="Symbol" w:hint="default"/>
+      </w:rPr>
+    </w:lvl>
+    <w:lvl w:ilvl="1" w:tplc="34090003" w:tentative="1">
+      <w:start w:val="1"/>
+      <w:numFmt w:val="bullet"/>
+      <w:lvlText w:val="o"/>
+      <w:lvlJc w:val="left"/>
+      <w:pPr>
+        <w:ind w:left="1872" w:hanging="360"/>
+      </w:pPr>
+      <w:rPr>
+        <w:rFonts w:ascii="Courier New" w:hAnsi="Courier New" w:cs="Courier New" w:hint="default"/>
+      </w:rPr>
+    </w:lvl>
+    <w:lvl w:ilvl="2" w:tplc="34090005" w:tentative="1">
+      <w:start w:val="1"/>
+      <w:numFmt w:val="bullet"/>
+      <w:lvlText w:val=""/>
+      <w:lvlJc w:val="left"/>
+      <w:pPr>
+        <w:ind w:left="2592" w:hanging="360"/>
+      </w:pPr>
+      <w:rPr>
+        <w:rFonts w:ascii="Wingdings" w:hAnsi="Wingdings" w:hint="default"/>
+      </w:rPr>
+    </w:lvl>
+    <w:lvl w:ilvl="3" w:tplc="34090001" w:tentative="1">
+      <w:start w:val="1"/>
+      <w:numFmt w:val="bullet"/>
+      <w:lvlText w:val=""/>
+      <w:lvlJc w:val="left"/>
+      <w:pPr>
+        <w:ind w:left="3312" w:hanging="360"/>
+      </w:pPr>
+      <w:rPr>
+        <w:rFonts w:ascii="Symbol" w:hAnsi="Symbol" w:hint="default"/>
+      </w:rPr>
+    </w:lvl>
+    <w:lvl w:ilvl="4" w:tplc="34090003" w:tentative="1">
+      <w:start w:val="1"/>
+      <w:numFmt w:val="bullet"/>
+      <w:lvlText w:val="o"/>
+      <w:lvlJc w:val="left"/>
+      <w:pPr>
+        <w:ind w:left="4032" w:hanging="360"/>
+      </w:pPr>
+      <w:rPr>
+        <w:rFonts w:ascii="Courier New" w:hAnsi="Courier New" w:cs="Courier New" w:hint="default"/>
+      </w:rPr>
+    </w:lvl>
+    <w:lvl w:ilvl="5" w:tplc="34090005" w:tentative="1">
+      <w:start w:val="1"/>
+      <w:numFmt w:val="bullet"/>
+      <w:lvlText w:val=""/>
+      <w:lvlJc w:val="left"/>
+      <w:pPr>
+        <w:ind w:left="4752" w:hanging="360"/>
+      </w:pPr>
+      <w:rPr>
+        <w:rFonts w:ascii="Wingdings" w:hAnsi="Wingdings" w:hint="default"/>
+      </w:rPr>
+    </w:lvl>
+    <w:lvl w:ilvl="6" w:tplc="34090001" w:tentative="1">
+      <w:start w:val="1"/>
+      <w:numFmt w:val="bullet"/>
+      <w:lvlText w:val=""/>
+      <w:lvlJc w:val="left"/>
+      <w:pPr>
+        <w:ind w:left="5472" w:hanging="360"/>
+      </w:pPr>
+      <w:rPr>
+        <w:rFonts w:ascii="Symbol" w:hAnsi="Symbol" w:hint="default"/>
+      </w:rPr>
+    </w:lvl>
+    <w:lvl w:ilvl="7" w:tplc="34090003" w:tentative="1">
+      <w:start w:val="1"/>
+      <w:numFmt w:val="bullet"/>
+      <w:lvlText w:val="o"/>
+      <w:lvlJc w:val="left"/>
+      <w:pPr>
+        <w:ind w:left="6192" w:hanging="360"/>
+      </w:pPr>
+      <w:rPr>
+        <w:rFonts w:ascii="Courier New" w:hAnsi="Courier New" w:cs="Courier New" w:hint="default"/>
+      </w:rPr>
+    </w:lvl>
+    <w:lvl w:ilvl="8" w:tplc="34090005" w:tentative="1">
+      <w:start w:val="1"/>
+      <w:numFmt w:val="bullet"/>
+      <w:lvlText w:val=""/>
+      <w:lvlJc w:val="left"/>
+      <w:pPr>
+        <w:ind w:left="6912" w:hanging="360"/>
+      </w:pPr>
+      <w:rPr>
+        <w:rFonts w:ascii="Wingdings" w:hAnsi="Wingdings" w:hint="default"/>
+      </w:rPr>
+    </w:lvl>
+  </w:abstractNum>
+  <w:abstractNum w:abstractNumId="10">
     <w:nsid w:val="542A2241"/>
     <w:multiLevelType w:val="hybridMultilevel"/>
     <w:tmpl w:val="B4329598"/>
@@ -9620,7 +9995,7 @@
       </w:rPr>
     </w:lvl>
   </w:abstractNum>
-  <w:abstractNum w:abstractNumId="10">
+  <w:abstractNum w:abstractNumId="11">
     <w:nsid w:val="54AF03C0"/>
     <w:multiLevelType w:val="hybridMultilevel"/>
     <w:tmpl w:val="145A472E"/>
@@ -9733,7 +10108,7 @@
       </w:rPr>
     </w:lvl>
   </w:abstractNum>
-  <w:abstractNum w:abstractNumId="11">
+  <w:abstractNum w:abstractNumId="12">
     <w:nsid w:val="569C78FB"/>
     <w:multiLevelType w:val="hybridMultilevel"/>
     <w:tmpl w:val="35AED61C"/>
@@ -9846,7 +10221,7 @@
       </w:rPr>
     </w:lvl>
   </w:abstractNum>
-  <w:abstractNum w:abstractNumId="12">
+  <w:abstractNum w:abstractNumId="13">
     <w:nsid w:val="5AAE0FFE"/>
     <w:multiLevelType w:val="hybridMultilevel"/>
     <w:tmpl w:val="977632B8"/>
@@ -9967,7 +10342,7 @@
       </w:pPr>
     </w:lvl>
   </w:abstractNum>
-  <w:abstractNum w:abstractNumId="13">
+  <w:abstractNum w:abstractNumId="14">
     <w:nsid w:val="5BC02545"/>
     <w:multiLevelType w:val="hybridMultilevel"/>
     <w:tmpl w:val="2590652E"/>
@@ -10080,7 +10455,7 @@
       </w:rPr>
     </w:lvl>
   </w:abstractNum>
-  <w:abstractNum w:abstractNumId="14">
+  <w:abstractNum w:abstractNumId="15">
     <w:nsid w:val="60514EAC"/>
     <w:multiLevelType w:val="hybridMultilevel"/>
     <w:tmpl w:val="F0AEE80A"/>
@@ -10193,7 +10568,7 @@
       </w:rPr>
     </w:lvl>
   </w:abstractNum>
-  <w:abstractNum w:abstractNumId="15">
+  <w:abstractNum w:abstractNumId="16">
     <w:nsid w:val="63AA49F1"/>
     <w:multiLevelType w:val="hybridMultilevel"/>
     <w:tmpl w:val="D38C6380"/>
@@ -10282,7 +10657,7 @@
       </w:pPr>
     </w:lvl>
   </w:abstractNum>
-  <w:abstractNum w:abstractNumId="16">
+  <w:abstractNum w:abstractNumId="17">
     <w:nsid w:val="66DB2097"/>
     <w:multiLevelType w:val="hybridMultilevel"/>
     <w:tmpl w:val="F98CF518"/>
@@ -10395,7 +10770,7 @@
       </w:rPr>
     </w:lvl>
   </w:abstractNum>
-  <w:abstractNum w:abstractNumId="17">
+  <w:abstractNum w:abstractNumId="18">
     <w:nsid w:val="6AE05C9B"/>
     <w:multiLevelType w:val="hybridMultilevel"/>
     <w:tmpl w:val="D93EC4DC"/>
@@ -10508,7 +10883,7 @@
       </w:rPr>
     </w:lvl>
   </w:abstractNum>
-  <w:abstractNum w:abstractNumId="18">
+  <w:abstractNum w:abstractNumId="19">
     <w:nsid w:val="6B6F4727"/>
     <w:multiLevelType w:val="hybridMultilevel"/>
     <w:tmpl w:val="E738CF36"/>
@@ -10621,7 +10996,7 @@
       </w:rPr>
     </w:lvl>
   </w:abstractNum>
-  <w:abstractNum w:abstractNumId="19">
+  <w:abstractNum w:abstractNumId="20">
     <w:nsid w:val="6C9136BF"/>
     <w:multiLevelType w:val="hybridMultilevel"/>
     <w:tmpl w:val="F5E052D0"/>
@@ -10734,7 +11109,7 @@
       </w:rPr>
     </w:lvl>
   </w:abstractNum>
-  <w:abstractNum w:abstractNumId="20">
+  <w:abstractNum w:abstractNumId="21">
     <w:nsid w:val="6E53289F"/>
     <w:multiLevelType w:val="hybridMultilevel"/>
     <w:tmpl w:val="2DC06A1C"/>
@@ -10874,7 +11249,7 @@
       </w:rPr>
     </w:lvl>
   </w:abstractNum>
-  <w:abstractNum w:abstractNumId="21">
+  <w:abstractNum w:abstractNumId="22">
     <w:nsid w:val="70292CC2"/>
     <w:multiLevelType w:val="hybridMultilevel"/>
     <w:tmpl w:val="E4B816C0"/>
@@ -10960,7 +11335,7 @@
       </w:pPr>
     </w:lvl>
   </w:abstractNum>
-  <w:abstractNum w:abstractNumId="22">
+  <w:abstractNum w:abstractNumId="23">
     <w:nsid w:val="7D5D38A3"/>
     <w:multiLevelType w:val="hybridMultilevel"/>
     <w:tmpl w:val="33BC3D6C"/>
@@ -11073,7 +11448,7 @@
       </w:rPr>
     </w:lvl>
   </w:abstractNum>
-  <w:abstractNum w:abstractNumId="23">
+  <w:abstractNum w:abstractNumId="24">
     <w:nsid w:val="7DE05CF3"/>
     <w:multiLevelType w:val="hybridMultilevel"/>
     <w:tmpl w:val="56AC632C"/>
@@ -11166,10 +11541,10 @@
     <w:abstractNumId w:val="5"/>
   </w:num>
   <w:num w:numId="2">
-    <w:abstractNumId w:val="12"/>
+    <w:abstractNumId w:val="13"/>
   </w:num>
   <w:num w:numId="3">
-    <w:abstractNumId w:val="20"/>
+    <w:abstractNumId w:val="21"/>
   </w:num>
   <w:num w:numId="4">
     <w:abstractNumId w:val="2"/>
@@ -11181,58 +11556,61 @@
     <w:abstractNumId w:val="7"/>
   </w:num>
   <w:num w:numId="7">
-    <w:abstractNumId w:val="19"/>
+    <w:abstractNumId w:val="20"/>
   </w:num>
   <w:num w:numId="8">
-    <w:abstractNumId w:val="9"/>
+    <w:abstractNumId w:val="10"/>
   </w:num>
   <w:num w:numId="9">
     <w:abstractNumId w:val="4"/>
   </w:num>
   <w:num w:numId="10">
-    <w:abstractNumId w:val="10"/>
+    <w:abstractNumId w:val="11"/>
   </w:num>
   <w:num w:numId="11">
-    <w:abstractNumId w:val="23"/>
+    <w:abstractNumId w:val="24"/>
   </w:num>
   <w:num w:numId="12">
     <w:abstractNumId w:val="8"/>
   </w:num>
   <w:num w:numId="13">
-    <w:abstractNumId w:val="11"/>
+    <w:abstractNumId w:val="12"/>
   </w:num>
   <w:num w:numId="14">
     <w:abstractNumId w:val="0"/>
   </w:num>
   <w:num w:numId="15">
-    <w:abstractNumId w:val="14"/>
+    <w:abstractNumId w:val="15"/>
   </w:num>
   <w:num w:numId="16">
     <w:abstractNumId w:val="1"/>
   </w:num>
   <w:num w:numId="17">
-    <w:abstractNumId w:val="18"/>
+    <w:abstractNumId w:val="19"/>
   </w:num>
   <w:num w:numId="18">
-    <w:abstractNumId w:val="15"/>
+    <w:abstractNumId w:val="16"/>
   </w:num>
   <w:num w:numId="19">
-    <w:abstractNumId w:val="13"/>
+    <w:abstractNumId w:val="14"/>
   </w:num>
   <w:num w:numId="20">
-    <w:abstractNumId w:val="16"/>
+    <w:abstractNumId w:val="17"/>
   </w:num>
   <w:num w:numId="21">
-    <w:abstractNumId w:val="21"/>
+    <w:abstractNumId w:val="22"/>
   </w:num>
   <w:num w:numId="22">
     <w:abstractNumId w:val="3"/>
   </w:num>
   <w:num w:numId="23">
-    <w:abstractNumId w:val="17"/>
+    <w:abstractNumId w:val="18"/>
   </w:num>
   <w:num w:numId="24">
-    <w:abstractNumId w:val="22"/>
+    <w:abstractNumId w:val="23"/>
+  </w:num>
+  <w:num w:numId="25">
+    <w:abstractNumId w:val="9"/>
   </w:num>
 </w:numbering>
 </file>
@@ -12400,7 +12778,6 @@
     <w:tblPr>
       <w:tblStyleRowBandSize w:val="1"/>
       <w:tblStyleColBandSize w:val="1"/>
-      <w:tblInd w:w="0" w:type="dxa"/>
       <w:tblBorders>
         <w:top w:val="single" w:sz="4" w:space="0" w:color="A8D08D" w:themeColor="accent6" w:themeTint="99"/>
         <w:left w:val="single" w:sz="4" w:space="0" w:color="A8D08D" w:themeColor="accent6" w:themeTint="99"/>
@@ -12409,12 +12786,6 @@
         <w:insideH w:val="single" w:sz="4" w:space="0" w:color="A8D08D" w:themeColor="accent6" w:themeTint="99"/>
         <w:insideV w:val="single" w:sz="4" w:space="0" w:color="A8D08D" w:themeColor="accent6" w:themeTint="99"/>
       </w:tblBorders>
-      <w:tblCellMar>
-        <w:top w:w="0" w:type="dxa"/>
-        <w:left w:w="108" w:type="dxa"/>
-        <w:bottom w:w="0" w:type="dxa"/>
-        <w:right w:w="108" w:type="dxa"/>
-      </w:tblCellMar>
     </w:tblPr>
     <w:tblStylePr w:type="firstRow">
       <w:rPr>
@@ -12612,7 +12983,6 @@
     <w:tblPr>
       <w:tblStyleRowBandSize w:val="1"/>
       <w:tblStyleColBandSize w:val="1"/>
-      <w:tblInd w:w="0" w:type="dxa"/>
       <w:tblBorders>
         <w:top w:val="single" w:sz="4" w:space="0" w:color="A8D08D" w:themeColor="accent6" w:themeTint="99"/>
         <w:left w:val="single" w:sz="4" w:space="0" w:color="A8D08D" w:themeColor="accent6" w:themeTint="99"/>
@@ -12621,12 +12991,6 @@
         <w:insideH w:val="single" w:sz="4" w:space="0" w:color="A8D08D" w:themeColor="accent6" w:themeTint="99"/>
         <w:insideV w:val="single" w:sz="4" w:space="0" w:color="A8D08D" w:themeColor="accent6" w:themeTint="99"/>
       </w:tblBorders>
-      <w:tblCellMar>
-        <w:top w:w="0" w:type="dxa"/>
-        <w:left w:w="108" w:type="dxa"/>
-        <w:bottom w:w="0" w:type="dxa"/>
-        <w:right w:w="108" w:type="dxa"/>
-      </w:tblCellMar>
     </w:tblPr>
     <w:tblStylePr w:type="firstRow">
       <w:rPr>

</xml_diff>

<commit_message>
Updated ALS Project Document
</commit_message>
<xml_diff>
--- a/documentation/softdev/ALS - Project Document.docx
+++ b/documentation/softdev/ALS - Project Document.docx
@@ -194,26 +194,26 @@
       <w:pPr>
         <w:pStyle w:val="Heading1"/>
       </w:pPr>
-      <w:bookmarkStart w:id="2" w:name="_Toc523878297"/>
-      <w:bookmarkStart w:id="3" w:name="_Toc436203377"/>
-      <w:bookmarkStart w:id="4" w:name="_Toc452813577"/>
-      <w:bookmarkStart w:id="5" w:name="_Toc105907879"/>
-      <w:bookmarkStart w:id="6" w:name="_Toc106079189"/>
-      <w:bookmarkStart w:id="7" w:name="_Toc106079514"/>
-      <w:bookmarkStart w:id="8" w:name="_Toc106079783"/>
-      <w:bookmarkStart w:id="9" w:name="_Toc107027559"/>
-      <w:bookmarkStart w:id="10" w:name="_Toc107027769"/>
-      <w:bookmarkStart w:id="11" w:name="_Toc456598586"/>
-      <w:bookmarkStart w:id="12" w:name="_Toc456600917"/>
-      <w:bookmarkStart w:id="13" w:name="_Toc494193639"/>
+      <w:bookmarkStart w:id="2" w:name="_Toc456598586"/>
+      <w:bookmarkStart w:id="3" w:name="_Toc456600917"/>
+      <w:bookmarkStart w:id="4" w:name="_Toc494193639"/>
+      <w:bookmarkStart w:id="5" w:name="_Toc523878297"/>
+      <w:bookmarkStart w:id="6" w:name="_Toc436203377"/>
+      <w:bookmarkStart w:id="7" w:name="_Toc452813577"/>
+      <w:bookmarkStart w:id="8" w:name="_Toc105907879"/>
+      <w:bookmarkStart w:id="9" w:name="_Toc106079189"/>
+      <w:bookmarkStart w:id="10" w:name="_Toc106079514"/>
+      <w:bookmarkStart w:id="11" w:name="_Toc106079783"/>
+      <w:bookmarkStart w:id="12" w:name="_Toc107027559"/>
+      <w:bookmarkStart w:id="13" w:name="_Toc107027769"/>
       <w:bookmarkEnd w:id="0"/>
       <w:r>
         <w:br w:type="page"/>
       </w:r>
       <w:bookmarkStart w:id="14" w:name="_Toc415838251"/>
-      <w:bookmarkEnd w:id="11"/>
-      <w:bookmarkEnd w:id="12"/>
-      <w:bookmarkEnd w:id="13"/>
+      <w:bookmarkEnd w:id="2"/>
+      <w:bookmarkEnd w:id="3"/>
+      <w:bookmarkEnd w:id="4"/>
       <w:r>
         <w:lastRenderedPageBreak/>
         <w:t>Project team</w:t>
@@ -429,16 +429,8 @@
               <w:rPr>
                 <w:rFonts w:ascii="Arial" w:hAnsi="Arial" w:cs="Arial"/>
               </w:rPr>
-              <w:t xml:space="preserve">Joshua C. </w:t>
+              <w:t>Joshua C. Dimapilis</w:t>
             </w:r>
-            <w:proofErr w:type="spellStart"/>
-            <w:r>
-              <w:rPr>
-                <w:rFonts w:ascii="Arial" w:hAnsi="Arial" w:cs="Arial"/>
-              </w:rPr>
-              <w:t>Dimapilis</w:t>
-            </w:r>
-            <w:proofErr w:type="spellEnd"/>
           </w:p>
         </w:tc>
         <w:tc>
@@ -528,28 +520,12 @@
                 <w:rFonts w:ascii="Arial" w:hAnsi="Arial" w:cs="Arial"/>
               </w:rPr>
             </w:pPr>
-            <w:proofErr w:type="spellStart"/>
             <w:r>
               <w:rPr>
                 <w:rFonts w:ascii="Arial" w:hAnsi="Arial" w:cs="Arial"/>
               </w:rPr>
-              <w:t>Trixia</w:t>
+              <w:t>Trixia Marie A. Urquiza</w:t>
             </w:r>
-            <w:proofErr w:type="spellEnd"/>
-            <w:r>
-              <w:rPr>
-                <w:rFonts w:ascii="Arial" w:hAnsi="Arial" w:cs="Arial"/>
-              </w:rPr>
-              <w:t xml:space="preserve"> Marie A. </w:t>
-            </w:r>
-            <w:proofErr w:type="spellStart"/>
-            <w:r>
-              <w:rPr>
-                <w:rFonts w:ascii="Arial" w:hAnsi="Arial" w:cs="Arial"/>
-              </w:rPr>
-              <w:t>Urquiza</w:t>
-            </w:r>
-            <w:proofErr w:type="spellEnd"/>
           </w:p>
         </w:tc>
         <w:tc>
@@ -726,16 +702,8 @@
               <w:rPr>
                 <w:rFonts w:ascii="Arial" w:hAnsi="Arial" w:cs="Arial"/>
               </w:rPr>
-              <w:t xml:space="preserve">Mr. Allan B. </w:t>
+              <w:t>Mr. Allan B. Cotecson</w:t>
             </w:r>
-            <w:proofErr w:type="spellStart"/>
-            <w:r>
-              <w:rPr>
-                <w:rFonts w:ascii="Arial" w:hAnsi="Arial" w:cs="Arial"/>
-              </w:rPr>
-              <w:t>Cotecson</w:t>
-            </w:r>
-            <w:proofErr w:type="spellEnd"/>
           </w:p>
         </w:tc>
         <w:tc>
@@ -781,16 +749,8 @@
               <w:rPr>
                 <w:rFonts w:ascii="Arial" w:hAnsi="Arial" w:cs="Arial"/>
               </w:rPr>
-              <w:t xml:space="preserve">Mr. Ernesto </w:t>
+              <w:t>Mr. Ernesto Boydon</w:t>
             </w:r>
-            <w:proofErr w:type="spellStart"/>
-            <w:r>
-              <w:rPr>
-                <w:rFonts w:ascii="Arial" w:hAnsi="Arial" w:cs="Arial"/>
-              </w:rPr>
-              <w:t>Boydon</w:t>
-            </w:r>
-            <w:proofErr w:type="spellEnd"/>
           </w:p>
         </w:tc>
         <w:tc>
@@ -837,16 +797,8 @@
               <w:rPr>
                 <w:rFonts w:ascii="Arial" w:hAnsi="Arial" w:cs="Arial"/>
               </w:rPr>
-              <w:t xml:space="preserve">Ms. Ma. Teresa </w:t>
+              <w:t>Ms. Ma. Teresa Montemayor</w:t>
             </w:r>
-            <w:proofErr w:type="spellStart"/>
-            <w:r>
-              <w:rPr>
-                <w:rFonts w:ascii="Arial" w:hAnsi="Arial" w:cs="Arial"/>
-              </w:rPr>
-              <w:t>Montemayor</w:t>
-            </w:r>
-            <w:proofErr w:type="spellEnd"/>
           </w:p>
         </w:tc>
         <w:tc>
@@ -2639,25 +2591,7 @@
           <w:sz w:val="24"/>
           <w:szCs w:val="24"/>
         </w:rPr>
-        <w:t xml:space="preserve">Tool for Client (System in </w:t>
-      </w:r>
-      <w:proofErr w:type="spellStart"/>
-      <w:r>
-        <w:rPr>
-          <w:rFonts w:cs="Arial"/>
-          <w:sz w:val="24"/>
-          <w:szCs w:val="24"/>
-        </w:rPr>
-        <w:t>yii</w:t>
-      </w:r>
-      <w:proofErr w:type="spellEnd"/>
-      <w:r>
-        <w:rPr>
-          <w:rFonts w:cs="Arial"/>
-          <w:sz w:val="24"/>
-          <w:szCs w:val="24"/>
-        </w:rPr>
-        <w:t>)</w:t>
+        <w:t>Tool for Client (System in yii)</w:t>
       </w:r>
     </w:p>
     <w:p>
@@ -5108,7 +5042,6 @@
         </w:rPr>
         <w:t xml:space="preserve"> scenarios are encountered, we highly recommend the client to inform other developers, that they have hired that they may tweak the </w:t>
       </w:r>
-      <w:proofErr w:type="spellStart"/>
       <w:r>
         <w:rPr>
           <w:b w:val="0"/>
@@ -5117,18 +5050,7 @@
           <w:sz w:val="24"/>
           <w:szCs w:val="24"/>
         </w:rPr>
-        <w:t>yii</w:t>
-      </w:r>
-      <w:proofErr w:type="spellEnd"/>
-      <w:r>
-        <w:rPr>
-          <w:b w:val="0"/>
-          <w:i/>
-          <w:caps w:val="0"/>
-          <w:sz w:val="24"/>
-          <w:szCs w:val="24"/>
-        </w:rPr>
-        <w:t xml:space="preserve"> </w:t>
+        <w:t xml:space="preserve">yii </w:t>
       </w:r>
       <w:r>
         <w:rPr>
@@ -5730,25 +5652,7 @@
           <w:sz w:val="24"/>
           <w:szCs w:val="24"/>
         </w:rPr>
-        <w:t xml:space="preserve"> (Some factors that inhibit the developers from including multiple years in the calendar include the system slowing down and failing, upon requiring multiple events for all years, system is limited to only retrieving </w:t>
-      </w:r>
-      <w:proofErr w:type="spellStart"/>
-      <w:r>
-        <w:rPr>
-          <w:rFonts w:cs="Arial"/>
-          <w:sz w:val="24"/>
-          <w:szCs w:val="24"/>
-        </w:rPr>
-        <w:t>json</w:t>
-      </w:r>
-      <w:proofErr w:type="spellEnd"/>
-      <w:r>
-        <w:rPr>
-          <w:rFonts w:cs="Arial"/>
-          <w:sz w:val="24"/>
-          <w:szCs w:val="24"/>
-        </w:rPr>
-        <w:t xml:space="preserve"> data for it to display events, etc.)</w:t>
+        <w:t xml:space="preserve"> (Some factors that inhibit the developers from including multiple years in the calendar include the system slowing down and failing, upon requiring multiple events for all years, system is limited to only retrieving json data for it to display events, etc.)</w:t>
       </w:r>
     </w:p>
     <w:p>
@@ -6213,8 +6117,18 @@
           <w:sz w:val="24"/>
           <w:szCs w:val="24"/>
         </w:rPr>
-        <w:t>*It is important to note, that not all items have CRUD functionalities, this will be explained in detailed in the Features not to be tested</w:t>
-      </w:r>
+        <w:t xml:space="preserve">*It is important to note, that not all items have CRUD functionalities, this will be explained in detailed in the </w:t>
+      </w:r>
+      <w:r>
+        <w:rPr>
+          <w:rFonts w:ascii="Arial" w:hAnsi="Arial" w:cs="Arial"/>
+          <w:sz w:val="24"/>
+          <w:szCs w:val="24"/>
+        </w:rPr>
+        <w:t>User Manual</w:t>
+      </w:r>
+      <w:bookmarkStart w:id="57" w:name="_GoBack"/>
+      <w:bookmarkEnd w:id="57"/>
     </w:p>
     <w:p>
       <w:pPr>
@@ -6606,11 +6520,11 @@
       <w:pPr>
         <w:pStyle w:val="Heading1"/>
       </w:pPr>
-      <w:bookmarkStart w:id="57" w:name="_Toc415838296"/>
+      <w:bookmarkStart w:id="58" w:name="_Toc415838296"/>
       <w:r>
         <w:t>system design and diagrams</w:t>
       </w:r>
-      <w:bookmarkEnd w:id="57"/>
+      <w:bookmarkEnd w:id="58"/>
     </w:p>
     <w:p>
       <w:pPr>
@@ -6627,7 +6541,7 @@
           <w:szCs w:val="24"/>
         </w:rPr>
       </w:pPr>
-      <w:bookmarkStart w:id="58" w:name="_Toc415838297"/>
+      <w:bookmarkStart w:id="59" w:name="_Toc415838297"/>
       <w:r>
         <w:rPr>
           <w:b w:val="0"/>
@@ -6637,7 +6551,7 @@
         </w:rPr>
         <w:t xml:space="preserve">The following </w:t>
       </w:r>
-      <w:bookmarkEnd w:id="58"/>
+      <w:bookmarkEnd w:id="59"/>
       <w:r>
         <w:rPr>
           <w:b w:val="0"/>
@@ -6731,28 +6645,15 @@
           <w:szCs w:val="24"/>
         </w:rPr>
       </w:pPr>
-      <w:proofErr w:type="spellStart"/>
-      <w:r>
-        <w:rPr>
-          <w:b w:val="0"/>
-          <w:caps w:val="0"/>
-          <w:sz w:val="24"/>
-          <w:szCs w:val="24"/>
-        </w:rPr>
-        <w:t>Swimlane</w:t>
-      </w:r>
-      <w:proofErr w:type="spellEnd"/>
-      <w:r>
-        <w:rPr>
-          <w:b w:val="0"/>
-          <w:caps w:val="0"/>
-          <w:sz w:val="24"/>
-          <w:szCs w:val="24"/>
-        </w:rPr>
-        <w:t xml:space="preserve"> Diagram</w:t>
-      </w:r>
-      <w:bookmarkStart w:id="59" w:name="_GoBack"/>
-      <w:bookmarkEnd w:id="59"/>
+      <w:r>
+        <w:rPr>
+          <w:b w:val="0"/>
+          <w:caps w:val="0"/>
+          <w:sz w:val="24"/>
+          <w:szCs w:val="24"/>
+        </w:rPr>
+        <w:t>Swimlane Diagram</w:t>
+      </w:r>
     </w:p>
     <w:p>
       <w:pPr>
@@ -7022,7 +6923,6 @@
         <w:t xml:space="preserve">The source code is located in the </w:t>
       </w:r>
       <w:hyperlink r:id="rId16" w:history="1">
-        <w:proofErr w:type="spellStart"/>
         <w:r>
           <w:rPr>
             <w:rStyle w:val="Hyperlink"/>
@@ -7031,18 +6931,7 @@
             <w:sz w:val="24"/>
             <w:szCs w:val="24"/>
           </w:rPr>
-          <w:t>asnd_lcmam</w:t>
-        </w:r>
-        <w:proofErr w:type="spellEnd"/>
-        <w:r>
-          <w:rPr>
-            <w:rStyle w:val="Hyperlink"/>
-            <w:i/>
-            <w:caps w:val="0"/>
-            <w:sz w:val="24"/>
-            <w:szCs w:val="24"/>
-          </w:rPr>
-          <w:t xml:space="preserve"> application</w:t>
+          <w:t>asnd_lcmam application</w:t>
         </w:r>
       </w:hyperlink>
       <w:r>
@@ -7296,23 +7185,7 @@
                 <w:rFonts w:ascii="Arial" w:hAnsi="Arial" w:cs="Arial"/>
                 <w:b/>
               </w:rPr>
-              <w:t xml:space="preserve">ALS </w:t>
-            </w:r>
-            <w:proofErr w:type="spellStart"/>
-            <w:r>
-              <w:rPr>
-                <w:rFonts w:ascii="Arial" w:hAnsi="Arial" w:cs="Arial"/>
-                <w:b/>
-              </w:rPr>
-              <w:t>Github</w:t>
-            </w:r>
-            <w:proofErr w:type="spellEnd"/>
-            <w:r>
-              <w:rPr>
-                <w:rFonts w:ascii="Arial" w:hAnsi="Arial" w:cs="Arial"/>
-                <w:b/>
-              </w:rPr>
-              <w:t xml:space="preserve"> Repo</w:t>
+              <w:t>ALS Github Repo</w:t>
             </w:r>
           </w:p>
         </w:tc>
@@ -7351,21 +7224,12 @@
               </w:rPr>
             </w:pPr>
             <w:hyperlink r:id="rId18" w:history="1">
-              <w:proofErr w:type="spellStart"/>
               <w:r>
                 <w:rPr>
                   <w:rStyle w:val="Hyperlink"/>
                   <w:rFonts w:ascii="Arial" w:hAnsi="Arial" w:cs="Arial"/>
                 </w:rPr>
-                <w:t>Github</w:t>
-              </w:r>
-              <w:proofErr w:type="spellEnd"/>
-              <w:r>
-                <w:rPr>
-                  <w:rStyle w:val="Hyperlink"/>
-                  <w:rFonts w:ascii="Arial" w:hAnsi="Arial" w:cs="Arial"/>
-                </w:rPr>
-                <w:t xml:space="preserve"> Repository</w:t>
+                <w:t>Github Repository</w:t>
               </w:r>
             </w:hyperlink>
           </w:p>
@@ -7470,23 +7334,7 @@
                 <w:b/>
               </w:rPr>
               <w:lastRenderedPageBreak/>
-              <w:t xml:space="preserve">ALS </w:t>
-            </w:r>
-            <w:proofErr w:type="spellStart"/>
-            <w:r>
-              <w:rPr>
-                <w:rFonts w:ascii="Arial" w:hAnsi="Arial" w:cs="Arial"/>
-                <w:b/>
-              </w:rPr>
-              <w:t>Softdev</w:t>
-            </w:r>
-            <w:proofErr w:type="spellEnd"/>
-            <w:r>
-              <w:rPr>
-                <w:rFonts w:ascii="Arial" w:hAnsi="Arial" w:cs="Arial"/>
-                <w:b/>
-              </w:rPr>
-              <w:t xml:space="preserve"> Wiki</w:t>
+              <w:t>ALS Softdev Wiki</w:t>
             </w:r>
           </w:p>
         </w:tc>
@@ -7738,15 +7586,15 @@
         <w:t xml:space="preserve">are the </w:t>
       </w:r>
       <w:bookmarkEnd w:id="1"/>
-      <w:bookmarkEnd w:id="2"/>
-      <w:bookmarkEnd w:id="3"/>
-      <w:bookmarkEnd w:id="4"/>
       <w:bookmarkEnd w:id="5"/>
       <w:bookmarkEnd w:id="6"/>
       <w:bookmarkEnd w:id="7"/>
       <w:bookmarkEnd w:id="8"/>
       <w:bookmarkEnd w:id="9"/>
       <w:bookmarkEnd w:id="10"/>
+      <w:bookmarkEnd w:id="11"/>
+      <w:bookmarkEnd w:id="12"/>
+      <w:bookmarkEnd w:id="13"/>
       <w:bookmarkEnd w:id="18"/>
       <w:bookmarkEnd w:id="65"/>
       <w:r>
@@ -7890,19 +7738,8 @@
                 <w:szCs w:val="24"/>
                 <w:lang w:val="en-US"/>
               </w:rPr>
-              <w:t xml:space="preserve">Joshua C. </w:t>
+              <w:t>Joshua C. Dimapilis</w:t>
             </w:r>
-            <w:proofErr w:type="spellStart"/>
-            <w:r>
-              <w:rPr>
-                <w:rFonts w:ascii="Arial" w:eastAsia="Times New Roman" w:hAnsi="Arial" w:cs="Times New Roman"/>
-                <w:sz w:val="24"/>
-                <w:szCs w:val="24"/>
-                <w:lang w:val="en-US"/>
-              </w:rPr>
-              <w:t>Dimapilis</w:t>
-            </w:r>
-            <w:proofErr w:type="spellEnd"/>
           </w:p>
         </w:tc>
         <w:tc>
@@ -8183,7 +8020,6 @@
                 <w:lang w:val="en-US"/>
               </w:rPr>
             </w:pPr>
-            <w:proofErr w:type="spellStart"/>
             <w:r>
               <w:rPr>
                 <w:rFonts w:ascii="Arial" w:eastAsia="Times New Roman" w:hAnsi="Arial" w:cs="Times New Roman"/>
@@ -8191,29 +8027,8 @@
                 <w:szCs w:val="24"/>
                 <w:lang w:val="en-US"/>
               </w:rPr>
-              <w:t>Trixia</w:t>
+              <w:t>Trixia Marie A. Urquiza</w:t>
             </w:r>
-            <w:proofErr w:type="spellEnd"/>
-            <w:r>
-              <w:rPr>
-                <w:rFonts w:ascii="Arial" w:eastAsia="Times New Roman" w:hAnsi="Arial" w:cs="Times New Roman"/>
-                <w:sz w:val="24"/>
-                <w:szCs w:val="24"/>
-                <w:lang w:val="en-US"/>
-              </w:rPr>
-              <w:t xml:space="preserve"> Marie A. </w:t>
-            </w:r>
-            <w:proofErr w:type="spellStart"/>
-            <w:r>
-              <w:rPr>
-                <w:rFonts w:ascii="Arial" w:eastAsia="Times New Roman" w:hAnsi="Arial" w:cs="Times New Roman"/>
-                <w:sz w:val="24"/>
-                <w:szCs w:val="24"/>
-                <w:lang w:val="en-US"/>
-              </w:rPr>
-              <w:t>Urquiza</w:t>
-            </w:r>
-            <w:proofErr w:type="spellEnd"/>
           </w:p>
         </w:tc>
         <w:tc>
@@ -8512,7 +8327,7 @@
         <w:sz w:val="18"/>
         <w:szCs w:val="18"/>
       </w:rPr>
-      <w:t>14</w:t>
+      <w:t>13</w:t>
     </w:r>
     <w:r>
       <w:rPr>

</xml_diff>

<commit_message>
Updated ALS - Project Document.docx
</commit_message>
<xml_diff>
--- a/documentation/softdev/ALS - Project Document.docx
+++ b/documentation/softdev/ALS - Project Document.docx
@@ -194,26 +194,26 @@
       <w:pPr>
         <w:pStyle w:val="Heading1"/>
       </w:pPr>
-      <w:bookmarkStart w:id="2" w:name="_Toc456598586"/>
-      <w:bookmarkStart w:id="3" w:name="_Toc456600917"/>
-      <w:bookmarkStart w:id="4" w:name="_Toc494193639"/>
-      <w:bookmarkStart w:id="5" w:name="_Toc523878297"/>
-      <w:bookmarkStart w:id="6" w:name="_Toc436203377"/>
-      <w:bookmarkStart w:id="7" w:name="_Toc452813577"/>
-      <w:bookmarkStart w:id="8" w:name="_Toc105907879"/>
-      <w:bookmarkStart w:id="9" w:name="_Toc106079189"/>
-      <w:bookmarkStart w:id="10" w:name="_Toc106079514"/>
-      <w:bookmarkStart w:id="11" w:name="_Toc106079783"/>
-      <w:bookmarkStart w:id="12" w:name="_Toc107027559"/>
-      <w:bookmarkStart w:id="13" w:name="_Toc107027769"/>
+      <w:bookmarkStart w:id="2" w:name="_Toc523878297"/>
+      <w:bookmarkStart w:id="3" w:name="_Toc436203377"/>
+      <w:bookmarkStart w:id="4" w:name="_Toc452813577"/>
+      <w:bookmarkStart w:id="5" w:name="_Toc105907879"/>
+      <w:bookmarkStart w:id="6" w:name="_Toc106079189"/>
+      <w:bookmarkStart w:id="7" w:name="_Toc106079514"/>
+      <w:bookmarkStart w:id="8" w:name="_Toc106079783"/>
+      <w:bookmarkStart w:id="9" w:name="_Toc107027559"/>
+      <w:bookmarkStart w:id="10" w:name="_Toc107027769"/>
+      <w:bookmarkStart w:id="11" w:name="_Toc456598586"/>
+      <w:bookmarkStart w:id="12" w:name="_Toc456600917"/>
+      <w:bookmarkStart w:id="13" w:name="_Toc494193639"/>
       <w:bookmarkEnd w:id="0"/>
       <w:r>
         <w:br w:type="page"/>
       </w:r>
       <w:bookmarkStart w:id="14" w:name="_Toc415838251"/>
-      <w:bookmarkEnd w:id="2"/>
-      <w:bookmarkEnd w:id="3"/>
-      <w:bookmarkEnd w:id="4"/>
+      <w:bookmarkEnd w:id="11"/>
+      <w:bookmarkEnd w:id="12"/>
+      <w:bookmarkEnd w:id="13"/>
       <w:r>
         <w:lastRenderedPageBreak/>
         <w:t>Project team</w:t>
@@ -429,8 +429,16 @@
               <w:rPr>
                 <w:rFonts w:ascii="Arial" w:hAnsi="Arial" w:cs="Arial"/>
               </w:rPr>
-              <w:t>Joshua C. Dimapilis</w:t>
+              <w:t xml:space="preserve">Joshua C. </w:t>
             </w:r>
+            <w:proofErr w:type="spellStart"/>
+            <w:r>
+              <w:rPr>
+                <w:rFonts w:ascii="Arial" w:hAnsi="Arial" w:cs="Arial"/>
+              </w:rPr>
+              <w:t>Dimapilis</w:t>
+            </w:r>
+            <w:proofErr w:type="spellEnd"/>
           </w:p>
         </w:tc>
         <w:tc>
@@ -520,12 +528,28 @@
                 <w:rFonts w:ascii="Arial" w:hAnsi="Arial" w:cs="Arial"/>
               </w:rPr>
             </w:pPr>
+            <w:proofErr w:type="spellStart"/>
             <w:r>
               <w:rPr>
                 <w:rFonts w:ascii="Arial" w:hAnsi="Arial" w:cs="Arial"/>
               </w:rPr>
-              <w:t>Trixia Marie A. Urquiza</w:t>
+              <w:t>Trixia</w:t>
             </w:r>
+            <w:proofErr w:type="spellEnd"/>
+            <w:r>
+              <w:rPr>
+                <w:rFonts w:ascii="Arial" w:hAnsi="Arial" w:cs="Arial"/>
+              </w:rPr>
+              <w:t xml:space="preserve"> Marie A. </w:t>
+            </w:r>
+            <w:proofErr w:type="spellStart"/>
+            <w:r>
+              <w:rPr>
+                <w:rFonts w:ascii="Arial" w:hAnsi="Arial" w:cs="Arial"/>
+              </w:rPr>
+              <w:t>Urquiza</w:t>
+            </w:r>
+            <w:proofErr w:type="spellEnd"/>
           </w:p>
         </w:tc>
         <w:tc>
@@ -698,12 +722,28 @@
                 <w:rFonts w:ascii="Arial" w:hAnsi="Arial" w:cs="Arial"/>
               </w:rPr>
             </w:pPr>
+            <w:proofErr w:type="spellStart"/>
             <w:r>
               <w:rPr>
                 <w:rFonts w:ascii="Arial" w:hAnsi="Arial" w:cs="Arial"/>
               </w:rPr>
-              <w:t>Mr. Allan B. Cotecson</w:t>
+              <w:t>Mr.</w:t>
             </w:r>
+            <w:proofErr w:type="spellEnd"/>
+            <w:r>
+              <w:rPr>
+                <w:rFonts w:ascii="Arial" w:hAnsi="Arial" w:cs="Arial"/>
+              </w:rPr>
+              <w:t xml:space="preserve"> Allan B. </w:t>
+            </w:r>
+            <w:proofErr w:type="spellStart"/>
+            <w:r>
+              <w:rPr>
+                <w:rFonts w:ascii="Arial" w:hAnsi="Arial" w:cs="Arial"/>
+              </w:rPr>
+              <w:t>Cotecson</w:t>
+            </w:r>
+            <w:proofErr w:type="spellEnd"/>
           </w:p>
         </w:tc>
         <w:tc>
@@ -745,12 +785,28 @@
                 <w:rFonts w:ascii="Arial" w:hAnsi="Arial" w:cs="Arial"/>
               </w:rPr>
             </w:pPr>
+            <w:proofErr w:type="spellStart"/>
             <w:r>
               <w:rPr>
                 <w:rFonts w:ascii="Arial" w:hAnsi="Arial" w:cs="Arial"/>
               </w:rPr>
-              <w:t>Mr. Ernesto Boydon</w:t>
+              <w:t>Mr.</w:t>
             </w:r>
+            <w:proofErr w:type="spellEnd"/>
+            <w:r>
+              <w:rPr>
+                <w:rFonts w:ascii="Arial" w:hAnsi="Arial" w:cs="Arial"/>
+              </w:rPr>
+              <w:t xml:space="preserve"> Ernesto </w:t>
+            </w:r>
+            <w:proofErr w:type="spellStart"/>
+            <w:r>
+              <w:rPr>
+                <w:rFonts w:ascii="Arial" w:hAnsi="Arial" w:cs="Arial"/>
+              </w:rPr>
+              <w:t>Boydon</w:t>
+            </w:r>
+            <w:proofErr w:type="spellEnd"/>
           </w:p>
         </w:tc>
         <w:tc>
@@ -793,12 +849,28 @@
                 <w:rFonts w:ascii="Arial" w:hAnsi="Arial" w:cs="Arial"/>
               </w:rPr>
             </w:pPr>
+            <w:proofErr w:type="spellStart"/>
             <w:r>
               <w:rPr>
                 <w:rFonts w:ascii="Arial" w:hAnsi="Arial" w:cs="Arial"/>
               </w:rPr>
-              <w:t>Ms. Ma. Teresa Montemayor</w:t>
+              <w:t>Ms.</w:t>
             </w:r>
+            <w:proofErr w:type="spellEnd"/>
+            <w:r>
+              <w:rPr>
+                <w:rFonts w:ascii="Arial" w:hAnsi="Arial" w:cs="Arial"/>
+              </w:rPr>
+              <w:t xml:space="preserve"> Ma. Teresa </w:t>
+            </w:r>
+            <w:proofErr w:type="spellStart"/>
+            <w:r>
+              <w:rPr>
+                <w:rFonts w:ascii="Arial" w:hAnsi="Arial" w:cs="Arial"/>
+              </w:rPr>
+              <w:t>Montemayor</w:t>
+            </w:r>
+            <w:proofErr w:type="spellEnd"/>
           </w:p>
         </w:tc>
         <w:tc>
@@ -840,11 +912,19 @@
                 <w:rFonts w:ascii="Arial" w:hAnsi="Arial" w:cs="Arial"/>
               </w:rPr>
             </w:pPr>
+            <w:proofErr w:type="spellStart"/>
             <w:r>
               <w:rPr>
                 <w:rFonts w:ascii="Arial" w:hAnsi="Arial" w:cs="Arial"/>
               </w:rPr>
-              <w:t>Mr. Joe Gene Quesada</w:t>
+              <w:t>Mr.</w:t>
+            </w:r>
+            <w:proofErr w:type="spellEnd"/>
+            <w:r>
+              <w:rPr>
+                <w:rFonts w:ascii="Arial" w:hAnsi="Arial" w:cs="Arial"/>
+              </w:rPr>
+              <w:t xml:space="preserve"> Joe Gene Quesada</w:t>
             </w:r>
           </w:p>
         </w:tc>
@@ -2591,7 +2671,25 @@
           <w:sz w:val="24"/>
           <w:szCs w:val="24"/>
         </w:rPr>
-        <w:t>Tool for Client (System in yii)</w:t>
+        <w:t xml:space="preserve">Tool for Client (System in </w:t>
+      </w:r>
+      <w:proofErr w:type="spellStart"/>
+      <w:r>
+        <w:rPr>
+          <w:rFonts w:cs="Arial"/>
+          <w:sz w:val="24"/>
+          <w:szCs w:val="24"/>
+        </w:rPr>
+        <w:t>yii</w:t>
+      </w:r>
+      <w:proofErr w:type="spellEnd"/>
+      <w:r>
+        <w:rPr>
+          <w:rFonts w:cs="Arial"/>
+          <w:sz w:val="24"/>
+          <w:szCs w:val="24"/>
+        </w:rPr>
+        <w:t>)</w:t>
       </w:r>
     </w:p>
     <w:p>
@@ -3266,7 +3364,7 @@
         </w:rPr>
         <w:lastRenderedPageBreak/>
         <w:drawing>
-          <wp:inline distT="0" distB="0" distL="0" distR="0" wp14:anchorId="3772FB04" wp14:editId="51148D9C">
+          <wp:inline distT="0" distB="0" distL="0" distR="0" wp14:anchorId="147445BB" wp14:editId="4BA3CEC1">
             <wp:extent cx="4162425" cy="3126829"/>
             <wp:effectExtent l="0" t="0" r="0" b="0"/>
             <wp:docPr id="2" name="Picture 2" descr="C:\Users\Josh\Desktop\Agile Development.jpg"/>
@@ -3448,7 +3546,7 @@
           <w:lang w:eastAsia="en-PH"/>
         </w:rPr>
         <w:drawing>
-          <wp:inline distT="0" distB="0" distL="0" distR="0" wp14:anchorId="1C898C9D" wp14:editId="63E42EF0">
+          <wp:inline distT="0" distB="0" distL="0" distR="0" wp14:anchorId="663FA850" wp14:editId="3328FBFA">
             <wp:extent cx="3320748" cy="3009900"/>
             <wp:effectExtent l="0" t="0" r="0" b="0"/>
             <wp:docPr id="3" name="Picture 3" descr="scrum.png (438×397)"/>
@@ -3764,7 +3862,7 @@
           <w:lang w:eastAsia="en-PH"/>
         </w:rPr>
         <w:drawing>
-          <wp:inline distT="0" distB="0" distL="0" distR="0" wp14:anchorId="43E9871A" wp14:editId="70F0C915">
+          <wp:inline distT="0" distB="0" distL="0" distR="0" wp14:anchorId="46576369" wp14:editId="218D98D3">
             <wp:extent cx="5495925" cy="3919404"/>
             <wp:effectExtent l="0" t="0" r="0" b="5080"/>
             <wp:docPr id="4" name="Picture 4" descr="diagram.png (502×358)"/>
@@ -5042,6 +5140,7 @@
         </w:rPr>
         <w:t xml:space="preserve"> scenarios are encountered, we highly recommend the client to inform other developers, that they have hired that they may tweak the </w:t>
       </w:r>
+      <w:proofErr w:type="spellStart"/>
       <w:r>
         <w:rPr>
           <w:b w:val="0"/>
@@ -5050,7 +5149,18 @@
           <w:sz w:val="24"/>
           <w:szCs w:val="24"/>
         </w:rPr>
-        <w:t xml:space="preserve">yii </w:t>
+        <w:t>yii</w:t>
+      </w:r>
+      <w:proofErr w:type="spellEnd"/>
+      <w:r>
+        <w:rPr>
+          <w:b w:val="0"/>
+          <w:i/>
+          <w:caps w:val="0"/>
+          <w:sz w:val="24"/>
+          <w:szCs w:val="24"/>
+        </w:rPr>
+        <w:t xml:space="preserve"> </w:t>
       </w:r>
       <w:r>
         <w:rPr>
@@ -5652,7 +5762,25 @@
           <w:sz w:val="24"/>
           <w:szCs w:val="24"/>
         </w:rPr>
-        <w:t xml:space="preserve"> (Some factors that inhibit the developers from including multiple years in the calendar include the system slowing down and failing, upon requiring multiple events for all years, system is limited to only retrieving json data for it to display events, etc.)</w:t>
+        <w:t xml:space="preserve"> (Some factors that inhibit the developers from including multiple years in the calendar include the system slowing down and failing, upon requiring multiple events for all years, system is limited to only retrieving </w:t>
+      </w:r>
+      <w:proofErr w:type="spellStart"/>
+      <w:r>
+        <w:rPr>
+          <w:rFonts w:cs="Arial"/>
+          <w:sz w:val="24"/>
+          <w:szCs w:val="24"/>
+        </w:rPr>
+        <w:t>json</w:t>
+      </w:r>
+      <w:proofErr w:type="spellEnd"/>
+      <w:r>
+        <w:rPr>
+          <w:rFonts w:cs="Arial"/>
+          <w:sz w:val="24"/>
+          <w:szCs w:val="24"/>
+        </w:rPr>
+        <w:t xml:space="preserve"> data for it to display events, etc.)</w:t>
       </w:r>
     </w:p>
     <w:p>
@@ -6127,8 +6255,6 @@
         </w:rPr>
         <w:t>User Manual</w:t>
       </w:r>
-      <w:bookmarkStart w:id="57" w:name="_GoBack"/>
-      <w:bookmarkEnd w:id="57"/>
     </w:p>
     <w:p>
       <w:pPr>
@@ -6508,23 +6634,129 @@
     </w:p>
     <w:p>
       <w:pPr>
+        <w:spacing w:after="0" w:line="276" w:lineRule="auto"/>
+        <w:ind w:left="2880"/>
+        <w:contextualSpacing/>
+        <w:rPr>
+          <w:rFonts w:ascii="Arial" w:hAnsi="Arial" w:cs="Arial"/>
+          <w:sz w:val="24"/>
+          <w:szCs w:val="24"/>
+        </w:rPr>
+      </w:pPr>
+    </w:p>
+    <w:p>
+      <w:pPr>
+        <w:pStyle w:val="Heading1"/>
+      </w:pPr>
+      <w:bookmarkStart w:id="57" w:name="_Toc415838298"/>
+      <w:r>
+        <w:t>iterations</w:t>
+      </w:r>
+      <w:bookmarkEnd w:id="57"/>
+    </w:p>
+    <w:p>
+      <w:pPr>
         <w:pStyle w:val="Heading1"/>
         <w:numPr>
           <w:ilvl w:val="0"/>
           <w:numId w:val="0"/>
         </w:numPr>
-        <w:ind w:left="432"/>
-      </w:pPr>
+        <w:ind w:left="432" w:hanging="432"/>
+        <w:rPr>
+          <w:b w:val="0"/>
+          <w:caps w:val="0"/>
+          <w:sz w:val="24"/>
+          <w:szCs w:val="24"/>
+        </w:rPr>
+      </w:pPr>
+      <w:r>
+        <w:rPr>
+          <w:b w:val="0"/>
+          <w:caps w:val="0"/>
+          <w:sz w:val="24"/>
+          <w:szCs w:val="24"/>
+        </w:rPr>
+        <w:t>Each of the mentioned iterations below were the scheduled sprints for the team. The following</w:t>
+      </w:r>
+      <w:r>
+        <w:rPr>
+          <w:b w:val="0"/>
+          <w:caps w:val="0"/>
+          <w:sz w:val="24"/>
+          <w:szCs w:val="24"/>
+        </w:rPr>
+        <w:t xml:space="preserve"> iterations include the schedule designated for each iteration. For more information, you may visit the SOFTDEV wiki site of the proponents, </w:t>
+      </w:r>
+      <w:r>
+        <w:rPr>
+          <w:b w:val="0"/>
+          <w:caps w:val="0"/>
+          <w:sz w:val="24"/>
+          <w:szCs w:val="24"/>
+        </w:rPr>
+        <w:lastRenderedPageBreak/>
+        <w:t>which is referenced below (with the link), in the Hyperlinks and References section</w:t>
+      </w:r>
     </w:p>
     <w:p>
       <w:pPr>
         <w:pStyle w:val="Heading1"/>
-      </w:pPr>
-      <w:bookmarkStart w:id="58" w:name="_Toc415838296"/>
-      <w:r>
-        <w:t>system design and diagrams</w:t>
-      </w:r>
-      <w:bookmarkEnd w:id="58"/>
+        <w:numPr>
+          <w:ilvl w:val="0"/>
+          <w:numId w:val="22"/>
+        </w:numPr>
+        <w:rPr>
+          <w:b w:val="0"/>
+          <w:caps w:val="0"/>
+          <w:sz w:val="24"/>
+          <w:szCs w:val="24"/>
+        </w:rPr>
+      </w:pPr>
+      <w:r>
+        <w:rPr>
+          <w:b w:val="0"/>
+          <w:caps w:val="0"/>
+          <w:sz w:val="24"/>
+          <w:szCs w:val="24"/>
+        </w:rPr>
+        <w:t>Iteration 1</w:t>
+      </w:r>
+      <w:r>
+        <w:rPr>
+          <w:b w:val="0"/>
+          <w:caps w:val="0"/>
+          <w:sz w:val="24"/>
+          <w:szCs w:val="24"/>
+        </w:rPr>
+        <w:t xml:space="preserve"> – March 11, 2015, Asia Pacific College, 1:30 </w:t>
+      </w:r>
+      <w:r>
+        <w:rPr>
+          <w:b w:val="0"/>
+          <w:caps w:val="0"/>
+          <w:sz w:val="24"/>
+          <w:szCs w:val="24"/>
+        </w:rPr>
+        <w:t xml:space="preserve">PM </w:t>
+      </w:r>
+      <w:r>
+        <w:rPr>
+          <w:b w:val="0"/>
+          <w:caps w:val="0"/>
+          <w:sz w:val="24"/>
+          <w:szCs w:val="24"/>
+        </w:rPr>
+        <w:t>– 2:30</w:t>
+      </w:r>
+      <w:r>
+        <w:rPr>
+          <w:b w:val="0"/>
+          <w:caps w:val="0"/>
+          <w:sz w:val="24"/>
+          <w:szCs w:val="24"/>
+        </w:rPr>
+        <w:t xml:space="preserve"> PM</w:t>
+      </w:r>
     </w:p>
     <w:p>
       <w:pPr>
@@ -6533,126 +6765,78 @@
           <w:ilvl w:val="0"/>
           <w:numId w:val="0"/>
         </w:numPr>
-        <w:ind w:left="432"/>
-        <w:rPr>
-          <w:b w:val="0"/>
-          <w:caps w:val="0"/>
-          <w:sz w:val="24"/>
-          <w:szCs w:val="24"/>
-        </w:rPr>
-      </w:pPr>
-      <w:bookmarkStart w:id="59" w:name="_Toc415838297"/>
-      <w:r>
-        <w:rPr>
-          <w:b w:val="0"/>
-          <w:caps w:val="0"/>
-          <w:sz w:val="24"/>
-          <w:szCs w:val="24"/>
-        </w:rPr>
-        <w:t xml:space="preserve">The following </w:t>
-      </w:r>
-      <w:bookmarkEnd w:id="59"/>
-      <w:r>
-        <w:rPr>
-          <w:b w:val="0"/>
-          <w:caps w:val="0"/>
-          <w:sz w:val="24"/>
-          <w:szCs w:val="24"/>
-        </w:rPr>
-        <w:t>system diagrams were created during the design phase of the proponents. The following list may summarize these diagrams:</w:t>
-      </w:r>
-    </w:p>
-    <w:p>
-      <w:pPr>
-        <w:pStyle w:val="Heading1"/>
-        <w:numPr>
-          <w:ilvl w:val="0"/>
-          <w:numId w:val="25"/>
-        </w:numPr>
-        <w:rPr>
-          <w:b w:val="0"/>
-          <w:sz w:val="24"/>
-          <w:szCs w:val="24"/>
-        </w:rPr>
-      </w:pPr>
-      <w:r>
-        <w:rPr>
-          <w:b w:val="0"/>
-          <w:caps w:val="0"/>
-          <w:sz w:val="24"/>
-          <w:szCs w:val="24"/>
-        </w:rPr>
-        <w:lastRenderedPageBreak/>
-        <w:t>Use Case Diagram</w:t>
-      </w:r>
-    </w:p>
-    <w:p>
-      <w:pPr>
-        <w:pStyle w:val="Heading1"/>
-        <w:numPr>
-          <w:ilvl w:val="0"/>
-          <w:numId w:val="25"/>
-        </w:numPr>
-        <w:rPr>
-          <w:b w:val="0"/>
-          <w:sz w:val="24"/>
-          <w:szCs w:val="24"/>
-        </w:rPr>
-      </w:pPr>
-      <w:r>
-        <w:rPr>
-          <w:b w:val="0"/>
-          <w:caps w:val="0"/>
-          <w:sz w:val="24"/>
-          <w:szCs w:val="24"/>
-        </w:rPr>
-        <w:t>Entity Relationship Diagram</w:t>
-      </w:r>
-    </w:p>
-    <w:p>
-      <w:pPr>
-        <w:pStyle w:val="Heading1"/>
-        <w:numPr>
-          <w:ilvl w:val="0"/>
-          <w:numId w:val="25"/>
-        </w:numPr>
-        <w:rPr>
-          <w:b w:val="0"/>
-          <w:sz w:val="24"/>
-          <w:szCs w:val="24"/>
-        </w:rPr>
-      </w:pPr>
-      <w:r>
-        <w:rPr>
-          <w:b w:val="0"/>
-          <w:caps w:val="0"/>
-          <w:sz w:val="24"/>
-          <w:szCs w:val="24"/>
-        </w:rPr>
-        <w:t>Data Dictionary</w:t>
-      </w:r>
-    </w:p>
-    <w:p>
-      <w:pPr>
-        <w:pStyle w:val="Heading1"/>
-        <w:numPr>
-          <w:ilvl w:val="0"/>
-          <w:numId w:val="25"/>
-        </w:numPr>
-        <w:rPr>
-          <w:b w:val="0"/>
-          <w:sz w:val="24"/>
-          <w:szCs w:val="24"/>
-        </w:rPr>
-      </w:pPr>
-      <w:r>
-        <w:rPr>
-          <w:b w:val="0"/>
-          <w:caps w:val="0"/>
-          <w:sz w:val="24"/>
-          <w:szCs w:val="24"/>
-        </w:rPr>
-        <w:t>Swimlane Diagram</w:t>
+        <w:ind w:left="432" w:hanging="432"/>
+        <w:rPr>
+          <w:b w:val="0"/>
+          <w:caps w:val="0"/>
+          <w:sz w:val="24"/>
+          <w:szCs w:val="24"/>
+        </w:rPr>
+      </w:pPr>
+      <w:r>
+        <w:rPr>
+          <w:b w:val="0"/>
+          <w:caps w:val="0"/>
+          <w:noProof/>
+          <w:sz w:val="24"/>
+          <w:szCs w:val="24"/>
+          <w:lang w:val="en-PH" w:eastAsia="en-PH"/>
+        </w:rPr>
+        <w:drawing>
+          <wp:anchor distT="0" distB="0" distL="114300" distR="114300" simplePos="0" relativeHeight="251658240" behindDoc="0" locked="0" layoutInCell="1" allowOverlap="1" wp14:anchorId="319AFFA0" wp14:editId="224D5F70">
+            <wp:simplePos x="0" y="0"/>
+            <wp:positionH relativeFrom="margin">
+              <wp:posOffset>677007</wp:posOffset>
+            </wp:positionH>
+            <wp:positionV relativeFrom="paragraph">
+              <wp:posOffset>20564</wp:posOffset>
+            </wp:positionV>
+            <wp:extent cx="4563110" cy="3422015"/>
+            <wp:effectExtent l="0" t="0" r="8890" b="6985"/>
+            <wp:wrapSquare wrapText="bothSides"/>
+            <wp:docPr id="1" name="Picture 1"/>
+            <wp:cNvGraphicFramePr>
+              <a:graphicFrameLocks xmlns:a="http://schemas.openxmlformats.org/drawingml/2006/main" noChangeAspect="1"/>
+            </wp:cNvGraphicFramePr>
+            <a:graphic xmlns:a="http://schemas.openxmlformats.org/drawingml/2006/main">
+              <a:graphicData uri="http://schemas.openxmlformats.org/drawingml/2006/picture">
+                <pic:pic xmlns:pic="http://schemas.openxmlformats.org/drawingml/2006/picture">
+                  <pic:nvPicPr>
+                    <pic:cNvPr id="1" name="12926_10205073407411466_138174079386430165_n_zpsx1zoebco.jpg"/>
+                    <pic:cNvPicPr/>
+                  </pic:nvPicPr>
+                  <pic:blipFill>
+                    <a:blip r:embed="rId16">
+                      <a:extLst>
+                        <a:ext uri="{28A0092B-C50C-407E-A947-70E740481C1C}">
+                          <a14:useLocalDpi xmlns:a14="http://schemas.microsoft.com/office/drawing/2010/main" val="0"/>
+                        </a:ext>
+                      </a:extLst>
+                    </a:blip>
+                    <a:stretch>
+                      <a:fillRect/>
+                    </a:stretch>
+                  </pic:blipFill>
+                  <pic:spPr>
+                    <a:xfrm>
+                      <a:off x="0" y="0"/>
+                      <a:ext cx="4563110" cy="3422015"/>
+                    </a:xfrm>
+                    <a:prstGeom prst="rect">
+                      <a:avLst/>
+                    </a:prstGeom>
+                  </pic:spPr>
+                </pic:pic>
+              </a:graphicData>
+            </a:graphic>
+            <wp14:sizeRelH relativeFrom="page">
+              <wp14:pctWidth>0</wp14:pctWidth>
+            </wp14:sizeRelH>
+            <wp14:sizeRelV relativeFrom="page">
+              <wp14:pctHeight>0</wp14:pctHeight>
+            </wp14:sizeRelV>
+          </wp:anchor>
+        </w:drawing>
       </w:r>
     </w:p>
     <w:p>
@@ -6662,18 +6846,15 @@
           <w:ilvl w:val="0"/>
           <w:numId w:val="0"/>
         </w:numPr>
-        <w:ind w:left="432"/>
-      </w:pPr>
-    </w:p>
-    <w:p>
-      <w:pPr>
-        <w:pStyle w:val="Heading1"/>
-      </w:pPr>
-      <w:bookmarkStart w:id="60" w:name="_Toc415838298"/>
-      <w:r>
-        <w:t>iterations</w:t>
-      </w:r>
-      <w:bookmarkEnd w:id="60"/>
+        <w:ind w:left="432" w:hanging="432"/>
+        <w:jc w:val="center"/>
+        <w:rPr>
+          <w:b w:val="0"/>
+          <w:caps w:val="0"/>
+          <w:sz w:val="24"/>
+          <w:szCs w:val="24"/>
+        </w:rPr>
+      </w:pPr>
     </w:p>
     <w:p>
       <w:pPr>
@@ -6690,24 +6871,607 @@
           <w:szCs w:val="24"/>
         </w:rPr>
       </w:pPr>
-      <w:r>
-        <w:rPr>
-          <w:b w:val="0"/>
-          <w:caps w:val="0"/>
-          <w:sz w:val="24"/>
-          <w:szCs w:val="24"/>
-        </w:rPr>
-        <w:t>Each of the mentioned iterations below were the scheduled sprints for the team. The following</w:t>
-      </w:r>
-      <w:r>
-        <w:rPr>
-          <w:b w:val="0"/>
-          <w:caps w:val="0"/>
-          <w:sz w:val="24"/>
-          <w:szCs w:val="24"/>
-        </w:rPr>
-        <w:t xml:space="preserve"> iterations include the schedule designated for each iteration. For more information, you may visit the SOFTDEV wiki site of the proponents, which is referenced below (with the link), in the Hyperlinks and References section</w:t>
-      </w:r>
+    </w:p>
+    <w:p>
+      <w:pPr>
+        <w:pStyle w:val="Heading1"/>
+        <w:numPr>
+          <w:ilvl w:val="0"/>
+          <w:numId w:val="0"/>
+        </w:numPr>
+        <w:ind w:left="432" w:hanging="432"/>
+        <w:rPr>
+          <w:b w:val="0"/>
+          <w:caps w:val="0"/>
+          <w:sz w:val="24"/>
+          <w:szCs w:val="24"/>
+        </w:rPr>
+      </w:pPr>
+    </w:p>
+    <w:p>
+      <w:pPr>
+        <w:pStyle w:val="Heading1"/>
+        <w:numPr>
+          <w:ilvl w:val="0"/>
+          <w:numId w:val="0"/>
+        </w:numPr>
+        <w:ind w:left="432" w:hanging="432"/>
+        <w:rPr>
+          <w:b w:val="0"/>
+          <w:caps w:val="0"/>
+          <w:sz w:val="24"/>
+          <w:szCs w:val="24"/>
+        </w:rPr>
+      </w:pPr>
+    </w:p>
+    <w:p>
+      <w:pPr>
+        <w:rPr>
+          <w:lang w:val="en-US"/>
+        </w:rPr>
+      </w:pPr>
+    </w:p>
+    <w:p>
+      <w:pPr>
+        <w:rPr>
+          <w:lang w:val="en-US"/>
+        </w:rPr>
+      </w:pPr>
+    </w:p>
+    <w:p>
+      <w:pPr>
+        <w:rPr>
+          <w:lang w:val="en-US"/>
+        </w:rPr>
+      </w:pPr>
+    </w:p>
+    <w:p>
+      <w:pPr>
+        <w:rPr>
+          <w:lang w:val="en-US"/>
+        </w:rPr>
+      </w:pPr>
+    </w:p>
+    <w:p>
+      <w:pPr>
+        <w:rPr>
+          <w:lang w:val="en-US"/>
+        </w:rPr>
+      </w:pPr>
+    </w:p>
+    <w:p>
+      <w:pPr>
+        <w:rPr>
+          <w:lang w:val="en-US"/>
+        </w:rPr>
+      </w:pPr>
+    </w:p>
+    <w:p>
+      <w:pPr>
+        <w:rPr>
+          <w:lang w:val="en-US"/>
+        </w:rPr>
+      </w:pPr>
+    </w:p>
+    <w:p>
+      <w:pPr>
+        <w:rPr>
+          <w:lang w:val="en-US"/>
+        </w:rPr>
+      </w:pPr>
+    </w:p>
+    <w:p>
+      <w:pPr>
+        <w:rPr>
+          <w:lang w:val="en-US"/>
+        </w:rPr>
+      </w:pPr>
+      <w:r>
+        <w:rPr>
+          <w:noProof/>
+          <w:lang w:eastAsia="en-PH"/>
+        </w:rPr>
+        <w:drawing>
+          <wp:anchor distT="0" distB="0" distL="114300" distR="114300" simplePos="0" relativeHeight="251659264" behindDoc="0" locked="0" layoutInCell="1" allowOverlap="1" wp14:anchorId="46704240" wp14:editId="5BAA7880">
+            <wp:simplePos x="0" y="0"/>
+            <wp:positionH relativeFrom="margin">
+              <wp:posOffset>1043940</wp:posOffset>
+            </wp:positionH>
+            <wp:positionV relativeFrom="paragraph">
+              <wp:posOffset>46257</wp:posOffset>
+            </wp:positionV>
+            <wp:extent cx="3813810" cy="4310380"/>
+            <wp:effectExtent l="0" t="0" r="0" b="0"/>
+            <wp:wrapSquare wrapText="bothSides"/>
+            <wp:docPr id="5" name="Picture 5"/>
+            <wp:cNvGraphicFramePr>
+              <a:graphicFrameLocks xmlns:a="http://schemas.openxmlformats.org/drawingml/2006/main" noChangeAspect="1"/>
+            </wp:cNvGraphicFramePr>
+            <a:graphic xmlns:a="http://schemas.openxmlformats.org/drawingml/2006/main">
+              <a:graphicData uri="http://schemas.openxmlformats.org/drawingml/2006/picture">
+                <pic:pic xmlns:pic="http://schemas.openxmlformats.org/drawingml/2006/picture">
+                  <pic:nvPicPr>
+                    <pic:cNvPr id="5" name="11046414_10205259831591954_1885175491931213991_n_zpsfgu9qxjs.jpg"/>
+                    <pic:cNvPicPr/>
+                  </pic:nvPicPr>
+                  <pic:blipFill>
+                    <a:blip r:embed="rId17">
+                      <a:extLst>
+                        <a:ext uri="{28A0092B-C50C-407E-A947-70E740481C1C}">
+                          <a14:useLocalDpi xmlns:a14="http://schemas.microsoft.com/office/drawing/2010/main" val="0"/>
+                        </a:ext>
+                      </a:extLst>
+                    </a:blip>
+                    <a:stretch>
+                      <a:fillRect/>
+                    </a:stretch>
+                  </pic:blipFill>
+                  <pic:spPr>
+                    <a:xfrm>
+                      <a:off x="0" y="0"/>
+                      <a:ext cx="3813810" cy="4310380"/>
+                    </a:xfrm>
+                    <a:prstGeom prst="rect">
+                      <a:avLst/>
+                    </a:prstGeom>
+                  </pic:spPr>
+                </pic:pic>
+              </a:graphicData>
+            </a:graphic>
+            <wp14:sizeRelH relativeFrom="page">
+              <wp14:pctWidth>0</wp14:pctWidth>
+            </wp14:sizeRelH>
+            <wp14:sizeRelV relativeFrom="page">
+              <wp14:pctHeight>0</wp14:pctHeight>
+            </wp14:sizeRelV>
+          </wp:anchor>
+        </w:drawing>
+      </w:r>
+    </w:p>
+    <w:p>
+      <w:pPr>
+        <w:rPr>
+          <w:lang w:val="en-US"/>
+        </w:rPr>
+      </w:pPr>
+    </w:p>
+    <w:p>
+      <w:pPr>
+        <w:rPr>
+          <w:lang w:val="en-US"/>
+        </w:rPr>
+      </w:pPr>
+    </w:p>
+    <w:p>
+      <w:pPr>
+        <w:rPr>
+          <w:lang w:val="en-US"/>
+        </w:rPr>
+      </w:pPr>
+    </w:p>
+    <w:p>
+      <w:pPr>
+        <w:rPr>
+          <w:lang w:val="en-US"/>
+        </w:rPr>
+      </w:pPr>
+    </w:p>
+    <w:p>
+      <w:pPr>
+        <w:rPr>
+          <w:lang w:val="en-US"/>
+        </w:rPr>
+      </w:pPr>
+    </w:p>
+    <w:p>
+      <w:pPr>
+        <w:rPr>
+          <w:lang w:val="en-US"/>
+        </w:rPr>
+      </w:pPr>
+    </w:p>
+    <w:p>
+      <w:pPr>
+        <w:rPr>
+          <w:lang w:val="en-US"/>
+        </w:rPr>
+      </w:pPr>
+    </w:p>
+    <w:p>
+      <w:pPr>
+        <w:rPr>
+          <w:lang w:val="en-US"/>
+        </w:rPr>
+      </w:pPr>
+    </w:p>
+    <w:p>
+      <w:pPr>
+        <w:rPr>
+          <w:lang w:val="en-US"/>
+        </w:rPr>
+      </w:pPr>
+    </w:p>
+    <w:p>
+      <w:pPr>
+        <w:rPr>
+          <w:lang w:val="en-US"/>
+        </w:rPr>
+      </w:pPr>
+    </w:p>
+    <w:p>
+      <w:pPr>
+        <w:rPr>
+          <w:lang w:val="en-US"/>
+        </w:rPr>
+      </w:pPr>
+    </w:p>
+    <w:p>
+      <w:pPr>
+        <w:rPr>
+          <w:lang w:val="en-US"/>
+        </w:rPr>
+      </w:pPr>
+    </w:p>
+    <w:p>
+      <w:pPr>
+        <w:rPr>
+          <w:lang w:val="en-US"/>
+        </w:rPr>
+      </w:pPr>
+    </w:p>
+    <w:p>
+      <w:pPr>
+        <w:rPr>
+          <w:lang w:val="en-US"/>
+        </w:rPr>
+      </w:pPr>
+    </w:p>
+    <w:p>
+      <w:pPr>
+        <w:rPr>
+          <w:lang w:val="en-US"/>
+        </w:rPr>
+      </w:pPr>
+    </w:p>
+    <w:p>
+      <w:pPr>
+        <w:rPr>
+          <w:lang w:val="en-US"/>
+        </w:rPr>
+      </w:pPr>
+      <w:r>
+        <w:rPr>
+          <w:noProof/>
+          <w:lang w:eastAsia="en-PH"/>
+        </w:rPr>
+        <w:lastRenderedPageBreak/>
+        <w:drawing>
+          <wp:anchor distT="0" distB="0" distL="114300" distR="114300" simplePos="0" relativeHeight="251660288" behindDoc="0" locked="0" layoutInCell="1" allowOverlap="1" wp14:anchorId="4B555931" wp14:editId="244B7868">
+            <wp:simplePos x="0" y="0"/>
+            <wp:positionH relativeFrom="column">
+              <wp:posOffset>1105535</wp:posOffset>
+            </wp:positionH>
+            <wp:positionV relativeFrom="paragraph">
+              <wp:posOffset>72390</wp:posOffset>
+            </wp:positionV>
+            <wp:extent cx="3813048" cy="4306824"/>
+            <wp:effectExtent l="0" t="0" r="0" b="0"/>
+            <wp:wrapSquare wrapText="bothSides"/>
+            <wp:docPr id="6" name="Picture 6"/>
+            <wp:cNvGraphicFramePr>
+              <a:graphicFrameLocks xmlns:a="http://schemas.openxmlformats.org/drawingml/2006/main"/>
+            </wp:cNvGraphicFramePr>
+            <a:graphic xmlns:a="http://schemas.openxmlformats.org/drawingml/2006/main">
+              <a:graphicData uri="http://schemas.openxmlformats.org/drawingml/2006/picture">
+                <pic:pic xmlns:pic="http://schemas.openxmlformats.org/drawingml/2006/picture">
+                  <pic:nvPicPr>
+                    <pic:cNvPr id="6" name="10320469_10205259390060916_7605548704136217718_n_zpsxa7rvxtt.jpg"/>
+                    <pic:cNvPicPr/>
+                  </pic:nvPicPr>
+                  <pic:blipFill>
+                    <a:blip r:embed="rId18">
+                      <a:extLst>
+                        <a:ext uri="{28A0092B-C50C-407E-A947-70E740481C1C}">
+                          <a14:useLocalDpi xmlns:a14="http://schemas.microsoft.com/office/drawing/2010/main" val="0"/>
+                        </a:ext>
+                      </a:extLst>
+                    </a:blip>
+                    <a:stretch>
+                      <a:fillRect/>
+                    </a:stretch>
+                  </pic:blipFill>
+                  <pic:spPr>
+                    <a:xfrm>
+                      <a:off x="0" y="0"/>
+                      <a:ext cx="3813048" cy="4306824"/>
+                    </a:xfrm>
+                    <a:prstGeom prst="rect">
+                      <a:avLst/>
+                    </a:prstGeom>
+                  </pic:spPr>
+                </pic:pic>
+              </a:graphicData>
+            </a:graphic>
+            <wp14:sizeRelH relativeFrom="page">
+              <wp14:pctWidth>0</wp14:pctWidth>
+            </wp14:sizeRelH>
+            <wp14:sizeRelV relativeFrom="page">
+              <wp14:pctHeight>0</wp14:pctHeight>
+            </wp14:sizeRelV>
+          </wp:anchor>
+        </w:drawing>
+      </w:r>
+    </w:p>
+    <w:p>
+      <w:pPr>
+        <w:rPr>
+          <w:lang w:val="en-US"/>
+        </w:rPr>
+      </w:pPr>
+    </w:p>
+    <w:p>
+      <w:pPr>
+        <w:rPr>
+          <w:lang w:val="en-US"/>
+        </w:rPr>
+      </w:pPr>
+    </w:p>
+    <w:p>
+      <w:pPr>
+        <w:rPr>
+          <w:lang w:val="en-US"/>
+        </w:rPr>
+      </w:pPr>
+    </w:p>
+    <w:p>
+      <w:pPr>
+        <w:rPr>
+          <w:lang w:val="en-US"/>
+        </w:rPr>
+      </w:pPr>
+    </w:p>
+    <w:p>
+      <w:pPr>
+        <w:rPr>
+          <w:lang w:val="en-US"/>
+        </w:rPr>
+      </w:pPr>
+    </w:p>
+    <w:p>
+      <w:pPr>
+        <w:rPr>
+          <w:lang w:val="en-US"/>
+        </w:rPr>
+      </w:pPr>
+    </w:p>
+    <w:p>
+      <w:pPr>
+        <w:rPr>
+          <w:lang w:val="en-US"/>
+        </w:rPr>
+      </w:pPr>
+    </w:p>
+    <w:p>
+      <w:pPr>
+        <w:rPr>
+          <w:lang w:val="en-US"/>
+        </w:rPr>
+      </w:pPr>
+    </w:p>
+    <w:p>
+      <w:pPr>
+        <w:rPr>
+          <w:lang w:val="en-US"/>
+        </w:rPr>
+      </w:pPr>
+    </w:p>
+    <w:p>
+      <w:pPr>
+        <w:rPr>
+          <w:lang w:val="en-US"/>
+        </w:rPr>
+      </w:pPr>
+    </w:p>
+    <w:p>
+      <w:pPr>
+        <w:rPr>
+          <w:lang w:val="en-US"/>
+        </w:rPr>
+      </w:pPr>
+    </w:p>
+    <w:p>
+      <w:pPr>
+        <w:rPr>
+          <w:lang w:val="en-US"/>
+        </w:rPr>
+      </w:pPr>
+    </w:p>
+    <w:p>
+      <w:pPr>
+        <w:rPr>
+          <w:lang w:val="en-US"/>
+        </w:rPr>
+      </w:pPr>
+    </w:p>
+    <w:p>
+      <w:pPr>
+        <w:rPr>
+          <w:lang w:val="en-US"/>
+        </w:rPr>
+      </w:pPr>
+    </w:p>
+    <w:p>
+      <w:pPr>
+        <w:rPr>
+          <w:lang w:val="en-US"/>
+        </w:rPr>
+      </w:pPr>
+    </w:p>
+    <w:p>
+      <w:pPr>
+        <w:rPr>
+          <w:lang w:val="en-US"/>
+        </w:rPr>
+      </w:pPr>
+      <w:r>
+        <w:rPr>
+          <w:noProof/>
+          <w:lang w:eastAsia="en-PH"/>
+        </w:rPr>
+        <w:drawing>
+          <wp:anchor distT="0" distB="0" distL="114300" distR="114300" simplePos="0" relativeHeight="251661312" behindDoc="0" locked="0" layoutInCell="1" allowOverlap="1" wp14:anchorId="7A517E05" wp14:editId="235C87E5">
+            <wp:simplePos x="0" y="0"/>
+            <wp:positionH relativeFrom="column">
+              <wp:posOffset>1105584</wp:posOffset>
+            </wp:positionH>
+            <wp:positionV relativeFrom="paragraph">
+              <wp:posOffset>4445</wp:posOffset>
+            </wp:positionV>
+            <wp:extent cx="3812540" cy="4035425"/>
+            <wp:effectExtent l="0" t="0" r="0" b="3175"/>
+            <wp:wrapSquare wrapText="bothSides"/>
+            <wp:docPr id="7" name="Picture 7"/>
+            <wp:cNvGraphicFramePr>
+              <a:graphicFrameLocks xmlns:a="http://schemas.openxmlformats.org/drawingml/2006/main"/>
+            </wp:cNvGraphicFramePr>
+            <a:graphic xmlns:a="http://schemas.openxmlformats.org/drawingml/2006/main">
+              <a:graphicData uri="http://schemas.openxmlformats.org/drawingml/2006/picture">
+                <pic:pic xmlns:pic="http://schemas.openxmlformats.org/drawingml/2006/picture">
+                  <pic:nvPicPr>
+                    <pic:cNvPr id="7" name="22282_10205259390260921_2319627324689123562_n_zps8niinyx9.jpg"/>
+                    <pic:cNvPicPr/>
+                  </pic:nvPicPr>
+                  <pic:blipFill>
+                    <a:blip r:embed="rId19">
+                      <a:extLst>
+                        <a:ext uri="{28A0092B-C50C-407E-A947-70E740481C1C}">
+                          <a14:useLocalDpi xmlns:a14="http://schemas.microsoft.com/office/drawing/2010/main" val="0"/>
+                        </a:ext>
+                      </a:extLst>
+                    </a:blip>
+                    <a:stretch>
+                      <a:fillRect/>
+                    </a:stretch>
+                  </pic:blipFill>
+                  <pic:spPr>
+                    <a:xfrm>
+                      <a:off x="0" y="0"/>
+                      <a:ext cx="3812540" cy="4035425"/>
+                    </a:xfrm>
+                    <a:prstGeom prst="rect">
+                      <a:avLst/>
+                    </a:prstGeom>
+                  </pic:spPr>
+                </pic:pic>
+              </a:graphicData>
+            </a:graphic>
+            <wp14:sizeRelH relativeFrom="page">
+              <wp14:pctWidth>0</wp14:pctWidth>
+            </wp14:sizeRelH>
+            <wp14:sizeRelV relativeFrom="page">
+              <wp14:pctHeight>0</wp14:pctHeight>
+            </wp14:sizeRelV>
+          </wp:anchor>
+        </w:drawing>
+      </w:r>
+    </w:p>
+    <w:p>
+      <w:pPr>
+        <w:rPr>
+          <w:lang w:val="en-US"/>
+        </w:rPr>
+      </w:pPr>
+    </w:p>
+    <w:p>
+      <w:pPr>
+        <w:rPr>
+          <w:lang w:val="en-US"/>
+        </w:rPr>
+      </w:pPr>
+    </w:p>
+    <w:p>
+      <w:pPr>
+        <w:rPr>
+          <w:lang w:val="en-US"/>
+        </w:rPr>
+      </w:pPr>
+    </w:p>
+    <w:p>
+      <w:pPr>
+        <w:rPr>
+          <w:lang w:val="en-US"/>
+        </w:rPr>
+      </w:pPr>
+    </w:p>
+    <w:p>
+      <w:pPr>
+        <w:rPr>
+          <w:lang w:val="en-US"/>
+        </w:rPr>
+      </w:pPr>
+    </w:p>
+    <w:p>
+      <w:pPr>
+        <w:rPr>
+          <w:lang w:val="en-US"/>
+        </w:rPr>
+      </w:pPr>
+    </w:p>
+    <w:p>
+      <w:pPr>
+        <w:rPr>
+          <w:lang w:val="en-US"/>
+        </w:rPr>
+      </w:pPr>
+    </w:p>
+    <w:p>
+      <w:pPr>
+        <w:rPr>
+          <w:lang w:val="en-US"/>
+        </w:rPr>
+      </w:pPr>
+    </w:p>
+    <w:p>
+      <w:pPr>
+        <w:rPr>
+          <w:lang w:val="en-US"/>
+        </w:rPr>
+      </w:pPr>
+    </w:p>
+    <w:p>
+      <w:pPr>
+        <w:rPr>
+          <w:lang w:val="en-US"/>
+        </w:rPr>
+      </w:pPr>
+    </w:p>
+    <w:p>
+      <w:pPr>
+        <w:rPr>
+          <w:lang w:val="en-US"/>
+        </w:rPr>
+      </w:pPr>
+    </w:p>
+    <w:p>
+      <w:pPr>
+        <w:rPr>
+          <w:lang w:val="en-US"/>
+        </w:rPr>
+      </w:pPr>
+    </w:p>
+    <w:p>
+      <w:pPr>
+        <w:rPr>
+          <w:lang w:val="en-US"/>
+        </w:rPr>
+      </w:pPr>
+    </w:p>
+    <w:p>
+      <w:pPr>
+        <w:rPr>
+          <w:lang w:val="en-US"/>
+        </w:rPr>
+      </w:pPr>
     </w:p>
     <w:p>
       <w:pPr>
@@ -6730,16 +7494,16 @@
           <w:sz w:val="24"/>
           <w:szCs w:val="24"/>
         </w:rPr>
-        <w:t>Iteration 1</w:t>
-      </w:r>
-      <w:r>
-        <w:rPr>
-          <w:b w:val="0"/>
-          <w:caps w:val="0"/>
-          <w:sz w:val="24"/>
-          <w:szCs w:val="24"/>
-        </w:rPr>
-        <w:t xml:space="preserve"> – March 11, 2015, Asia Pacific College, 1:30 </w:t>
+        <w:t>Iteration 2</w:t>
+      </w:r>
+      <w:r>
+        <w:rPr>
+          <w:b w:val="0"/>
+          <w:caps w:val="0"/>
+          <w:sz w:val="24"/>
+          <w:szCs w:val="24"/>
+        </w:rPr>
+        <w:t xml:space="preserve"> – April 1, 2015, Asia Pacific College, 1:30 </w:t>
       </w:r>
       <w:r>
         <w:rPr>
@@ -6757,7 +7521,7 @@
           <w:sz w:val="24"/>
           <w:szCs w:val="24"/>
         </w:rPr>
-        <w:t>– 2:30</w:t>
+        <w:t>– 4:30</w:t>
       </w:r>
       <w:r>
         <w:rPr>
@@ -6768,6 +7532,1341 @@
         </w:rPr>
         <w:t xml:space="preserve"> PM</w:t>
       </w:r>
+    </w:p>
+    <w:p>
+      <w:pPr>
+        <w:pStyle w:val="Heading1"/>
+        <w:numPr>
+          <w:ilvl w:val="0"/>
+          <w:numId w:val="0"/>
+        </w:numPr>
+        <w:ind w:left="432" w:hanging="432"/>
+        <w:rPr>
+          <w:b w:val="0"/>
+          <w:caps w:val="0"/>
+          <w:sz w:val="24"/>
+          <w:szCs w:val="24"/>
+        </w:rPr>
+      </w:pPr>
+      <w:r>
+        <w:rPr>
+          <w:b w:val="0"/>
+          <w:caps w:val="0"/>
+          <w:noProof/>
+          <w:sz w:val="24"/>
+          <w:szCs w:val="24"/>
+          <w:lang w:val="en-PH" w:eastAsia="en-PH"/>
+        </w:rPr>
+        <w:drawing>
+          <wp:anchor distT="0" distB="0" distL="114300" distR="114300" simplePos="0" relativeHeight="251662336" behindDoc="0" locked="0" layoutInCell="1" allowOverlap="1" wp14:anchorId="73448A27" wp14:editId="2774FBF2">
+            <wp:simplePos x="0" y="0"/>
+            <wp:positionH relativeFrom="margin">
+              <wp:posOffset>712176</wp:posOffset>
+            </wp:positionH>
+            <wp:positionV relativeFrom="paragraph">
+              <wp:posOffset>118062</wp:posOffset>
+            </wp:positionV>
+            <wp:extent cx="4489939" cy="3367454"/>
+            <wp:effectExtent l="0" t="0" r="6350" b="4445"/>
+            <wp:wrapSquare wrapText="bothSides"/>
+            <wp:docPr id="8" name="Picture 8"/>
+            <wp:cNvGraphicFramePr>
+              <a:graphicFrameLocks xmlns:a="http://schemas.openxmlformats.org/drawingml/2006/main" noChangeAspect="1"/>
+            </wp:cNvGraphicFramePr>
+            <a:graphic xmlns:a="http://schemas.openxmlformats.org/drawingml/2006/main">
+              <a:graphicData uri="http://schemas.openxmlformats.org/drawingml/2006/picture">
+                <pic:pic xmlns:pic="http://schemas.openxmlformats.org/drawingml/2006/picture">
+                  <pic:nvPicPr>
+                    <pic:cNvPr id="8" name="13108_10205290804886267_6502332411549675623_n.jpg"/>
+                    <pic:cNvPicPr/>
+                  </pic:nvPicPr>
+                  <pic:blipFill>
+                    <a:blip r:embed="rId20">
+                      <a:extLst>
+                        <a:ext uri="{28A0092B-C50C-407E-A947-70E740481C1C}">
+                          <a14:useLocalDpi xmlns:a14="http://schemas.microsoft.com/office/drawing/2010/main" val="0"/>
+                        </a:ext>
+                      </a:extLst>
+                    </a:blip>
+                    <a:stretch>
+                      <a:fillRect/>
+                    </a:stretch>
+                  </pic:blipFill>
+                  <pic:spPr>
+                    <a:xfrm>
+                      <a:off x="0" y="0"/>
+                      <a:ext cx="4489939" cy="3367454"/>
+                    </a:xfrm>
+                    <a:prstGeom prst="rect">
+                      <a:avLst/>
+                    </a:prstGeom>
+                  </pic:spPr>
+                </pic:pic>
+              </a:graphicData>
+            </a:graphic>
+            <wp14:sizeRelH relativeFrom="page">
+              <wp14:pctWidth>0</wp14:pctWidth>
+            </wp14:sizeRelH>
+            <wp14:sizeRelV relativeFrom="page">
+              <wp14:pctHeight>0</wp14:pctHeight>
+            </wp14:sizeRelV>
+          </wp:anchor>
+        </w:drawing>
+      </w:r>
+    </w:p>
+    <w:p>
+      <w:pPr>
+        <w:pStyle w:val="Heading1"/>
+        <w:numPr>
+          <w:ilvl w:val="0"/>
+          <w:numId w:val="0"/>
+        </w:numPr>
+        <w:ind w:left="432" w:hanging="432"/>
+        <w:rPr>
+          <w:b w:val="0"/>
+          <w:caps w:val="0"/>
+          <w:sz w:val="24"/>
+          <w:szCs w:val="24"/>
+        </w:rPr>
+      </w:pPr>
+    </w:p>
+    <w:p>
+      <w:pPr>
+        <w:pStyle w:val="Heading1"/>
+        <w:numPr>
+          <w:ilvl w:val="0"/>
+          <w:numId w:val="0"/>
+        </w:numPr>
+        <w:ind w:left="432" w:hanging="432"/>
+        <w:rPr>
+          <w:b w:val="0"/>
+          <w:caps w:val="0"/>
+          <w:sz w:val="24"/>
+          <w:szCs w:val="24"/>
+        </w:rPr>
+      </w:pPr>
+    </w:p>
+    <w:p>
+      <w:pPr>
+        <w:pStyle w:val="Heading1"/>
+        <w:numPr>
+          <w:ilvl w:val="0"/>
+          <w:numId w:val="0"/>
+        </w:numPr>
+        <w:ind w:left="432" w:hanging="432"/>
+        <w:rPr>
+          <w:b w:val="0"/>
+          <w:caps w:val="0"/>
+          <w:sz w:val="24"/>
+          <w:szCs w:val="24"/>
+        </w:rPr>
+      </w:pPr>
+    </w:p>
+    <w:p>
+      <w:pPr>
+        <w:pStyle w:val="Heading1"/>
+        <w:numPr>
+          <w:ilvl w:val="0"/>
+          <w:numId w:val="0"/>
+        </w:numPr>
+        <w:ind w:left="432" w:hanging="432"/>
+        <w:rPr>
+          <w:b w:val="0"/>
+          <w:caps w:val="0"/>
+          <w:sz w:val="24"/>
+          <w:szCs w:val="24"/>
+        </w:rPr>
+      </w:pPr>
+    </w:p>
+    <w:p>
+      <w:pPr>
+        <w:pStyle w:val="Heading1"/>
+        <w:numPr>
+          <w:ilvl w:val="0"/>
+          <w:numId w:val="0"/>
+        </w:numPr>
+        <w:ind w:left="432" w:hanging="432"/>
+        <w:rPr>
+          <w:b w:val="0"/>
+          <w:caps w:val="0"/>
+          <w:sz w:val="24"/>
+          <w:szCs w:val="24"/>
+        </w:rPr>
+      </w:pPr>
+    </w:p>
+    <w:p>
+      <w:pPr>
+        <w:pStyle w:val="Heading1"/>
+        <w:numPr>
+          <w:ilvl w:val="0"/>
+          <w:numId w:val="0"/>
+        </w:numPr>
+        <w:ind w:left="432" w:hanging="432"/>
+        <w:rPr>
+          <w:b w:val="0"/>
+          <w:caps w:val="0"/>
+          <w:sz w:val="24"/>
+          <w:szCs w:val="24"/>
+        </w:rPr>
+      </w:pPr>
+    </w:p>
+    <w:p>
+      <w:pPr>
+        <w:pStyle w:val="Heading1"/>
+        <w:numPr>
+          <w:ilvl w:val="0"/>
+          <w:numId w:val="0"/>
+        </w:numPr>
+        <w:ind w:left="432" w:hanging="432"/>
+        <w:rPr>
+          <w:b w:val="0"/>
+          <w:caps w:val="0"/>
+          <w:sz w:val="24"/>
+          <w:szCs w:val="24"/>
+        </w:rPr>
+      </w:pPr>
+    </w:p>
+    <w:p>
+      <w:pPr>
+        <w:pStyle w:val="Heading1"/>
+        <w:numPr>
+          <w:ilvl w:val="0"/>
+          <w:numId w:val="0"/>
+        </w:numPr>
+        <w:ind w:left="432" w:hanging="432"/>
+        <w:rPr>
+          <w:b w:val="0"/>
+          <w:caps w:val="0"/>
+          <w:sz w:val="24"/>
+          <w:szCs w:val="24"/>
+        </w:rPr>
+      </w:pPr>
+    </w:p>
+    <w:p>
+      <w:pPr>
+        <w:pStyle w:val="Heading1"/>
+        <w:numPr>
+          <w:ilvl w:val="0"/>
+          <w:numId w:val="0"/>
+        </w:numPr>
+        <w:ind w:left="432" w:hanging="432"/>
+        <w:rPr>
+          <w:b w:val="0"/>
+          <w:caps w:val="0"/>
+          <w:sz w:val="24"/>
+          <w:szCs w:val="24"/>
+        </w:rPr>
+      </w:pPr>
+    </w:p>
+    <w:p>
+      <w:pPr>
+        <w:pStyle w:val="Heading1"/>
+        <w:numPr>
+          <w:ilvl w:val="0"/>
+          <w:numId w:val="0"/>
+        </w:numPr>
+        <w:ind w:left="432" w:hanging="432"/>
+        <w:rPr>
+          <w:b w:val="0"/>
+          <w:caps w:val="0"/>
+          <w:sz w:val="24"/>
+          <w:szCs w:val="24"/>
+        </w:rPr>
+      </w:pPr>
+    </w:p>
+    <w:p>
+      <w:pPr>
+        <w:pStyle w:val="Heading1"/>
+        <w:numPr>
+          <w:ilvl w:val="0"/>
+          <w:numId w:val="0"/>
+        </w:numPr>
+        <w:ind w:left="432" w:hanging="432"/>
+        <w:rPr>
+          <w:b w:val="0"/>
+          <w:caps w:val="0"/>
+          <w:sz w:val="24"/>
+          <w:szCs w:val="24"/>
+        </w:rPr>
+      </w:pPr>
+    </w:p>
+    <w:p>
+      <w:pPr>
+        <w:pStyle w:val="Heading1"/>
+        <w:numPr>
+          <w:ilvl w:val="0"/>
+          <w:numId w:val="0"/>
+        </w:numPr>
+        <w:ind w:left="432" w:hanging="432"/>
+        <w:rPr>
+          <w:b w:val="0"/>
+          <w:caps w:val="0"/>
+          <w:sz w:val="24"/>
+          <w:szCs w:val="24"/>
+        </w:rPr>
+      </w:pPr>
+    </w:p>
+    <w:p>
+      <w:pPr>
+        <w:pStyle w:val="Heading1"/>
+        <w:numPr>
+          <w:ilvl w:val="0"/>
+          <w:numId w:val="0"/>
+        </w:numPr>
+        <w:ind w:left="432" w:hanging="432"/>
+        <w:rPr>
+          <w:b w:val="0"/>
+          <w:caps w:val="0"/>
+          <w:sz w:val="24"/>
+          <w:szCs w:val="24"/>
+        </w:rPr>
+      </w:pPr>
+    </w:p>
+    <w:p>
+      <w:pPr>
+        <w:pStyle w:val="Heading1"/>
+        <w:numPr>
+          <w:ilvl w:val="0"/>
+          <w:numId w:val="0"/>
+        </w:numPr>
+        <w:ind w:left="432" w:hanging="432"/>
+        <w:rPr>
+          <w:b w:val="0"/>
+          <w:caps w:val="0"/>
+          <w:sz w:val="24"/>
+          <w:szCs w:val="24"/>
+        </w:rPr>
+      </w:pPr>
+    </w:p>
+    <w:p>
+      <w:pPr>
+        <w:pStyle w:val="Heading1"/>
+        <w:numPr>
+          <w:ilvl w:val="0"/>
+          <w:numId w:val="0"/>
+        </w:numPr>
+        <w:ind w:left="432" w:hanging="432"/>
+        <w:rPr>
+          <w:b w:val="0"/>
+          <w:caps w:val="0"/>
+          <w:sz w:val="24"/>
+          <w:szCs w:val="24"/>
+        </w:rPr>
+      </w:pPr>
+      <w:r>
+        <w:rPr>
+          <w:b w:val="0"/>
+          <w:caps w:val="0"/>
+          <w:noProof/>
+          <w:sz w:val="24"/>
+          <w:szCs w:val="24"/>
+          <w:lang w:val="en-PH" w:eastAsia="en-PH"/>
+        </w:rPr>
+        <w:drawing>
+          <wp:anchor distT="0" distB="0" distL="114300" distR="114300" simplePos="0" relativeHeight="251663360" behindDoc="0" locked="0" layoutInCell="1" allowOverlap="1" wp14:anchorId="7343D13F" wp14:editId="0BBF50FB">
+            <wp:simplePos x="0" y="0"/>
+            <wp:positionH relativeFrom="margin">
+              <wp:align>center</wp:align>
+            </wp:positionH>
+            <wp:positionV relativeFrom="paragraph">
+              <wp:posOffset>46990</wp:posOffset>
+            </wp:positionV>
+            <wp:extent cx="3812540" cy="4135120"/>
+            <wp:effectExtent l="0" t="0" r="0" b="0"/>
+            <wp:wrapSquare wrapText="bothSides"/>
+            <wp:docPr id="9" name="Picture 9"/>
+            <wp:cNvGraphicFramePr>
+              <a:graphicFrameLocks xmlns:a="http://schemas.openxmlformats.org/drawingml/2006/main"/>
+            </wp:cNvGraphicFramePr>
+            <a:graphic xmlns:a="http://schemas.openxmlformats.org/drawingml/2006/main">
+              <a:graphicData uri="http://schemas.openxmlformats.org/drawingml/2006/picture">
+                <pic:pic xmlns:pic="http://schemas.openxmlformats.org/drawingml/2006/picture">
+                  <pic:nvPicPr>
+                    <pic:cNvPr id="9" name="11138673_10205259830751933_2274490048231617411_n_zpsvvkfldx7.jpg"/>
+                    <pic:cNvPicPr/>
+                  </pic:nvPicPr>
+                  <pic:blipFill>
+                    <a:blip r:embed="rId21">
+                      <a:extLst>
+                        <a:ext uri="{28A0092B-C50C-407E-A947-70E740481C1C}">
+                          <a14:useLocalDpi xmlns:a14="http://schemas.microsoft.com/office/drawing/2010/main" val="0"/>
+                        </a:ext>
+                      </a:extLst>
+                    </a:blip>
+                    <a:stretch>
+                      <a:fillRect/>
+                    </a:stretch>
+                  </pic:blipFill>
+                  <pic:spPr>
+                    <a:xfrm>
+                      <a:off x="0" y="0"/>
+                      <a:ext cx="3812540" cy="4135120"/>
+                    </a:xfrm>
+                    <a:prstGeom prst="rect">
+                      <a:avLst/>
+                    </a:prstGeom>
+                  </pic:spPr>
+                </pic:pic>
+              </a:graphicData>
+            </a:graphic>
+            <wp14:sizeRelH relativeFrom="page">
+              <wp14:pctWidth>0</wp14:pctWidth>
+            </wp14:sizeRelH>
+            <wp14:sizeRelV relativeFrom="page">
+              <wp14:pctHeight>0</wp14:pctHeight>
+            </wp14:sizeRelV>
+          </wp:anchor>
+        </w:drawing>
+      </w:r>
+    </w:p>
+    <w:p>
+      <w:pPr>
+        <w:pStyle w:val="Heading1"/>
+        <w:numPr>
+          <w:ilvl w:val="0"/>
+          <w:numId w:val="0"/>
+        </w:numPr>
+        <w:ind w:left="432" w:hanging="432"/>
+        <w:rPr>
+          <w:b w:val="0"/>
+          <w:caps w:val="0"/>
+          <w:sz w:val="24"/>
+          <w:szCs w:val="24"/>
+        </w:rPr>
+      </w:pPr>
+    </w:p>
+    <w:p>
+      <w:pPr>
+        <w:pStyle w:val="Heading1"/>
+        <w:numPr>
+          <w:ilvl w:val="0"/>
+          <w:numId w:val="0"/>
+        </w:numPr>
+        <w:ind w:left="432" w:hanging="432"/>
+        <w:rPr>
+          <w:b w:val="0"/>
+          <w:caps w:val="0"/>
+          <w:sz w:val="24"/>
+          <w:szCs w:val="24"/>
+        </w:rPr>
+      </w:pPr>
+    </w:p>
+    <w:p>
+      <w:pPr>
+        <w:pStyle w:val="Heading1"/>
+        <w:numPr>
+          <w:ilvl w:val="0"/>
+          <w:numId w:val="0"/>
+        </w:numPr>
+        <w:ind w:left="432" w:hanging="432"/>
+        <w:rPr>
+          <w:b w:val="0"/>
+          <w:caps w:val="0"/>
+          <w:sz w:val="24"/>
+          <w:szCs w:val="24"/>
+        </w:rPr>
+      </w:pPr>
+    </w:p>
+    <w:p>
+      <w:pPr>
+        <w:pStyle w:val="Heading1"/>
+        <w:numPr>
+          <w:ilvl w:val="0"/>
+          <w:numId w:val="0"/>
+        </w:numPr>
+        <w:ind w:left="432" w:hanging="432"/>
+        <w:rPr>
+          <w:b w:val="0"/>
+          <w:caps w:val="0"/>
+          <w:sz w:val="24"/>
+          <w:szCs w:val="24"/>
+        </w:rPr>
+      </w:pPr>
+    </w:p>
+    <w:p>
+      <w:pPr>
+        <w:pStyle w:val="Heading1"/>
+        <w:numPr>
+          <w:ilvl w:val="0"/>
+          <w:numId w:val="0"/>
+        </w:numPr>
+        <w:ind w:left="432" w:hanging="432"/>
+        <w:rPr>
+          <w:b w:val="0"/>
+          <w:caps w:val="0"/>
+          <w:sz w:val="24"/>
+          <w:szCs w:val="24"/>
+        </w:rPr>
+      </w:pPr>
+    </w:p>
+    <w:p>
+      <w:pPr>
+        <w:pStyle w:val="Heading1"/>
+        <w:numPr>
+          <w:ilvl w:val="0"/>
+          <w:numId w:val="0"/>
+        </w:numPr>
+        <w:ind w:left="432" w:hanging="432"/>
+        <w:rPr>
+          <w:b w:val="0"/>
+          <w:caps w:val="0"/>
+          <w:sz w:val="24"/>
+          <w:szCs w:val="24"/>
+        </w:rPr>
+      </w:pPr>
+    </w:p>
+    <w:p>
+      <w:pPr>
+        <w:pStyle w:val="Heading1"/>
+        <w:numPr>
+          <w:ilvl w:val="0"/>
+          <w:numId w:val="0"/>
+        </w:numPr>
+        <w:ind w:left="432" w:hanging="432"/>
+        <w:rPr>
+          <w:b w:val="0"/>
+          <w:caps w:val="0"/>
+          <w:sz w:val="24"/>
+          <w:szCs w:val="24"/>
+        </w:rPr>
+      </w:pPr>
+    </w:p>
+    <w:p>
+      <w:pPr>
+        <w:pStyle w:val="Heading1"/>
+        <w:numPr>
+          <w:ilvl w:val="0"/>
+          <w:numId w:val="0"/>
+        </w:numPr>
+        <w:ind w:left="432" w:hanging="432"/>
+        <w:rPr>
+          <w:b w:val="0"/>
+          <w:caps w:val="0"/>
+          <w:sz w:val="24"/>
+          <w:szCs w:val="24"/>
+        </w:rPr>
+      </w:pPr>
+    </w:p>
+    <w:p>
+      <w:pPr>
+        <w:pStyle w:val="Heading1"/>
+        <w:numPr>
+          <w:ilvl w:val="0"/>
+          <w:numId w:val="0"/>
+        </w:numPr>
+        <w:ind w:left="432" w:hanging="432"/>
+        <w:rPr>
+          <w:b w:val="0"/>
+          <w:caps w:val="0"/>
+          <w:sz w:val="24"/>
+          <w:szCs w:val="24"/>
+        </w:rPr>
+      </w:pPr>
+    </w:p>
+    <w:p>
+      <w:pPr>
+        <w:pStyle w:val="Heading1"/>
+        <w:numPr>
+          <w:ilvl w:val="0"/>
+          <w:numId w:val="0"/>
+        </w:numPr>
+        <w:ind w:left="432" w:hanging="432"/>
+        <w:rPr>
+          <w:b w:val="0"/>
+          <w:caps w:val="0"/>
+          <w:sz w:val="24"/>
+          <w:szCs w:val="24"/>
+        </w:rPr>
+      </w:pPr>
+    </w:p>
+    <w:p>
+      <w:pPr>
+        <w:pStyle w:val="Heading1"/>
+        <w:numPr>
+          <w:ilvl w:val="0"/>
+          <w:numId w:val="0"/>
+        </w:numPr>
+        <w:ind w:left="432" w:hanging="432"/>
+        <w:rPr>
+          <w:b w:val="0"/>
+          <w:caps w:val="0"/>
+          <w:sz w:val="24"/>
+          <w:szCs w:val="24"/>
+        </w:rPr>
+      </w:pPr>
+    </w:p>
+    <w:p>
+      <w:pPr>
+        <w:pStyle w:val="Heading1"/>
+        <w:numPr>
+          <w:ilvl w:val="0"/>
+          <w:numId w:val="0"/>
+        </w:numPr>
+        <w:ind w:left="432" w:hanging="432"/>
+        <w:rPr>
+          <w:b w:val="0"/>
+          <w:caps w:val="0"/>
+          <w:sz w:val="24"/>
+          <w:szCs w:val="24"/>
+        </w:rPr>
+      </w:pPr>
+    </w:p>
+    <w:p>
+      <w:pPr>
+        <w:pStyle w:val="Heading1"/>
+        <w:numPr>
+          <w:ilvl w:val="0"/>
+          <w:numId w:val="0"/>
+        </w:numPr>
+        <w:ind w:left="432" w:hanging="432"/>
+        <w:rPr>
+          <w:b w:val="0"/>
+          <w:caps w:val="0"/>
+          <w:sz w:val="24"/>
+          <w:szCs w:val="24"/>
+        </w:rPr>
+      </w:pPr>
+    </w:p>
+    <w:p>
+      <w:pPr>
+        <w:pStyle w:val="Heading1"/>
+        <w:numPr>
+          <w:ilvl w:val="0"/>
+          <w:numId w:val="0"/>
+        </w:numPr>
+        <w:ind w:left="432" w:hanging="432"/>
+        <w:rPr>
+          <w:b w:val="0"/>
+          <w:caps w:val="0"/>
+          <w:sz w:val="24"/>
+          <w:szCs w:val="24"/>
+        </w:rPr>
+      </w:pPr>
+    </w:p>
+    <w:p>
+      <w:pPr>
+        <w:pStyle w:val="Heading1"/>
+        <w:numPr>
+          <w:ilvl w:val="0"/>
+          <w:numId w:val="0"/>
+        </w:numPr>
+        <w:ind w:left="432" w:hanging="432"/>
+        <w:rPr>
+          <w:b w:val="0"/>
+          <w:caps w:val="0"/>
+          <w:sz w:val="24"/>
+          <w:szCs w:val="24"/>
+        </w:rPr>
+      </w:pPr>
+    </w:p>
+    <w:p>
+      <w:pPr>
+        <w:pStyle w:val="Heading1"/>
+        <w:numPr>
+          <w:ilvl w:val="0"/>
+          <w:numId w:val="0"/>
+        </w:numPr>
+        <w:ind w:left="432" w:hanging="432"/>
+        <w:rPr>
+          <w:b w:val="0"/>
+          <w:caps w:val="0"/>
+          <w:sz w:val="24"/>
+          <w:szCs w:val="24"/>
+        </w:rPr>
+      </w:pPr>
+    </w:p>
+    <w:p>
+      <w:pPr>
+        <w:pStyle w:val="Heading1"/>
+        <w:numPr>
+          <w:ilvl w:val="0"/>
+          <w:numId w:val="0"/>
+        </w:numPr>
+        <w:ind w:left="432" w:hanging="432"/>
+        <w:rPr>
+          <w:b w:val="0"/>
+          <w:caps w:val="0"/>
+          <w:sz w:val="24"/>
+          <w:szCs w:val="24"/>
+        </w:rPr>
+      </w:pPr>
+      <w:r>
+        <w:rPr>
+          <w:b w:val="0"/>
+          <w:caps w:val="0"/>
+          <w:noProof/>
+          <w:sz w:val="24"/>
+          <w:szCs w:val="24"/>
+          <w:lang w:val="en-PH" w:eastAsia="en-PH"/>
+        </w:rPr>
+        <w:lastRenderedPageBreak/>
+        <w:drawing>
+          <wp:anchor distT="0" distB="0" distL="114300" distR="114300" simplePos="0" relativeHeight="251664384" behindDoc="0" locked="0" layoutInCell="1" allowOverlap="1" wp14:anchorId="42D5EB8D" wp14:editId="23BA6048">
+            <wp:simplePos x="0" y="0"/>
+            <wp:positionH relativeFrom="margin">
+              <wp:align>center</wp:align>
+            </wp:positionH>
+            <wp:positionV relativeFrom="paragraph">
+              <wp:posOffset>81866</wp:posOffset>
+            </wp:positionV>
+            <wp:extent cx="3813048" cy="4306824"/>
+            <wp:effectExtent l="0" t="0" r="0" b="0"/>
+            <wp:wrapSquare wrapText="bothSides"/>
+            <wp:docPr id="10" name="Picture 10"/>
+            <wp:cNvGraphicFramePr>
+              <a:graphicFrameLocks xmlns:a="http://schemas.openxmlformats.org/drawingml/2006/main"/>
+            </wp:cNvGraphicFramePr>
+            <a:graphic xmlns:a="http://schemas.openxmlformats.org/drawingml/2006/main">
+              <a:graphicData uri="http://schemas.openxmlformats.org/drawingml/2006/picture">
+                <pic:pic xmlns:pic="http://schemas.openxmlformats.org/drawingml/2006/picture">
+                  <pic:nvPicPr>
+                    <pic:cNvPr id="10" name="10922725_10205259390580929_4988827361550708753_n_zpsk23v27v9.jpg"/>
+                    <pic:cNvPicPr/>
+                  </pic:nvPicPr>
+                  <pic:blipFill>
+                    <a:blip r:embed="rId22">
+                      <a:extLst>
+                        <a:ext uri="{28A0092B-C50C-407E-A947-70E740481C1C}">
+                          <a14:useLocalDpi xmlns:a14="http://schemas.microsoft.com/office/drawing/2010/main" val="0"/>
+                        </a:ext>
+                      </a:extLst>
+                    </a:blip>
+                    <a:stretch>
+                      <a:fillRect/>
+                    </a:stretch>
+                  </pic:blipFill>
+                  <pic:spPr>
+                    <a:xfrm>
+                      <a:off x="0" y="0"/>
+                      <a:ext cx="3813048" cy="4306824"/>
+                    </a:xfrm>
+                    <a:prstGeom prst="rect">
+                      <a:avLst/>
+                    </a:prstGeom>
+                  </pic:spPr>
+                </pic:pic>
+              </a:graphicData>
+            </a:graphic>
+            <wp14:sizeRelH relativeFrom="page">
+              <wp14:pctWidth>0</wp14:pctWidth>
+            </wp14:sizeRelH>
+            <wp14:sizeRelV relativeFrom="page">
+              <wp14:pctHeight>0</wp14:pctHeight>
+            </wp14:sizeRelV>
+          </wp:anchor>
+        </w:drawing>
+      </w:r>
+    </w:p>
+    <w:p>
+      <w:pPr>
+        <w:pStyle w:val="Heading1"/>
+        <w:numPr>
+          <w:ilvl w:val="0"/>
+          <w:numId w:val="0"/>
+        </w:numPr>
+        <w:ind w:left="432" w:hanging="432"/>
+        <w:rPr>
+          <w:b w:val="0"/>
+          <w:caps w:val="0"/>
+          <w:sz w:val="24"/>
+          <w:szCs w:val="24"/>
+        </w:rPr>
+      </w:pPr>
+    </w:p>
+    <w:p>
+      <w:pPr>
+        <w:pStyle w:val="Heading1"/>
+        <w:numPr>
+          <w:ilvl w:val="0"/>
+          <w:numId w:val="0"/>
+        </w:numPr>
+        <w:ind w:left="432" w:hanging="432"/>
+        <w:rPr>
+          <w:b w:val="0"/>
+          <w:caps w:val="0"/>
+          <w:sz w:val="24"/>
+          <w:szCs w:val="24"/>
+        </w:rPr>
+      </w:pPr>
+    </w:p>
+    <w:p>
+      <w:pPr>
+        <w:pStyle w:val="Heading1"/>
+        <w:numPr>
+          <w:ilvl w:val="0"/>
+          <w:numId w:val="0"/>
+        </w:numPr>
+        <w:ind w:left="432" w:hanging="432"/>
+        <w:rPr>
+          <w:b w:val="0"/>
+          <w:caps w:val="0"/>
+          <w:sz w:val="24"/>
+          <w:szCs w:val="24"/>
+        </w:rPr>
+      </w:pPr>
+    </w:p>
+    <w:p>
+      <w:pPr>
+        <w:pStyle w:val="Heading1"/>
+        <w:numPr>
+          <w:ilvl w:val="0"/>
+          <w:numId w:val="0"/>
+        </w:numPr>
+        <w:ind w:left="432" w:hanging="432"/>
+        <w:rPr>
+          <w:b w:val="0"/>
+          <w:caps w:val="0"/>
+          <w:sz w:val="24"/>
+          <w:szCs w:val="24"/>
+        </w:rPr>
+      </w:pPr>
+    </w:p>
+    <w:p>
+      <w:pPr>
+        <w:pStyle w:val="Heading1"/>
+        <w:numPr>
+          <w:ilvl w:val="0"/>
+          <w:numId w:val="0"/>
+        </w:numPr>
+        <w:ind w:left="432" w:hanging="432"/>
+        <w:rPr>
+          <w:b w:val="0"/>
+          <w:caps w:val="0"/>
+          <w:sz w:val="24"/>
+          <w:szCs w:val="24"/>
+        </w:rPr>
+      </w:pPr>
+    </w:p>
+    <w:p>
+      <w:pPr>
+        <w:pStyle w:val="Heading1"/>
+        <w:numPr>
+          <w:ilvl w:val="0"/>
+          <w:numId w:val="0"/>
+        </w:numPr>
+        <w:ind w:left="432" w:hanging="432"/>
+        <w:rPr>
+          <w:b w:val="0"/>
+          <w:caps w:val="0"/>
+          <w:sz w:val="24"/>
+          <w:szCs w:val="24"/>
+        </w:rPr>
+      </w:pPr>
+    </w:p>
+    <w:p>
+      <w:pPr>
+        <w:pStyle w:val="Heading1"/>
+        <w:numPr>
+          <w:ilvl w:val="0"/>
+          <w:numId w:val="0"/>
+        </w:numPr>
+        <w:ind w:left="432" w:hanging="432"/>
+        <w:rPr>
+          <w:b w:val="0"/>
+          <w:caps w:val="0"/>
+          <w:sz w:val="24"/>
+          <w:szCs w:val="24"/>
+        </w:rPr>
+      </w:pPr>
+    </w:p>
+    <w:p>
+      <w:pPr>
+        <w:pStyle w:val="Heading1"/>
+        <w:numPr>
+          <w:ilvl w:val="0"/>
+          <w:numId w:val="0"/>
+        </w:numPr>
+        <w:ind w:left="432" w:hanging="432"/>
+        <w:rPr>
+          <w:b w:val="0"/>
+          <w:caps w:val="0"/>
+          <w:sz w:val="24"/>
+          <w:szCs w:val="24"/>
+        </w:rPr>
+      </w:pPr>
+    </w:p>
+    <w:p>
+      <w:pPr>
+        <w:pStyle w:val="Heading1"/>
+        <w:numPr>
+          <w:ilvl w:val="0"/>
+          <w:numId w:val="0"/>
+        </w:numPr>
+        <w:ind w:left="432" w:hanging="432"/>
+        <w:rPr>
+          <w:b w:val="0"/>
+          <w:caps w:val="0"/>
+          <w:sz w:val="24"/>
+          <w:szCs w:val="24"/>
+        </w:rPr>
+      </w:pPr>
+    </w:p>
+    <w:p>
+      <w:pPr>
+        <w:pStyle w:val="Heading1"/>
+        <w:numPr>
+          <w:ilvl w:val="0"/>
+          <w:numId w:val="0"/>
+        </w:numPr>
+        <w:ind w:left="432" w:hanging="432"/>
+        <w:rPr>
+          <w:b w:val="0"/>
+          <w:caps w:val="0"/>
+          <w:sz w:val="24"/>
+          <w:szCs w:val="24"/>
+        </w:rPr>
+      </w:pPr>
+    </w:p>
+    <w:p>
+      <w:pPr>
+        <w:pStyle w:val="Heading1"/>
+        <w:numPr>
+          <w:ilvl w:val="0"/>
+          <w:numId w:val="0"/>
+        </w:numPr>
+        <w:ind w:left="432" w:hanging="432"/>
+        <w:rPr>
+          <w:b w:val="0"/>
+          <w:caps w:val="0"/>
+          <w:sz w:val="24"/>
+          <w:szCs w:val="24"/>
+        </w:rPr>
+      </w:pPr>
+    </w:p>
+    <w:p>
+      <w:pPr>
+        <w:pStyle w:val="Heading1"/>
+        <w:numPr>
+          <w:ilvl w:val="0"/>
+          <w:numId w:val="0"/>
+        </w:numPr>
+        <w:ind w:left="432" w:hanging="432"/>
+        <w:rPr>
+          <w:b w:val="0"/>
+          <w:caps w:val="0"/>
+          <w:sz w:val="24"/>
+          <w:szCs w:val="24"/>
+        </w:rPr>
+      </w:pPr>
+    </w:p>
+    <w:p>
+      <w:pPr>
+        <w:pStyle w:val="Heading1"/>
+        <w:numPr>
+          <w:ilvl w:val="0"/>
+          <w:numId w:val="0"/>
+        </w:numPr>
+        <w:ind w:left="432" w:hanging="432"/>
+        <w:rPr>
+          <w:b w:val="0"/>
+          <w:caps w:val="0"/>
+          <w:sz w:val="24"/>
+          <w:szCs w:val="24"/>
+        </w:rPr>
+      </w:pPr>
+    </w:p>
+    <w:p>
+      <w:pPr>
+        <w:pStyle w:val="Heading1"/>
+        <w:numPr>
+          <w:ilvl w:val="0"/>
+          <w:numId w:val="0"/>
+        </w:numPr>
+        <w:ind w:left="432" w:hanging="432"/>
+        <w:rPr>
+          <w:b w:val="0"/>
+          <w:caps w:val="0"/>
+          <w:sz w:val="24"/>
+          <w:szCs w:val="24"/>
+        </w:rPr>
+      </w:pPr>
+    </w:p>
+    <w:p>
+      <w:pPr>
+        <w:pStyle w:val="Heading1"/>
+        <w:numPr>
+          <w:ilvl w:val="0"/>
+          <w:numId w:val="0"/>
+        </w:numPr>
+        <w:ind w:left="432" w:hanging="432"/>
+        <w:rPr>
+          <w:b w:val="0"/>
+          <w:caps w:val="0"/>
+          <w:sz w:val="24"/>
+          <w:szCs w:val="24"/>
+        </w:rPr>
+      </w:pPr>
+    </w:p>
+    <w:p>
+      <w:pPr>
+        <w:pStyle w:val="Heading1"/>
+        <w:numPr>
+          <w:ilvl w:val="0"/>
+          <w:numId w:val="0"/>
+        </w:numPr>
+        <w:ind w:left="432" w:hanging="432"/>
+        <w:rPr>
+          <w:b w:val="0"/>
+          <w:caps w:val="0"/>
+          <w:sz w:val="24"/>
+          <w:szCs w:val="24"/>
+        </w:rPr>
+      </w:pPr>
+    </w:p>
+    <w:p>
+      <w:pPr>
+        <w:pStyle w:val="Heading1"/>
+        <w:numPr>
+          <w:ilvl w:val="0"/>
+          <w:numId w:val="0"/>
+        </w:numPr>
+        <w:ind w:left="432" w:hanging="432"/>
+        <w:rPr>
+          <w:b w:val="0"/>
+          <w:caps w:val="0"/>
+          <w:sz w:val="24"/>
+          <w:szCs w:val="24"/>
+        </w:rPr>
+      </w:pPr>
+      <w:bookmarkStart w:id="58" w:name="_GoBack"/>
+      <w:r>
+        <w:rPr>
+          <w:b w:val="0"/>
+          <w:caps w:val="0"/>
+          <w:noProof/>
+          <w:sz w:val="24"/>
+          <w:szCs w:val="24"/>
+          <w:lang w:val="en-PH" w:eastAsia="en-PH"/>
+        </w:rPr>
+        <w:drawing>
+          <wp:anchor distT="0" distB="0" distL="114300" distR="114300" simplePos="0" relativeHeight="251665408" behindDoc="0" locked="0" layoutInCell="1" allowOverlap="1" wp14:anchorId="2C089022" wp14:editId="5F8E3274">
+            <wp:simplePos x="0" y="0"/>
+            <wp:positionH relativeFrom="margin">
+              <wp:align>center</wp:align>
+            </wp:positionH>
+            <wp:positionV relativeFrom="paragraph">
+              <wp:posOffset>197681</wp:posOffset>
+            </wp:positionV>
+            <wp:extent cx="3812540" cy="4026535"/>
+            <wp:effectExtent l="0" t="0" r="0" b="0"/>
+            <wp:wrapSquare wrapText="bothSides"/>
+            <wp:docPr id="11" name="Picture 11"/>
+            <wp:cNvGraphicFramePr>
+              <a:graphicFrameLocks xmlns:a="http://schemas.openxmlformats.org/drawingml/2006/main"/>
+            </wp:cNvGraphicFramePr>
+            <a:graphic xmlns:a="http://schemas.openxmlformats.org/drawingml/2006/main">
+              <a:graphicData uri="http://schemas.openxmlformats.org/drawingml/2006/picture">
+                <pic:pic xmlns:pic="http://schemas.openxmlformats.org/drawingml/2006/picture">
+                  <pic:nvPicPr>
+                    <pic:cNvPr id="11" name="603819_10205290816406555_7207644904270326781_n.jpg"/>
+                    <pic:cNvPicPr/>
+                  </pic:nvPicPr>
+                  <pic:blipFill>
+                    <a:blip r:embed="rId23">
+                      <a:extLst>
+                        <a:ext uri="{28A0092B-C50C-407E-A947-70E740481C1C}">
+                          <a14:useLocalDpi xmlns:a14="http://schemas.microsoft.com/office/drawing/2010/main" val="0"/>
+                        </a:ext>
+                      </a:extLst>
+                    </a:blip>
+                    <a:stretch>
+                      <a:fillRect/>
+                    </a:stretch>
+                  </pic:blipFill>
+                  <pic:spPr>
+                    <a:xfrm>
+                      <a:off x="0" y="0"/>
+                      <a:ext cx="3812540" cy="4026535"/>
+                    </a:xfrm>
+                    <a:prstGeom prst="rect">
+                      <a:avLst/>
+                    </a:prstGeom>
+                  </pic:spPr>
+                </pic:pic>
+              </a:graphicData>
+            </a:graphic>
+            <wp14:sizeRelH relativeFrom="page">
+              <wp14:pctWidth>0</wp14:pctWidth>
+            </wp14:sizeRelH>
+            <wp14:sizeRelV relativeFrom="page">
+              <wp14:pctHeight>0</wp14:pctHeight>
+            </wp14:sizeRelV>
+          </wp:anchor>
+        </w:drawing>
+      </w:r>
+      <w:bookmarkEnd w:id="58"/>
+    </w:p>
+    <w:p>
+      <w:pPr>
+        <w:pStyle w:val="Heading1"/>
+        <w:numPr>
+          <w:ilvl w:val="0"/>
+          <w:numId w:val="0"/>
+        </w:numPr>
+        <w:ind w:left="432" w:hanging="432"/>
+        <w:rPr>
+          <w:b w:val="0"/>
+          <w:caps w:val="0"/>
+          <w:sz w:val="24"/>
+          <w:szCs w:val="24"/>
+        </w:rPr>
+      </w:pPr>
+    </w:p>
+    <w:p>
+      <w:pPr>
+        <w:pStyle w:val="Heading1"/>
+        <w:numPr>
+          <w:ilvl w:val="0"/>
+          <w:numId w:val="0"/>
+        </w:numPr>
+        <w:ind w:left="432" w:hanging="432"/>
+        <w:rPr>
+          <w:b w:val="0"/>
+          <w:caps w:val="0"/>
+          <w:sz w:val="24"/>
+          <w:szCs w:val="24"/>
+        </w:rPr>
+      </w:pPr>
+    </w:p>
+    <w:p>
+      <w:pPr>
+        <w:pStyle w:val="Heading1"/>
+        <w:numPr>
+          <w:ilvl w:val="0"/>
+          <w:numId w:val="0"/>
+        </w:numPr>
+        <w:ind w:left="432" w:hanging="432"/>
+        <w:rPr>
+          <w:b w:val="0"/>
+          <w:caps w:val="0"/>
+          <w:sz w:val="24"/>
+          <w:szCs w:val="24"/>
+        </w:rPr>
+      </w:pPr>
+    </w:p>
+    <w:p>
+      <w:pPr>
+        <w:pStyle w:val="Heading1"/>
+        <w:numPr>
+          <w:ilvl w:val="0"/>
+          <w:numId w:val="0"/>
+        </w:numPr>
+        <w:ind w:left="432" w:hanging="432"/>
+        <w:rPr>
+          <w:b w:val="0"/>
+          <w:caps w:val="0"/>
+          <w:sz w:val="24"/>
+          <w:szCs w:val="24"/>
+        </w:rPr>
+      </w:pPr>
+    </w:p>
+    <w:p>
+      <w:pPr>
+        <w:pStyle w:val="Heading1"/>
+        <w:numPr>
+          <w:ilvl w:val="0"/>
+          <w:numId w:val="0"/>
+        </w:numPr>
+        <w:ind w:left="432" w:hanging="432"/>
+        <w:rPr>
+          <w:b w:val="0"/>
+          <w:caps w:val="0"/>
+          <w:sz w:val="24"/>
+          <w:szCs w:val="24"/>
+        </w:rPr>
+      </w:pPr>
+    </w:p>
+    <w:p>
+      <w:pPr>
+        <w:pStyle w:val="Heading1"/>
+        <w:numPr>
+          <w:ilvl w:val="0"/>
+          <w:numId w:val="0"/>
+        </w:numPr>
+        <w:ind w:left="432" w:hanging="432"/>
+        <w:rPr>
+          <w:b w:val="0"/>
+          <w:caps w:val="0"/>
+          <w:sz w:val="24"/>
+          <w:szCs w:val="24"/>
+        </w:rPr>
+      </w:pPr>
+    </w:p>
+    <w:p>
+      <w:pPr>
+        <w:pStyle w:val="Heading1"/>
+        <w:numPr>
+          <w:ilvl w:val="0"/>
+          <w:numId w:val="0"/>
+        </w:numPr>
+        <w:ind w:left="432" w:hanging="432"/>
+        <w:rPr>
+          <w:b w:val="0"/>
+          <w:caps w:val="0"/>
+          <w:sz w:val="24"/>
+          <w:szCs w:val="24"/>
+        </w:rPr>
+      </w:pPr>
+    </w:p>
+    <w:p>
+      <w:pPr>
+        <w:pStyle w:val="Heading1"/>
+        <w:numPr>
+          <w:ilvl w:val="0"/>
+          <w:numId w:val="0"/>
+        </w:numPr>
+        <w:ind w:left="432" w:hanging="432"/>
+        <w:rPr>
+          <w:b w:val="0"/>
+          <w:caps w:val="0"/>
+          <w:sz w:val="24"/>
+          <w:szCs w:val="24"/>
+        </w:rPr>
+      </w:pPr>
+    </w:p>
+    <w:p>
+      <w:pPr>
+        <w:pStyle w:val="Heading1"/>
+        <w:numPr>
+          <w:ilvl w:val="0"/>
+          <w:numId w:val="0"/>
+        </w:numPr>
+        <w:ind w:left="432" w:hanging="432"/>
+        <w:rPr>
+          <w:b w:val="0"/>
+          <w:caps w:val="0"/>
+          <w:sz w:val="24"/>
+          <w:szCs w:val="24"/>
+        </w:rPr>
+      </w:pPr>
+    </w:p>
+    <w:p>
+      <w:pPr>
+        <w:pStyle w:val="Heading1"/>
+        <w:numPr>
+          <w:ilvl w:val="0"/>
+          <w:numId w:val="0"/>
+        </w:numPr>
+        <w:ind w:left="432" w:hanging="432"/>
+        <w:rPr>
+          <w:b w:val="0"/>
+          <w:caps w:val="0"/>
+          <w:sz w:val="24"/>
+          <w:szCs w:val="24"/>
+        </w:rPr>
+      </w:pPr>
+    </w:p>
+    <w:p>
+      <w:pPr>
+        <w:pStyle w:val="Heading1"/>
+        <w:numPr>
+          <w:ilvl w:val="0"/>
+          <w:numId w:val="0"/>
+        </w:numPr>
+        <w:ind w:left="432" w:hanging="432"/>
+        <w:rPr>
+          <w:b w:val="0"/>
+          <w:caps w:val="0"/>
+          <w:sz w:val="24"/>
+          <w:szCs w:val="24"/>
+        </w:rPr>
+      </w:pPr>
+    </w:p>
+    <w:p>
+      <w:pPr>
+        <w:pStyle w:val="Heading1"/>
+        <w:numPr>
+          <w:ilvl w:val="0"/>
+          <w:numId w:val="0"/>
+        </w:numPr>
+        <w:ind w:left="432" w:hanging="432"/>
+        <w:rPr>
+          <w:b w:val="0"/>
+          <w:caps w:val="0"/>
+          <w:sz w:val="24"/>
+          <w:szCs w:val="24"/>
+        </w:rPr>
+      </w:pPr>
+    </w:p>
+    <w:p>
+      <w:pPr>
+        <w:pStyle w:val="Heading1"/>
+        <w:numPr>
+          <w:ilvl w:val="0"/>
+          <w:numId w:val="0"/>
+        </w:numPr>
+        <w:ind w:left="432" w:hanging="432"/>
+        <w:rPr>
+          <w:b w:val="0"/>
+          <w:caps w:val="0"/>
+          <w:sz w:val="24"/>
+          <w:szCs w:val="24"/>
+        </w:rPr>
+      </w:pPr>
+    </w:p>
+    <w:p>
+      <w:pPr>
+        <w:pStyle w:val="Heading1"/>
+        <w:numPr>
+          <w:ilvl w:val="0"/>
+          <w:numId w:val="0"/>
+        </w:numPr>
+        <w:ind w:left="432" w:hanging="432"/>
+        <w:rPr>
+          <w:b w:val="0"/>
+          <w:caps w:val="0"/>
+          <w:sz w:val="24"/>
+          <w:szCs w:val="24"/>
+        </w:rPr>
+      </w:pPr>
+    </w:p>
+    <w:p>
+      <w:pPr>
+        <w:pStyle w:val="Heading1"/>
+        <w:numPr>
+          <w:ilvl w:val="0"/>
+          <w:numId w:val="0"/>
+        </w:numPr>
+        <w:ind w:left="432" w:hanging="432"/>
+        <w:rPr>
+          <w:b w:val="0"/>
+          <w:caps w:val="0"/>
+          <w:sz w:val="24"/>
+          <w:szCs w:val="24"/>
+        </w:rPr>
+      </w:pPr>
+    </w:p>
+    <w:p>
+      <w:pPr>
+        <w:pStyle w:val="Heading1"/>
+        <w:numPr>
+          <w:ilvl w:val="0"/>
+          <w:numId w:val="0"/>
+        </w:numPr>
+        <w:ind w:left="432" w:hanging="432"/>
+        <w:rPr>
+          <w:b w:val="0"/>
+          <w:caps w:val="0"/>
+          <w:sz w:val="24"/>
+          <w:szCs w:val="24"/>
+        </w:rPr>
+      </w:pPr>
+    </w:p>
+    <w:p>
+      <w:pPr>
+        <w:pStyle w:val="Heading1"/>
+        <w:numPr>
+          <w:ilvl w:val="0"/>
+          <w:numId w:val="0"/>
+        </w:numPr>
+        <w:ind w:left="432" w:hanging="432"/>
+        <w:rPr>
+          <w:b w:val="0"/>
+          <w:caps w:val="0"/>
+          <w:sz w:val="24"/>
+          <w:szCs w:val="24"/>
+        </w:rPr>
+      </w:pPr>
     </w:p>
     <w:p>
       <w:pPr>
@@ -6778,66 +8877,6 @@
         </w:numPr>
         <w:rPr>
           <w:b w:val="0"/>
-          <w:caps w:val="0"/>
-          <w:sz w:val="24"/>
-          <w:szCs w:val="24"/>
-        </w:rPr>
-      </w:pPr>
-      <w:r>
-        <w:rPr>
-          <w:b w:val="0"/>
-          <w:caps w:val="0"/>
-          <w:sz w:val="24"/>
-          <w:szCs w:val="24"/>
-        </w:rPr>
-        <w:t>Iteration 2</w:t>
-      </w:r>
-      <w:r>
-        <w:rPr>
-          <w:b w:val="0"/>
-          <w:caps w:val="0"/>
-          <w:sz w:val="24"/>
-          <w:szCs w:val="24"/>
-        </w:rPr>
-        <w:t xml:space="preserve"> – April 1, 2015, Asia Pacific College, 1:30 </w:t>
-      </w:r>
-      <w:r>
-        <w:rPr>
-          <w:b w:val="0"/>
-          <w:caps w:val="0"/>
-          <w:sz w:val="24"/>
-          <w:szCs w:val="24"/>
-        </w:rPr>
-        <w:t xml:space="preserve">PM </w:t>
-      </w:r>
-      <w:r>
-        <w:rPr>
-          <w:b w:val="0"/>
-          <w:caps w:val="0"/>
-          <w:sz w:val="24"/>
-          <w:szCs w:val="24"/>
-        </w:rPr>
-        <w:t>– 4:30</w:t>
-      </w:r>
-      <w:r>
-        <w:rPr>
-          <w:b w:val="0"/>
-          <w:caps w:val="0"/>
-          <w:sz w:val="24"/>
-          <w:szCs w:val="24"/>
-        </w:rPr>
-        <w:t xml:space="preserve"> PM</w:t>
-      </w:r>
-    </w:p>
-    <w:p>
-      <w:pPr>
-        <w:pStyle w:val="Heading1"/>
-        <w:numPr>
-          <w:ilvl w:val="0"/>
-          <w:numId w:val="22"/>
-        </w:numPr>
-        <w:rPr>
-          <w:b w:val="0"/>
           <w:sz w:val="24"/>
           <w:szCs w:val="24"/>
         </w:rPr>
@@ -6886,92 +8925,17 @@
           <w:ilvl w:val="0"/>
           <w:numId w:val="0"/>
         </w:numPr>
-        <w:ind w:left="432"/>
       </w:pPr>
     </w:p>
     <w:p>
       <w:pPr>
         <w:pStyle w:val="Heading1"/>
       </w:pPr>
-      <w:bookmarkStart w:id="61" w:name="_Toc415838300"/>
-      <w:r>
-        <w:t>source code</w:t>
-      </w:r>
-      <w:bookmarkEnd w:id="61"/>
-    </w:p>
-    <w:p>
-      <w:pPr>
-        <w:pStyle w:val="Heading1"/>
-        <w:numPr>
-          <w:ilvl w:val="0"/>
-          <w:numId w:val="0"/>
-        </w:numPr>
-        <w:ind w:left="432"/>
-        <w:rPr>
-          <w:b w:val="0"/>
-          <w:sz w:val="24"/>
-          <w:szCs w:val="24"/>
-        </w:rPr>
-      </w:pPr>
-      <w:r>
-        <w:rPr>
-          <w:b w:val="0"/>
-          <w:caps w:val="0"/>
-          <w:sz w:val="24"/>
-          <w:szCs w:val="24"/>
-        </w:rPr>
-        <w:t xml:space="preserve">The source code is located in the </w:t>
-      </w:r>
-      <w:hyperlink r:id="rId16" w:history="1">
-        <w:r>
-          <w:rPr>
-            <w:rStyle w:val="Hyperlink"/>
-            <w:i/>
-            <w:caps w:val="0"/>
-            <w:sz w:val="24"/>
-            <w:szCs w:val="24"/>
-          </w:rPr>
-          <w:t>asnd_lcmam application</w:t>
-        </w:r>
-      </w:hyperlink>
-      <w:r>
-        <w:rPr>
-          <w:b w:val="0"/>
-          <w:caps w:val="0"/>
-          <w:sz w:val="24"/>
-          <w:szCs w:val="24"/>
-        </w:rPr>
-        <w:t xml:space="preserve"> folder in the Google Code repository.</w:t>
-      </w:r>
-      <w:r>
-        <w:rPr>
-          <w:b w:val="0"/>
-          <w:caps w:val="0"/>
-          <w:sz w:val="24"/>
-          <w:szCs w:val="24"/>
-        </w:rPr>
-        <w:t xml:space="preserve"> (You may click the link to be redirected to the source codes used by the proponents)</w:t>
-      </w:r>
-    </w:p>
-    <w:p>
-      <w:pPr>
-        <w:pStyle w:val="Heading1"/>
-        <w:numPr>
-          <w:ilvl w:val="0"/>
-          <w:numId w:val="0"/>
-        </w:numPr>
-        <w:ind w:left="432"/>
-      </w:pPr>
-    </w:p>
-    <w:p>
-      <w:pPr>
-        <w:pStyle w:val="Heading1"/>
-      </w:pPr>
-      <w:bookmarkStart w:id="62" w:name="_Toc415838302"/>
+      <w:bookmarkStart w:id="59" w:name="_Toc415838302"/>
       <w:r>
         <w:t>hyperlinks and references</w:t>
       </w:r>
-      <w:bookmarkEnd w:id="62"/>
+      <w:bookmarkEnd w:id="59"/>
     </w:p>
     <w:p>
       <w:pPr>
@@ -7149,7 +9113,7 @@
                 <w:color w:val="0000FF"/>
               </w:rPr>
             </w:pPr>
-            <w:hyperlink r:id="rId17" w:anchor="git%2Fdocumentation%2Fquality" w:history="1">
+            <w:hyperlink r:id="rId24" w:anchor="git%2Fdocumentation%2Fquality" w:history="1">
               <w:r>
                 <w:rPr>
                   <w:rStyle w:val="Hyperlink"/>
@@ -7185,7 +9149,23 @@
                 <w:rFonts w:ascii="Arial" w:hAnsi="Arial" w:cs="Arial"/>
                 <w:b/>
               </w:rPr>
-              <w:t>ALS Github Repo</w:t>
+              <w:t xml:space="preserve">ALS </w:t>
+            </w:r>
+            <w:proofErr w:type="spellStart"/>
+            <w:r>
+              <w:rPr>
+                <w:rFonts w:ascii="Arial" w:hAnsi="Arial" w:cs="Arial"/>
+                <w:b/>
+              </w:rPr>
+              <w:t>Github</w:t>
+            </w:r>
+            <w:proofErr w:type="spellEnd"/>
+            <w:r>
+              <w:rPr>
+                <w:rFonts w:ascii="Arial" w:hAnsi="Arial" w:cs="Arial"/>
+                <w:b/>
+              </w:rPr>
+              <w:t xml:space="preserve"> Repo</w:t>
             </w:r>
           </w:p>
         </w:tc>
@@ -7223,13 +9203,22 @@
                 <w:rFonts w:ascii="Arial" w:hAnsi="Arial" w:cs="Arial"/>
               </w:rPr>
             </w:pPr>
-            <w:hyperlink r:id="rId18" w:history="1">
+            <w:hyperlink r:id="rId25" w:history="1">
+              <w:proofErr w:type="spellStart"/>
               <w:r>
                 <w:rPr>
                   <w:rStyle w:val="Hyperlink"/>
                   <w:rFonts w:ascii="Arial" w:hAnsi="Arial" w:cs="Arial"/>
                 </w:rPr>
-                <w:t>Github Repository</w:t>
+                <w:t>Github</w:t>
+              </w:r>
+              <w:proofErr w:type="spellEnd"/>
+              <w:r>
+                <w:rPr>
+                  <w:rStyle w:val="Hyperlink"/>
+                  <w:rFonts w:ascii="Arial" w:hAnsi="Arial" w:cs="Arial"/>
+                </w:rPr>
+                <w:t xml:space="preserve"> Repository</w:t>
               </w:r>
             </w:hyperlink>
           </w:p>
@@ -7297,7 +9286,7 @@
                 <w:rFonts w:ascii="Arial" w:hAnsi="Arial" w:cs="Arial"/>
               </w:rPr>
             </w:pPr>
-            <w:hyperlink r:id="rId19" w:history="1">
+            <w:hyperlink r:id="rId26" w:history="1">
               <w:r>
                 <w:rPr>
                   <w:rStyle w:val="Hyperlink"/>
@@ -7333,8 +9322,23 @@
                 <w:rFonts w:ascii="Arial" w:hAnsi="Arial" w:cs="Arial"/>
                 <w:b/>
               </w:rPr>
-              <w:lastRenderedPageBreak/>
-              <w:t>ALS Softdev Wiki</w:t>
+              <w:t xml:space="preserve">ALS </w:t>
+            </w:r>
+            <w:proofErr w:type="spellStart"/>
+            <w:r>
+              <w:rPr>
+                <w:rFonts w:ascii="Arial" w:hAnsi="Arial" w:cs="Arial"/>
+                <w:b/>
+              </w:rPr>
+              <w:t>Softdev</w:t>
+            </w:r>
+            <w:proofErr w:type="spellEnd"/>
+            <w:r>
+              <w:rPr>
+                <w:rFonts w:ascii="Arial" w:hAnsi="Arial" w:cs="Arial"/>
+                <w:b/>
+              </w:rPr>
+              <w:t xml:space="preserve"> Wiki</w:t>
             </w:r>
           </w:p>
         </w:tc>
@@ -7372,7 +9376,7 @@
                 <w:rFonts w:ascii="Arial" w:hAnsi="Arial" w:cs="Arial"/>
               </w:rPr>
             </w:pPr>
-            <w:hyperlink r:id="rId20" w:history="1">
+            <w:hyperlink r:id="rId27" w:history="1">
               <w:r>
                 <w:rPr>
                   <w:rStyle w:val="Hyperlink"/>
@@ -7449,7 +9453,7 @@
                 <w:color w:val="0000FF"/>
               </w:rPr>
             </w:pPr>
-            <w:hyperlink r:id="rId21" w:history="1">
+            <w:hyperlink r:id="rId28" w:history="1">
               <w:r>
                 <w:rPr>
                   <w:rStyle w:val="Hyperlink"/>
@@ -7476,18 +9480,17 @@
           <w:ilvl w:val="0"/>
           <w:numId w:val="0"/>
         </w:numPr>
-        <w:ind w:left="432"/>
       </w:pPr>
     </w:p>
     <w:p>
       <w:pPr>
         <w:pStyle w:val="Heading1"/>
       </w:pPr>
-      <w:bookmarkStart w:id="63" w:name="_Toc415838304"/>
-      <w:r>
-        <w:t>user manual</w:t>
-      </w:r>
-      <w:bookmarkEnd w:id="63"/>
+      <w:bookmarkStart w:id="60" w:name="_Toc415838306"/>
+      <w:r>
+        <w:t>name of team members and duties</w:t>
+      </w:r>
+      <w:bookmarkEnd w:id="60"/>
     </w:p>
     <w:p>
       <w:pPr>
@@ -7499,74 +9502,12 @@
         <w:ind w:left="432"/>
         <w:rPr>
           <w:b w:val="0"/>
-          <w:sz w:val="24"/>
-          <w:szCs w:val="24"/>
-        </w:rPr>
-      </w:pPr>
-      <w:r>
-        <w:rPr>
-          <w:b w:val="0"/>
-          <w:caps w:val="0"/>
-          <w:sz w:val="24"/>
-          <w:szCs w:val="24"/>
-        </w:rPr>
-        <w:t xml:space="preserve">The user manual is also available in this link: </w:t>
-      </w:r>
-      <w:r>
-        <w:rPr>
-          <w:caps w:val="0"/>
-          <w:sz w:val="24"/>
-          <w:szCs w:val="24"/>
-          <w:u w:val="single"/>
-        </w:rPr>
-        <w:t>User Manual</w:t>
-      </w:r>
-      <w:r>
-        <w:rPr>
-          <w:caps w:val="0"/>
-          <w:sz w:val="24"/>
-          <w:szCs w:val="24"/>
-          <w:u w:val="single"/>
-        </w:rPr>
-        <w:t>.</w:t>
-      </w:r>
-    </w:p>
-    <w:p>
-      <w:pPr>
-        <w:pStyle w:val="Heading1"/>
-        <w:numPr>
-          <w:ilvl w:val="0"/>
-          <w:numId w:val="0"/>
-        </w:numPr>
-        <w:ind w:left="432"/>
-      </w:pPr>
-    </w:p>
-    <w:p>
-      <w:pPr>
-        <w:pStyle w:val="Heading1"/>
-      </w:pPr>
-      <w:bookmarkStart w:id="64" w:name="_Toc415838306"/>
-      <w:r>
-        <w:t>name of team members and duties</w:t>
-      </w:r>
-      <w:bookmarkEnd w:id="64"/>
-    </w:p>
-    <w:p>
-      <w:pPr>
-        <w:pStyle w:val="Heading1"/>
-        <w:numPr>
-          <w:ilvl w:val="0"/>
-          <w:numId w:val="0"/>
-        </w:numPr>
-        <w:ind w:left="432"/>
-        <w:rPr>
-          <w:b w:val="0"/>
-          <w:caps w:val="0"/>
-          <w:sz w:val="24"/>
-          <w:szCs w:val="24"/>
-        </w:rPr>
-      </w:pPr>
-      <w:bookmarkStart w:id="65" w:name="_Toc415838307"/>
+          <w:caps w:val="0"/>
+          <w:sz w:val="24"/>
+          <w:szCs w:val="24"/>
+        </w:rPr>
+      </w:pPr>
+      <w:bookmarkStart w:id="61" w:name="_Toc415838307"/>
       <w:r>
         <w:rPr>
           <w:b w:val="0"/>
@@ -7586,17 +9527,17 @@
         <w:t xml:space="preserve">are the </w:t>
       </w:r>
       <w:bookmarkEnd w:id="1"/>
+      <w:bookmarkEnd w:id="2"/>
+      <w:bookmarkEnd w:id="3"/>
+      <w:bookmarkEnd w:id="4"/>
       <w:bookmarkEnd w:id="5"/>
       <w:bookmarkEnd w:id="6"/>
       <w:bookmarkEnd w:id="7"/>
       <w:bookmarkEnd w:id="8"/>
       <w:bookmarkEnd w:id="9"/>
       <w:bookmarkEnd w:id="10"/>
-      <w:bookmarkEnd w:id="11"/>
-      <w:bookmarkEnd w:id="12"/>
-      <w:bookmarkEnd w:id="13"/>
       <w:bookmarkEnd w:id="18"/>
-      <w:bookmarkEnd w:id="65"/>
+      <w:bookmarkEnd w:id="61"/>
       <w:r>
         <w:rPr>
           <w:b w:val="0"/>
@@ -7738,8 +9679,19 @@
                 <w:szCs w:val="24"/>
                 <w:lang w:val="en-US"/>
               </w:rPr>
-              <w:t>Joshua C. Dimapilis</w:t>
+              <w:t xml:space="preserve">Joshua C. </w:t>
             </w:r>
+            <w:proofErr w:type="spellStart"/>
+            <w:r>
+              <w:rPr>
+                <w:rFonts w:ascii="Arial" w:eastAsia="Times New Roman" w:hAnsi="Arial" w:cs="Times New Roman"/>
+                <w:sz w:val="24"/>
+                <w:szCs w:val="24"/>
+                <w:lang w:val="en-US"/>
+              </w:rPr>
+              <w:t>Dimapilis</w:t>
+            </w:r>
+            <w:proofErr w:type="spellEnd"/>
           </w:p>
         </w:tc>
         <w:tc>
@@ -7967,6 +9919,7 @@
                 <w:szCs w:val="24"/>
                 <w:lang w:val="en-US"/>
               </w:rPr>
+              <w:lastRenderedPageBreak/>
               <w:t>Monitoring of schedule, iterations and sprints</w:t>
             </w:r>
           </w:p>
@@ -8020,6 +9973,7 @@
                 <w:lang w:val="en-US"/>
               </w:rPr>
             </w:pPr>
+            <w:proofErr w:type="spellStart"/>
             <w:r>
               <w:rPr>
                 <w:rFonts w:ascii="Arial" w:eastAsia="Times New Roman" w:hAnsi="Arial" w:cs="Times New Roman"/>
@@ -8027,8 +9981,30 @@
                 <w:szCs w:val="24"/>
                 <w:lang w:val="en-US"/>
               </w:rPr>
-              <w:t>Trixia Marie A. Urquiza</w:t>
+              <w:lastRenderedPageBreak/>
+              <w:t>Trixia</w:t>
             </w:r>
+            <w:proofErr w:type="spellEnd"/>
+            <w:r>
+              <w:rPr>
+                <w:rFonts w:ascii="Arial" w:eastAsia="Times New Roman" w:hAnsi="Arial" w:cs="Times New Roman"/>
+                <w:sz w:val="24"/>
+                <w:szCs w:val="24"/>
+                <w:lang w:val="en-US"/>
+              </w:rPr>
+              <w:t xml:space="preserve"> Marie A. </w:t>
+            </w:r>
+            <w:proofErr w:type="spellStart"/>
+            <w:r>
+              <w:rPr>
+                <w:rFonts w:ascii="Arial" w:eastAsia="Times New Roman" w:hAnsi="Arial" w:cs="Times New Roman"/>
+                <w:sz w:val="24"/>
+                <w:szCs w:val="24"/>
+                <w:lang w:val="en-US"/>
+              </w:rPr>
+              <w:t>Urquiza</w:t>
+            </w:r>
+            <w:proofErr w:type="spellEnd"/>
           </w:p>
         </w:tc>
         <w:tc>
@@ -8213,8 +10189,8 @@
       </w:pPr>
     </w:p>
     <w:sectPr>
-      <w:headerReference w:type="default" r:id="rId22"/>
-      <w:footerReference w:type="default" r:id="rId23"/>
+      <w:headerReference w:type="default" r:id="rId29"/>
+      <w:footerReference w:type="default" r:id="rId30"/>
       <w:pgSz w:w="12240" w:h="15840" w:code="1"/>
       <w:pgMar w:top="979" w:right="1440" w:bottom="648" w:left="1440" w:header="720" w:footer="720" w:gutter="432"/>
       <w:cols w:space="720"/>
@@ -8382,7 +10358,7 @@
         <w:sz w:val="18"/>
         <w:szCs w:val="18"/>
       </w:rPr>
-      <w:t>14</w:t>
+      <w:t>18</w:t>
     </w:r>
     <w:r>
       <w:rPr>
@@ -12593,6 +14569,7 @@
     <w:tblPr>
       <w:tblStyleRowBandSize w:val="1"/>
       <w:tblStyleColBandSize w:val="1"/>
+      <w:tblInd w:w="0" w:type="dxa"/>
       <w:tblBorders>
         <w:top w:val="single" w:sz="4" w:space="0" w:color="A8D08D" w:themeColor="accent6" w:themeTint="99"/>
         <w:left w:val="single" w:sz="4" w:space="0" w:color="A8D08D" w:themeColor="accent6" w:themeTint="99"/>
@@ -12601,6 +14578,12 @@
         <w:insideH w:val="single" w:sz="4" w:space="0" w:color="A8D08D" w:themeColor="accent6" w:themeTint="99"/>
         <w:insideV w:val="single" w:sz="4" w:space="0" w:color="A8D08D" w:themeColor="accent6" w:themeTint="99"/>
       </w:tblBorders>
+      <w:tblCellMar>
+        <w:top w:w="0" w:type="dxa"/>
+        <w:left w:w="108" w:type="dxa"/>
+        <w:bottom w:w="0" w:type="dxa"/>
+        <w:right w:w="108" w:type="dxa"/>
+      </w:tblCellMar>
     </w:tblPr>
     <w:tblStylePr w:type="firstRow">
       <w:rPr>
@@ -12798,6 +14781,7 @@
     <w:tblPr>
       <w:tblStyleRowBandSize w:val="1"/>
       <w:tblStyleColBandSize w:val="1"/>
+      <w:tblInd w:w="0" w:type="dxa"/>
       <w:tblBorders>
         <w:top w:val="single" w:sz="4" w:space="0" w:color="A8D08D" w:themeColor="accent6" w:themeTint="99"/>
         <w:left w:val="single" w:sz="4" w:space="0" w:color="A8D08D" w:themeColor="accent6" w:themeTint="99"/>
@@ -12806,6 +14790,12 @@
         <w:insideH w:val="single" w:sz="4" w:space="0" w:color="A8D08D" w:themeColor="accent6" w:themeTint="99"/>
         <w:insideV w:val="single" w:sz="4" w:space="0" w:color="A8D08D" w:themeColor="accent6" w:themeTint="99"/>
       </w:tblBorders>
+      <w:tblCellMar>
+        <w:top w:w="0" w:type="dxa"/>
+        <w:left w:w="108" w:type="dxa"/>
+        <w:bottom w:w="0" w:type="dxa"/>
+        <w:right w:w="108" w:type="dxa"/>
+      </w:tblCellMar>
     </w:tblPr>
     <w:tblStylePr w:type="firstRow">
       <w:rPr>

</xml_diff>